<commit_message>
Update function list & add dev priority
</commit_message>
<xml_diff>
--- a/docs/PM Spec.docx
+++ b/docs/PM Spec.docx
@@ -751,7 +751,7 @@
         <w:spacing w:afterLines="50" w:after="156"/>
         <w:ind w:firstLine="420"/>
         <w:rPr>
-          <w:rFonts w:ascii="Times New Roman" w:eastAsia="宋体" w:hAnsi="Times New Roman" w:cs="Times New Roman" w:hint="eastAsia"/>
+          <w:rFonts w:ascii="Times New Roman" w:eastAsia="宋体" w:hAnsi="Times New Roman" w:cs="Times New Roman"/>
           <w:sz w:val="24"/>
           <w:szCs w:val="24"/>
         </w:rPr>
@@ -857,7 +857,7 @@
         <w:spacing w:afterLines="50" w:after="156"/>
         <w:ind w:firstLine="420"/>
         <w:rPr>
-          <w:rFonts w:ascii="Times New Roman" w:eastAsia="宋体" w:hAnsi="Times New Roman" w:cs="Times New Roman" w:hint="eastAsia"/>
+          <w:rFonts w:ascii="Times New Roman" w:eastAsia="宋体" w:hAnsi="Times New Roman" w:cs="Times New Roman"/>
           <w:sz w:val="24"/>
           <w:szCs w:val="24"/>
         </w:rPr>
@@ -896,21 +896,21 @@
         </w:numPr>
         <w:ind w:firstLineChars="0"/>
         <w:rPr>
+          <w:rFonts w:ascii="Times New Roman" w:eastAsia="楷体" w:hAnsi="Times New Roman" w:cs="Times New Roman"/>
+          <w:b/>
+          <w:bCs/>
+          <w:sz w:val="28"/>
+          <w:szCs w:val="28"/>
+        </w:rPr>
+      </w:pPr>
+      <w:r>
+        <w:rPr>
           <w:rFonts w:ascii="Times New Roman" w:eastAsia="楷体" w:hAnsi="Times New Roman" w:cs="Times New Roman" w:hint="eastAsia"/>
           <w:b/>
           <w:bCs/>
           <w:sz w:val="28"/>
           <w:szCs w:val="28"/>
         </w:rPr>
-      </w:pPr>
-      <w:r>
-        <w:rPr>
-          <w:rFonts w:ascii="Times New Roman" w:eastAsia="楷体" w:hAnsi="Times New Roman" w:cs="Times New Roman" w:hint="eastAsia"/>
-          <w:b/>
-          <w:bCs/>
-          <w:sz w:val="28"/>
-          <w:szCs w:val="28"/>
-        </w:rPr>
         <w:t>典型用户与场景</w:t>
       </w:r>
     </w:p>
@@ -1673,7 +1673,7 @@
         <w:spacing w:afterLines="50" w:after="156"/>
         <w:ind w:firstLine="420"/>
         <w:rPr>
-          <w:rFonts w:ascii="Times New Roman" w:eastAsia="宋体" w:hAnsi="Times New Roman" w:cs="Times New Roman" w:hint="eastAsia"/>
+          <w:rFonts w:ascii="Times New Roman" w:eastAsia="宋体" w:hAnsi="Times New Roman" w:cs="Times New Roman"/>
           <w:sz w:val="24"/>
           <w:szCs w:val="24"/>
         </w:rPr>
@@ -1741,18 +1741,27 @@
         <w:tblLook w:val="04A0" w:firstRow="1" w:lastRow="0" w:firstColumn="1" w:lastColumn="0" w:noHBand="0" w:noVBand="1"/>
       </w:tblPr>
       <w:tblGrid>
-        <w:gridCol w:w="2547"/>
-        <w:gridCol w:w="3685"/>
+        <w:gridCol w:w="5098"/>
         <w:gridCol w:w="993"/>
-        <w:gridCol w:w="992"/>
+        <w:gridCol w:w="708"/>
+        <w:gridCol w:w="1471"/>
       </w:tblGrid>
       <w:tr>
         <w:tc>
           <w:tcPr>
-            <w:tcW w:w="2547" w:type="dxa"/>
-          </w:tcPr>
-          <w:p>
-            <w:pPr>
+            <w:tcW w:w="5098" w:type="dxa"/>
+          </w:tcPr>
+          <w:p>
+            <w:pPr>
+              <w:rPr>
+                <w:rFonts w:ascii="Times New Roman" w:eastAsia="楷体" w:hAnsi="Times New Roman" w:cs="Times New Roman"/>
+                <w:b/>
+                <w:bCs/>
+                <w:sz w:val="24"/>
+                <w:szCs w:val="24"/>
+              </w:rPr>
+            </w:pPr>
+            <w:r>
               <w:rPr>
                 <w:rFonts w:ascii="Times New Roman" w:eastAsia="楷体" w:hAnsi="Times New Roman" w:cs="Times New Roman" w:hint="eastAsia"/>
                 <w:b/>
@@ -1760,6 +1769,23 @@
                 <w:sz w:val="24"/>
                 <w:szCs w:val="24"/>
               </w:rPr>
+              <w:t>功能</w:t>
+            </w:r>
+          </w:p>
+        </w:tc>
+        <w:tc>
+          <w:tcPr>
+            <w:tcW w:w="993" w:type="dxa"/>
+          </w:tcPr>
+          <w:p>
+            <w:pPr>
+              <w:rPr>
+                <w:rFonts w:ascii="Times New Roman" w:eastAsia="楷体" w:hAnsi="Times New Roman" w:cs="Times New Roman"/>
+                <w:b/>
+                <w:bCs/>
+                <w:sz w:val="24"/>
+                <w:szCs w:val="24"/>
+              </w:rPr>
             </w:pPr>
             <w:r>
               <w:rPr>
@@ -1769,16 +1795,25 @@
                 <w:sz w:val="24"/>
                 <w:szCs w:val="24"/>
               </w:rPr>
-              <w:t>功能</w:t>
-            </w:r>
-          </w:p>
-        </w:tc>
-        <w:tc>
-          <w:tcPr>
-            <w:tcW w:w="3685" w:type="dxa"/>
-          </w:tcPr>
-          <w:p>
-            <w:pPr>
+              <w:t>归类</w:t>
+            </w:r>
+          </w:p>
+        </w:tc>
+        <w:tc>
+          <w:tcPr>
+            <w:tcW w:w="708" w:type="dxa"/>
+          </w:tcPr>
+          <w:p>
+            <w:pPr>
+              <w:rPr>
+                <w:rFonts w:ascii="Times New Roman" w:eastAsia="楷体" w:hAnsi="Times New Roman" w:cs="Times New Roman"/>
+                <w:b/>
+                <w:bCs/>
+                <w:sz w:val="24"/>
+                <w:szCs w:val="24"/>
+              </w:rPr>
+            </w:pPr>
+            <w:r>
               <w:rPr>
                 <w:rFonts w:ascii="Times New Roman" w:eastAsia="楷体" w:hAnsi="Times New Roman" w:cs="Times New Roman" w:hint="eastAsia"/>
                 <w:b/>
@@ -1786,8 +1821,16 @@
                 <w:sz w:val="24"/>
                 <w:szCs w:val="24"/>
               </w:rPr>
-            </w:pPr>
-            <w:r>
+              <w:t>层次</w:t>
+            </w:r>
+          </w:p>
+        </w:tc>
+        <w:tc>
+          <w:tcPr>
+            <w:tcW w:w="1471" w:type="dxa"/>
+          </w:tcPr>
+          <w:p>
+            <w:pPr>
               <w:rPr>
                 <w:rFonts w:ascii="Times New Roman" w:eastAsia="楷体" w:hAnsi="Times New Roman" w:cs="Times New Roman" w:hint="eastAsia"/>
                 <w:b/>
@@ -1795,16 +1838,8 @@
                 <w:sz w:val="24"/>
                 <w:szCs w:val="24"/>
               </w:rPr>
-              <w:t>特性</w:t>
-            </w:r>
-          </w:p>
-        </w:tc>
-        <w:tc>
-          <w:tcPr>
-            <w:tcW w:w="993" w:type="dxa"/>
-          </w:tcPr>
-          <w:p>
-            <w:pPr>
+            </w:pPr>
+            <w:r>
               <w:rPr>
                 <w:rFonts w:ascii="Times New Roman" w:eastAsia="楷体" w:hAnsi="Times New Roman" w:cs="Times New Roman" w:hint="eastAsia"/>
                 <w:b/>
@@ -1812,42 +1847,7 @@
                 <w:sz w:val="24"/>
                 <w:szCs w:val="24"/>
               </w:rPr>
-            </w:pPr>
-            <w:r>
-              <w:rPr>
-                <w:rFonts w:ascii="Times New Roman" w:eastAsia="楷体" w:hAnsi="Times New Roman" w:cs="Times New Roman" w:hint="eastAsia"/>
-                <w:b/>
-                <w:bCs/>
-                <w:sz w:val="24"/>
-                <w:szCs w:val="24"/>
-              </w:rPr>
-              <w:t>归类</w:t>
-            </w:r>
-          </w:p>
-        </w:tc>
-        <w:tc>
-          <w:tcPr>
-            <w:tcW w:w="992" w:type="dxa"/>
-          </w:tcPr>
-          <w:p>
-            <w:pPr>
-              <w:rPr>
-                <w:rFonts w:ascii="Times New Roman" w:eastAsia="楷体" w:hAnsi="Times New Roman" w:cs="Times New Roman" w:hint="eastAsia"/>
-                <w:b/>
-                <w:bCs/>
-                <w:sz w:val="24"/>
-                <w:szCs w:val="24"/>
-              </w:rPr>
-            </w:pPr>
-            <w:r>
-              <w:rPr>
-                <w:rFonts w:ascii="Times New Roman" w:eastAsia="楷体" w:hAnsi="Times New Roman" w:cs="Times New Roman" w:hint="eastAsia"/>
-                <w:b/>
-                <w:bCs/>
-                <w:sz w:val="24"/>
-                <w:szCs w:val="24"/>
-              </w:rPr>
-              <w:t>优先级</w:t>
+              <w:t>完成优先级</w:t>
             </w:r>
           </w:p>
         </w:tc>
@@ -1855,7 +1855,7 @@
       <w:tr>
         <w:tc>
           <w:tcPr>
-            <w:tcW w:w="2547" w:type="dxa"/>
+            <w:tcW w:w="5098" w:type="dxa"/>
           </w:tcPr>
           <w:p>
             <w:pPr>
@@ -1917,20 +1917,6 @@
         </w:tc>
         <w:tc>
           <w:tcPr>
-            <w:tcW w:w="3685" w:type="dxa"/>
-          </w:tcPr>
-          <w:p>
-            <w:pPr>
-              <w:rPr>
-                <w:rFonts w:ascii="Times New Roman" w:eastAsia="宋体" w:hAnsi="Times New Roman" w:cs="Times New Roman"/>
-                <w:sz w:val="24"/>
-                <w:szCs w:val="24"/>
-              </w:rPr>
-            </w:pPr>
-          </w:p>
-        </w:tc>
-        <w:tc>
-          <w:tcPr>
             <w:tcW w:w="993" w:type="dxa"/>
           </w:tcPr>
           <w:p>
@@ -1953,12 +1939,34 @@
         </w:tc>
         <w:tc>
           <w:tcPr>
-            <w:tcW w:w="992" w:type="dxa"/>
-          </w:tcPr>
-          <w:p>
-            <w:pPr>
-              <w:rPr>
-                <w:rFonts w:ascii="Times New Roman" w:eastAsia="宋体" w:hAnsi="Times New Roman" w:cs="Times New Roman"/>
+            <w:tcW w:w="708" w:type="dxa"/>
+          </w:tcPr>
+          <w:p>
+            <w:pPr>
+              <w:rPr>
+                <w:rFonts w:ascii="Times New Roman" w:eastAsia="宋体" w:hAnsi="Times New Roman" w:cs="Times New Roman"/>
+                <w:sz w:val="24"/>
+                <w:szCs w:val="24"/>
+              </w:rPr>
+            </w:pPr>
+            <w:r>
+              <w:rPr>
+                <w:rFonts w:ascii="Times New Roman" w:eastAsia="宋体" w:hAnsi="Times New Roman" w:cs="Times New Roman" w:hint="eastAsia"/>
+                <w:sz w:val="24"/>
+                <w:szCs w:val="24"/>
+              </w:rPr>
+              <w:t>2</w:t>
+            </w:r>
+          </w:p>
+        </w:tc>
+        <w:tc>
+          <w:tcPr>
+            <w:tcW w:w="1471" w:type="dxa"/>
+          </w:tcPr>
+          <w:p>
+            <w:pPr>
+              <w:rPr>
+                <w:rFonts w:ascii="Times New Roman" w:eastAsia="宋体" w:hAnsi="Times New Roman" w:cs="Times New Roman" w:hint="eastAsia"/>
                 <w:sz w:val="24"/>
                 <w:szCs w:val="24"/>
               </w:rPr>
@@ -1977,12 +1985,12 @@
       <w:tr>
         <w:tc>
           <w:tcPr>
-            <w:tcW w:w="2547" w:type="dxa"/>
-          </w:tcPr>
-          <w:p>
-            <w:pPr>
-              <w:rPr>
-                <w:rFonts w:ascii="Times New Roman" w:eastAsia="宋体" w:hAnsi="Times New Roman" w:cs="Times New Roman" w:hint="eastAsia"/>
+            <w:tcW w:w="5098" w:type="dxa"/>
+          </w:tcPr>
+          <w:p>
+            <w:pPr>
+              <w:rPr>
+                <w:rFonts w:ascii="Times New Roman" w:eastAsia="宋体" w:hAnsi="Times New Roman" w:cs="Times New Roman"/>
                 <w:sz w:val="24"/>
                 <w:szCs w:val="24"/>
               </w:rPr>
@@ -2007,20 +2015,6 @@
         </w:tc>
         <w:tc>
           <w:tcPr>
-            <w:tcW w:w="3685" w:type="dxa"/>
-          </w:tcPr>
-          <w:p>
-            <w:pPr>
-              <w:rPr>
-                <w:rFonts w:ascii="Times New Roman" w:eastAsia="宋体" w:hAnsi="Times New Roman" w:cs="Times New Roman"/>
-                <w:sz w:val="24"/>
-                <w:szCs w:val="24"/>
-              </w:rPr>
-            </w:pPr>
-          </w:p>
-        </w:tc>
-        <w:tc>
-          <w:tcPr>
             <w:tcW w:w="993" w:type="dxa"/>
           </w:tcPr>
           <w:p>
@@ -2043,12 +2037,34 @@
         </w:tc>
         <w:tc>
           <w:tcPr>
-            <w:tcW w:w="992" w:type="dxa"/>
-          </w:tcPr>
-          <w:p>
-            <w:pPr>
-              <w:rPr>
-                <w:rFonts w:ascii="Times New Roman" w:eastAsia="宋体" w:hAnsi="Times New Roman" w:cs="Times New Roman"/>
+            <w:tcW w:w="708" w:type="dxa"/>
+          </w:tcPr>
+          <w:p>
+            <w:pPr>
+              <w:rPr>
+                <w:rFonts w:ascii="Times New Roman" w:eastAsia="宋体" w:hAnsi="Times New Roman" w:cs="Times New Roman"/>
+                <w:sz w:val="24"/>
+                <w:szCs w:val="24"/>
+              </w:rPr>
+            </w:pPr>
+            <w:r>
+              <w:rPr>
+                <w:rFonts w:ascii="Times New Roman" w:eastAsia="宋体" w:hAnsi="Times New Roman" w:cs="Times New Roman" w:hint="eastAsia"/>
+                <w:sz w:val="24"/>
+                <w:szCs w:val="24"/>
+              </w:rPr>
+              <w:t>1</w:t>
+            </w:r>
+          </w:p>
+        </w:tc>
+        <w:tc>
+          <w:tcPr>
+            <w:tcW w:w="1471" w:type="dxa"/>
+          </w:tcPr>
+          <w:p>
+            <w:pPr>
+              <w:rPr>
+                <w:rFonts w:ascii="Times New Roman" w:eastAsia="宋体" w:hAnsi="Times New Roman" w:cs="Times New Roman" w:hint="eastAsia"/>
                 <w:sz w:val="24"/>
                 <w:szCs w:val="24"/>
               </w:rPr>
@@ -2067,12 +2083,12 @@
       <w:tr>
         <w:tc>
           <w:tcPr>
-            <w:tcW w:w="2547" w:type="dxa"/>
-          </w:tcPr>
-          <w:p>
-            <w:pPr>
-              <w:rPr>
-                <w:rFonts w:ascii="Times New Roman" w:eastAsia="宋体" w:hAnsi="Times New Roman" w:cs="Times New Roman" w:hint="eastAsia"/>
+            <w:tcW w:w="5098" w:type="dxa"/>
+          </w:tcPr>
+          <w:p>
+            <w:pPr>
+              <w:rPr>
+                <w:rFonts w:ascii="Times New Roman" w:eastAsia="宋体" w:hAnsi="Times New Roman" w:cs="Times New Roman"/>
                 <w:sz w:val="24"/>
                 <w:szCs w:val="24"/>
               </w:rPr>
@@ -2091,30 +2107,48 @@
                 <w:sz w:val="24"/>
                 <w:szCs w:val="24"/>
               </w:rPr>
-              <w:t>pdf</w:t>
-            </w:r>
-            <w:r>
-              <w:rPr>
-                <w:rFonts w:ascii="Times New Roman" w:eastAsia="宋体" w:hAnsi="Times New Roman" w:cs="Times New Roman" w:hint="eastAsia"/>
-                <w:sz w:val="24"/>
-                <w:szCs w:val="24"/>
-              </w:rPr>
-              <w:t>，勾选文字，滚动，缩放</w:t>
-            </w:r>
-          </w:p>
-        </w:tc>
-        <w:tc>
-          <w:tcPr>
-            <w:tcW w:w="3685" w:type="dxa"/>
-          </w:tcPr>
-          <w:p>
-            <w:pPr>
-              <w:rPr>
-                <w:rFonts w:ascii="Times New Roman" w:eastAsia="宋体" w:hAnsi="Times New Roman" w:cs="Times New Roman"/>
-                <w:sz w:val="24"/>
-                <w:szCs w:val="24"/>
-              </w:rPr>
-            </w:pPr>
+              <w:t>pdf&amp;</w:t>
+            </w:r>
+            <w:r>
+              <w:rPr>
+                <w:rFonts w:ascii="Times New Roman" w:eastAsia="宋体" w:hAnsi="Times New Roman" w:cs="Times New Roman" w:hint="eastAsia"/>
+                <w:sz w:val="24"/>
+                <w:szCs w:val="24"/>
+              </w:rPr>
+              <w:t>勾选文字</w:t>
+            </w:r>
+            <w:r>
+              <w:rPr>
+                <w:rFonts w:ascii="Times New Roman" w:eastAsia="宋体" w:hAnsi="Times New Roman" w:cs="Times New Roman" w:hint="eastAsia"/>
+                <w:sz w:val="24"/>
+                <w:szCs w:val="24"/>
+              </w:rPr>
+              <w:t>&amp;</w:t>
+            </w:r>
+            <w:r>
+              <w:rPr>
+                <w:rFonts w:ascii="Times New Roman" w:eastAsia="宋体" w:hAnsi="Times New Roman" w:cs="Times New Roman" w:hint="eastAsia"/>
+                <w:sz w:val="24"/>
+                <w:szCs w:val="24"/>
+              </w:rPr>
+              <w:t>滚动</w:t>
+            </w:r>
+            <w:r>
+              <w:rPr>
+                <w:rFonts w:ascii="Times New Roman" w:eastAsia="宋体" w:hAnsi="Times New Roman" w:cs="Times New Roman" w:hint="eastAsia"/>
+                <w:sz w:val="24"/>
+                <w:szCs w:val="24"/>
+              </w:rPr>
+              <w:t>&amp;</w:t>
+            </w:r>
+            <w:r>
+              <w:rPr>
+                <w:rFonts w:ascii="Times New Roman" w:eastAsia="宋体" w:hAnsi="Times New Roman" w:cs="Times New Roman" w:hint="eastAsia"/>
+                <w:sz w:val="24"/>
+                <w:szCs w:val="24"/>
+              </w:rPr>
+              <w:t>缩放</w:t>
+            </w:r>
           </w:p>
         </w:tc>
         <w:tc>
@@ -2141,12 +2175,34 @@
         </w:tc>
         <w:tc>
           <w:tcPr>
-            <w:tcW w:w="992" w:type="dxa"/>
-          </w:tcPr>
-          <w:p>
-            <w:pPr>
-              <w:rPr>
-                <w:rFonts w:ascii="Times New Roman" w:eastAsia="宋体" w:hAnsi="Times New Roman" w:cs="Times New Roman"/>
+            <w:tcW w:w="708" w:type="dxa"/>
+          </w:tcPr>
+          <w:p>
+            <w:pPr>
+              <w:rPr>
+                <w:rFonts w:ascii="Times New Roman" w:eastAsia="宋体" w:hAnsi="Times New Roman" w:cs="Times New Roman"/>
+                <w:sz w:val="24"/>
+                <w:szCs w:val="24"/>
+              </w:rPr>
+            </w:pPr>
+            <w:r>
+              <w:rPr>
+                <w:rFonts w:ascii="Times New Roman" w:eastAsia="宋体" w:hAnsi="Times New Roman" w:cs="Times New Roman" w:hint="eastAsia"/>
+                <w:sz w:val="24"/>
+                <w:szCs w:val="24"/>
+              </w:rPr>
+              <w:t>1</w:t>
+            </w:r>
+          </w:p>
+        </w:tc>
+        <w:tc>
+          <w:tcPr>
+            <w:tcW w:w="1471" w:type="dxa"/>
+          </w:tcPr>
+          <w:p>
+            <w:pPr>
+              <w:rPr>
+                <w:rFonts w:ascii="Times New Roman" w:eastAsia="宋体" w:hAnsi="Times New Roman" w:cs="Times New Roman" w:hint="eastAsia"/>
                 <w:sz w:val="24"/>
                 <w:szCs w:val="24"/>
               </w:rPr>
@@ -2165,38 +2221,56 @@
       <w:tr>
         <w:tc>
           <w:tcPr>
-            <w:tcW w:w="2547" w:type="dxa"/>
-          </w:tcPr>
-          <w:p>
-            <w:pPr>
-              <w:rPr>
-                <w:rFonts w:ascii="Times New Roman" w:eastAsia="宋体" w:hAnsi="Times New Roman" w:cs="Times New Roman" w:hint="eastAsia"/>
-                <w:sz w:val="24"/>
-                <w:szCs w:val="24"/>
-              </w:rPr>
-            </w:pPr>
-            <w:r>
-              <w:rPr>
-                <w:rFonts w:ascii="Times New Roman" w:eastAsia="宋体" w:hAnsi="Times New Roman" w:cs="Times New Roman" w:hint="eastAsia"/>
-                <w:sz w:val="24"/>
-                <w:szCs w:val="24"/>
-              </w:rPr>
-              <w:t>使用鼠标进行划线批注</w:t>
-            </w:r>
-          </w:p>
-        </w:tc>
-        <w:tc>
-          <w:tcPr>
-            <w:tcW w:w="3685" w:type="dxa"/>
-          </w:tcPr>
-          <w:p>
-            <w:pPr>
-              <w:rPr>
-                <w:rFonts w:ascii="Times New Roman" w:eastAsia="宋体" w:hAnsi="Times New Roman" w:cs="Times New Roman"/>
-                <w:sz w:val="24"/>
-                <w:szCs w:val="24"/>
-              </w:rPr>
-            </w:pPr>
+            <w:tcW w:w="5098" w:type="dxa"/>
+          </w:tcPr>
+          <w:p>
+            <w:pPr>
+              <w:rPr>
+                <w:rFonts w:ascii="Times New Roman" w:eastAsia="宋体" w:hAnsi="Times New Roman" w:cs="Times New Roman"/>
+                <w:sz w:val="24"/>
+                <w:szCs w:val="24"/>
+              </w:rPr>
+            </w:pPr>
+            <w:r>
+              <w:rPr>
+                <w:rFonts w:ascii="Times New Roman" w:eastAsia="宋体" w:hAnsi="Times New Roman" w:cs="Times New Roman" w:hint="eastAsia"/>
+                <w:sz w:val="24"/>
+                <w:szCs w:val="24"/>
+              </w:rPr>
+              <w:t>支持鼠标进行划线批注</w:t>
+            </w:r>
+            <w:r>
+              <w:rPr>
+                <w:rFonts w:ascii="Times New Roman" w:eastAsia="宋体" w:hAnsi="Times New Roman" w:cs="Times New Roman" w:hint="eastAsia"/>
+                <w:sz w:val="24"/>
+                <w:szCs w:val="24"/>
+              </w:rPr>
+              <w:t>&amp;</w:t>
+            </w:r>
+            <w:r>
+              <w:rPr>
+                <w:rFonts w:ascii="Times New Roman" w:eastAsia="宋体" w:hAnsi="Times New Roman" w:cs="Times New Roman" w:hint="eastAsia"/>
+                <w:sz w:val="24"/>
+                <w:szCs w:val="24"/>
+              </w:rPr>
+              <w:t>切换划线笔颜色</w:t>
+            </w:r>
+            <w:r>
+              <w:rPr>
+                <w:rFonts w:ascii="Times New Roman" w:eastAsia="宋体" w:hAnsi="Times New Roman" w:cs="Times New Roman" w:hint="eastAsia"/>
+                <w:sz w:val="24"/>
+                <w:szCs w:val="24"/>
+              </w:rPr>
+              <w:t>&amp;</w:t>
+            </w:r>
+            <w:r>
+              <w:rPr>
+                <w:rFonts w:ascii="Times New Roman" w:eastAsia="宋体" w:hAnsi="Times New Roman" w:cs="Times New Roman" w:hint="eastAsia"/>
+                <w:sz w:val="24"/>
+                <w:szCs w:val="24"/>
+              </w:rPr>
+              <w:t>切换划线笔粗细</w:t>
+            </w:r>
           </w:p>
         </w:tc>
         <w:tc>
@@ -2223,12 +2297,34 @@
         </w:tc>
         <w:tc>
           <w:tcPr>
-            <w:tcW w:w="992" w:type="dxa"/>
-          </w:tcPr>
-          <w:p>
-            <w:pPr>
-              <w:rPr>
-                <w:rFonts w:ascii="Times New Roman" w:eastAsia="宋体" w:hAnsi="Times New Roman" w:cs="Times New Roman"/>
+            <w:tcW w:w="708" w:type="dxa"/>
+          </w:tcPr>
+          <w:p>
+            <w:pPr>
+              <w:rPr>
+                <w:rFonts w:ascii="Times New Roman" w:eastAsia="宋体" w:hAnsi="Times New Roman" w:cs="Times New Roman"/>
+                <w:sz w:val="24"/>
+                <w:szCs w:val="24"/>
+              </w:rPr>
+            </w:pPr>
+            <w:r>
+              <w:rPr>
+                <w:rFonts w:ascii="Times New Roman" w:eastAsia="宋体" w:hAnsi="Times New Roman" w:cs="Times New Roman" w:hint="eastAsia"/>
+                <w:sz w:val="24"/>
+                <w:szCs w:val="24"/>
+              </w:rPr>
+              <w:t>1</w:t>
+            </w:r>
+          </w:p>
+        </w:tc>
+        <w:tc>
+          <w:tcPr>
+            <w:tcW w:w="1471" w:type="dxa"/>
+          </w:tcPr>
+          <w:p>
+            <w:pPr>
+              <w:rPr>
+                <w:rFonts w:ascii="Times New Roman" w:eastAsia="宋体" w:hAnsi="Times New Roman" w:cs="Times New Roman" w:hint="eastAsia"/>
                 <w:sz w:val="24"/>
                 <w:szCs w:val="24"/>
               </w:rPr>
@@ -2247,38 +2343,24 @@
       <w:tr>
         <w:tc>
           <w:tcPr>
-            <w:tcW w:w="2547" w:type="dxa"/>
-          </w:tcPr>
-          <w:p>
-            <w:pPr>
-              <w:rPr>
-                <w:rFonts w:ascii="Times New Roman" w:eastAsia="宋体" w:hAnsi="Times New Roman" w:cs="Times New Roman" w:hint="eastAsia"/>
-                <w:sz w:val="24"/>
-                <w:szCs w:val="24"/>
-              </w:rPr>
-            </w:pPr>
-            <w:r>
-              <w:rPr>
-                <w:rFonts w:ascii="Times New Roman" w:eastAsia="宋体" w:hAnsi="Times New Roman" w:cs="Times New Roman" w:hint="eastAsia"/>
-                <w:sz w:val="24"/>
-                <w:szCs w:val="24"/>
-              </w:rPr>
-              <w:t>支持触控笔书写来进行划线批注</w:t>
-            </w:r>
-          </w:p>
-        </w:tc>
-        <w:tc>
-          <w:tcPr>
-            <w:tcW w:w="3685" w:type="dxa"/>
-          </w:tcPr>
-          <w:p>
-            <w:pPr>
-              <w:rPr>
-                <w:rFonts w:ascii="Times New Roman" w:eastAsia="宋体" w:hAnsi="Times New Roman" w:cs="Times New Roman"/>
-                <w:sz w:val="24"/>
-                <w:szCs w:val="24"/>
-              </w:rPr>
-            </w:pPr>
+            <w:tcW w:w="5098" w:type="dxa"/>
+          </w:tcPr>
+          <w:p>
+            <w:pPr>
+              <w:rPr>
+                <w:rFonts w:ascii="Times New Roman" w:eastAsia="宋体" w:hAnsi="Times New Roman" w:cs="Times New Roman"/>
+                <w:sz w:val="24"/>
+                <w:szCs w:val="24"/>
+              </w:rPr>
+            </w:pPr>
+            <w:r>
+              <w:rPr>
+                <w:rFonts w:ascii="Times New Roman" w:eastAsia="宋体" w:hAnsi="Times New Roman" w:cs="Times New Roman" w:hint="eastAsia"/>
+                <w:sz w:val="24"/>
+                <w:szCs w:val="24"/>
+              </w:rPr>
+              <w:t>支持触控笔进行划线批注</w:t>
+            </w:r>
           </w:p>
         </w:tc>
         <w:tc>
@@ -2305,12 +2387,34 @@
         </w:tc>
         <w:tc>
           <w:tcPr>
-            <w:tcW w:w="992" w:type="dxa"/>
-          </w:tcPr>
-          <w:p>
-            <w:pPr>
-              <w:rPr>
-                <w:rFonts w:ascii="Times New Roman" w:eastAsia="宋体" w:hAnsi="Times New Roman" w:cs="Times New Roman"/>
+            <w:tcW w:w="708" w:type="dxa"/>
+          </w:tcPr>
+          <w:p>
+            <w:pPr>
+              <w:rPr>
+                <w:rFonts w:ascii="Times New Roman" w:eastAsia="宋体" w:hAnsi="Times New Roman" w:cs="Times New Roman"/>
+                <w:sz w:val="24"/>
+                <w:szCs w:val="24"/>
+              </w:rPr>
+            </w:pPr>
+            <w:r>
+              <w:rPr>
+                <w:rFonts w:ascii="Times New Roman" w:eastAsia="宋体" w:hAnsi="Times New Roman" w:cs="Times New Roman" w:hint="eastAsia"/>
+                <w:sz w:val="24"/>
+                <w:szCs w:val="24"/>
+              </w:rPr>
+              <w:t>3</w:t>
+            </w:r>
+          </w:p>
+        </w:tc>
+        <w:tc>
+          <w:tcPr>
+            <w:tcW w:w="1471" w:type="dxa"/>
+          </w:tcPr>
+          <w:p>
+            <w:pPr>
+              <w:rPr>
+                <w:rFonts w:ascii="Times New Roman" w:eastAsia="宋体" w:hAnsi="Times New Roman" w:cs="Times New Roman" w:hint="eastAsia"/>
                 <w:sz w:val="24"/>
                 <w:szCs w:val="24"/>
               </w:rPr>
@@ -2329,12 +2433,12 @@
       <w:tr>
         <w:tc>
           <w:tcPr>
-            <w:tcW w:w="2547" w:type="dxa"/>
-          </w:tcPr>
-          <w:p>
-            <w:pPr>
-              <w:rPr>
-                <w:rFonts w:ascii="Times New Roman" w:eastAsia="宋体" w:hAnsi="Times New Roman" w:cs="Times New Roman"/>
+            <w:tcW w:w="5098" w:type="dxa"/>
+          </w:tcPr>
+          <w:p>
+            <w:pPr>
+              <w:rPr>
+                <w:rFonts w:ascii="Times New Roman" w:eastAsia="宋体" w:hAnsi="Times New Roman" w:cs="Times New Roman" w:hint="eastAsia"/>
                 <w:sz w:val="24"/>
                 <w:szCs w:val="24"/>
               </w:rPr>
@@ -2347,20 +2451,22 @@
               </w:rPr>
               <w:t>高亮文本</w:t>
             </w:r>
-          </w:p>
-        </w:tc>
-        <w:tc>
-          <w:tcPr>
-            <w:tcW w:w="3685" w:type="dxa"/>
-          </w:tcPr>
-          <w:p>
-            <w:pPr>
-              <w:rPr>
-                <w:rFonts w:ascii="Times New Roman" w:eastAsia="宋体" w:hAnsi="Times New Roman" w:cs="Times New Roman"/>
-                <w:sz w:val="24"/>
-                <w:szCs w:val="24"/>
-              </w:rPr>
-            </w:pPr>
+            <w:r>
+              <w:rPr>
+                <w:rFonts w:ascii="Times New Roman" w:eastAsia="宋体" w:hAnsi="Times New Roman" w:cs="Times New Roman" w:hint="eastAsia"/>
+                <w:sz w:val="24"/>
+                <w:szCs w:val="24"/>
+              </w:rPr>
+              <w:t>&amp;</w:t>
+            </w:r>
+            <w:r>
+              <w:rPr>
+                <w:rFonts w:ascii="Times New Roman" w:eastAsia="宋体" w:hAnsi="Times New Roman" w:cs="Times New Roman" w:hint="eastAsia"/>
+                <w:sz w:val="24"/>
+                <w:szCs w:val="24"/>
+              </w:rPr>
+              <w:t>切换高亮颜色</w:t>
+            </w:r>
           </w:p>
         </w:tc>
         <w:tc>
@@ -2370,14 +2476,14 @@
           <w:p>
             <w:pPr>
               <w:rPr>
-                <w:rFonts w:ascii="Times New Roman" w:eastAsia="宋体" w:hAnsi="Times New Roman" w:cs="Times New Roman"/>
-                <w:sz w:val="24"/>
-                <w:szCs w:val="24"/>
-              </w:rPr>
-            </w:pPr>
-            <w:r>
-              <w:rPr>
-                <w:rFonts w:ascii="Times New Roman" w:eastAsia="宋体" w:hAnsi="Times New Roman" w:cs="Times New Roman" w:hint="eastAsia"/>
+                <w:rFonts w:ascii="Times New Roman" w:eastAsia="宋体" w:hAnsi="Times New Roman" w:cs="Times New Roman" w:hint="eastAsia"/>
+                <w:sz w:val="24"/>
+                <w:szCs w:val="24"/>
+              </w:rPr>
+            </w:pPr>
+            <w:r>
+              <w:rPr>
+                <w:rFonts w:ascii="Times New Roman" w:eastAsia="宋体" w:hAnsi="Times New Roman" w:cs="Times New Roman"/>
                 <w:sz w:val="24"/>
                 <w:szCs w:val="24"/>
               </w:rPr>
@@ -2387,12 +2493,34 @@
         </w:tc>
         <w:tc>
           <w:tcPr>
-            <w:tcW w:w="992" w:type="dxa"/>
-          </w:tcPr>
-          <w:p>
-            <w:pPr>
-              <w:rPr>
-                <w:rFonts w:ascii="Times New Roman" w:eastAsia="宋体" w:hAnsi="Times New Roman" w:cs="Times New Roman"/>
+            <w:tcW w:w="708" w:type="dxa"/>
+          </w:tcPr>
+          <w:p>
+            <w:pPr>
+              <w:rPr>
+                <w:rFonts w:ascii="Times New Roman" w:eastAsia="宋体" w:hAnsi="Times New Roman" w:cs="Times New Roman" w:hint="eastAsia"/>
+                <w:sz w:val="24"/>
+                <w:szCs w:val="24"/>
+              </w:rPr>
+            </w:pPr>
+            <w:r>
+              <w:rPr>
+                <w:rFonts w:ascii="Times New Roman" w:eastAsia="宋体" w:hAnsi="Times New Roman" w:cs="Times New Roman" w:hint="eastAsia"/>
+                <w:sz w:val="24"/>
+                <w:szCs w:val="24"/>
+              </w:rPr>
+              <w:t>1</w:t>
+            </w:r>
+          </w:p>
+        </w:tc>
+        <w:tc>
+          <w:tcPr>
+            <w:tcW w:w="1471" w:type="dxa"/>
+          </w:tcPr>
+          <w:p>
+            <w:pPr>
+              <w:rPr>
+                <w:rFonts w:ascii="Times New Roman" w:eastAsia="宋体" w:hAnsi="Times New Roman" w:cs="Times New Roman" w:hint="eastAsia"/>
                 <w:sz w:val="24"/>
                 <w:szCs w:val="24"/>
               </w:rPr>
@@ -2411,38 +2539,40 @@
       <w:tr>
         <w:tc>
           <w:tcPr>
-            <w:tcW w:w="2547" w:type="dxa"/>
-          </w:tcPr>
-          <w:p>
-            <w:pPr>
-              <w:rPr>
-                <w:rFonts w:ascii="Times New Roman" w:eastAsia="宋体" w:hAnsi="Times New Roman" w:cs="Times New Roman" w:hint="eastAsia"/>
-                <w:sz w:val="24"/>
-                <w:szCs w:val="24"/>
-              </w:rPr>
-            </w:pPr>
-            <w:r>
-              <w:rPr>
-                <w:rFonts w:ascii="Times New Roman" w:eastAsia="宋体" w:hAnsi="Times New Roman" w:cs="Times New Roman" w:hint="eastAsia"/>
-                <w:sz w:val="24"/>
-                <w:szCs w:val="24"/>
-              </w:rPr>
-              <w:t>添加批注（框）</w:t>
-            </w:r>
-          </w:p>
-        </w:tc>
-        <w:tc>
-          <w:tcPr>
-            <w:tcW w:w="3685" w:type="dxa"/>
-          </w:tcPr>
-          <w:p>
-            <w:pPr>
-              <w:rPr>
-                <w:rFonts w:ascii="Times New Roman" w:eastAsia="宋体" w:hAnsi="Times New Roman" w:cs="Times New Roman"/>
-                <w:sz w:val="24"/>
-                <w:szCs w:val="24"/>
-              </w:rPr>
-            </w:pPr>
+            <w:tcW w:w="5098" w:type="dxa"/>
+          </w:tcPr>
+          <w:p>
+            <w:pPr>
+              <w:rPr>
+                <w:rFonts w:ascii="Times New Roman" w:eastAsia="宋体" w:hAnsi="Times New Roman" w:cs="Times New Roman"/>
+                <w:sz w:val="24"/>
+                <w:szCs w:val="24"/>
+              </w:rPr>
+            </w:pPr>
+            <w:r>
+              <w:rPr>
+                <w:rFonts w:ascii="Times New Roman" w:eastAsia="宋体" w:hAnsi="Times New Roman" w:cs="Times New Roman" w:hint="eastAsia"/>
+                <w:sz w:val="24"/>
+                <w:szCs w:val="24"/>
+              </w:rPr>
+              <w:t>添加文本批注</w:t>
+            </w:r>
+            <w:r>
+              <w:rPr>
+                <w:rFonts w:ascii="Times New Roman" w:eastAsia="宋体" w:hAnsi="Times New Roman" w:cs="Times New Roman" w:hint="eastAsia"/>
+                <w:sz w:val="24"/>
+                <w:szCs w:val="24"/>
+              </w:rPr>
+              <w:t>&amp;</w:t>
+            </w:r>
+            <w:r>
+              <w:rPr>
+                <w:rFonts w:ascii="Times New Roman" w:eastAsia="宋体" w:hAnsi="Times New Roman" w:cs="Times New Roman" w:hint="eastAsia"/>
+                <w:sz w:val="24"/>
+                <w:szCs w:val="24"/>
+              </w:rPr>
+              <w:t>调整文本字体</w:t>
+            </w:r>
           </w:p>
         </w:tc>
         <w:tc>
@@ -2469,12 +2599,34 @@
         </w:tc>
         <w:tc>
           <w:tcPr>
-            <w:tcW w:w="992" w:type="dxa"/>
-          </w:tcPr>
-          <w:p>
-            <w:pPr>
-              <w:rPr>
-                <w:rFonts w:ascii="Times New Roman" w:eastAsia="宋体" w:hAnsi="Times New Roman" w:cs="Times New Roman"/>
+            <w:tcW w:w="708" w:type="dxa"/>
+          </w:tcPr>
+          <w:p>
+            <w:pPr>
+              <w:rPr>
+                <w:rFonts w:ascii="Times New Roman" w:eastAsia="宋体" w:hAnsi="Times New Roman" w:cs="Times New Roman"/>
+                <w:sz w:val="24"/>
+                <w:szCs w:val="24"/>
+              </w:rPr>
+            </w:pPr>
+            <w:r>
+              <w:rPr>
+                <w:rFonts w:ascii="Times New Roman" w:eastAsia="宋体" w:hAnsi="Times New Roman" w:cs="Times New Roman" w:hint="eastAsia"/>
+                <w:sz w:val="24"/>
+                <w:szCs w:val="24"/>
+              </w:rPr>
+              <w:t>1</w:t>
+            </w:r>
+          </w:p>
+        </w:tc>
+        <w:tc>
+          <w:tcPr>
+            <w:tcW w:w="1471" w:type="dxa"/>
+          </w:tcPr>
+          <w:p>
+            <w:pPr>
+              <w:rPr>
+                <w:rFonts w:ascii="Times New Roman" w:eastAsia="宋体" w:hAnsi="Times New Roman" w:cs="Times New Roman" w:hint="eastAsia"/>
                 <w:sz w:val="24"/>
                 <w:szCs w:val="24"/>
               </w:rPr>
@@ -2493,86 +2645,24 @@
       <w:tr>
         <w:tc>
           <w:tcPr>
-            <w:tcW w:w="2547" w:type="dxa"/>
-          </w:tcPr>
-          <w:p>
-            <w:pPr>
-              <w:rPr>
-                <w:rFonts w:ascii="Times New Roman" w:eastAsia="宋体" w:hAnsi="Times New Roman" w:cs="Times New Roman" w:hint="eastAsia"/>
-                <w:sz w:val="24"/>
-                <w:szCs w:val="24"/>
-              </w:rPr>
-            </w:pPr>
-            <w:r>
-              <w:rPr>
-                <w:rFonts w:ascii="Times New Roman" w:eastAsia="宋体" w:hAnsi="Times New Roman" w:cs="Times New Roman" w:hint="eastAsia"/>
-                <w:sz w:val="24"/>
-                <w:szCs w:val="24"/>
-              </w:rPr>
-              <w:t>非文字型</w:t>
-            </w:r>
-            <w:r>
-              <w:rPr>
-                <w:rFonts w:ascii="Times New Roman" w:eastAsia="宋体" w:hAnsi="Times New Roman" w:cs="Times New Roman" w:hint="eastAsia"/>
-                <w:sz w:val="24"/>
-                <w:szCs w:val="24"/>
-              </w:rPr>
-              <w:t>pdf</w:t>
-            </w:r>
-            <w:r>
-              <w:rPr>
-                <w:rFonts w:ascii="Times New Roman" w:eastAsia="宋体" w:hAnsi="Times New Roman" w:cs="Times New Roman" w:hint="eastAsia"/>
-                <w:sz w:val="24"/>
-                <w:szCs w:val="24"/>
-              </w:rPr>
-              <w:t>文件的</w:t>
-            </w:r>
-            <w:r>
-              <w:rPr>
-                <w:rFonts w:ascii="Times New Roman" w:eastAsia="宋体" w:hAnsi="Times New Roman" w:cs="Times New Roman" w:hint="eastAsia"/>
-                <w:sz w:val="24"/>
-                <w:szCs w:val="24"/>
-              </w:rPr>
-              <w:t>O</w:t>
-            </w:r>
-            <w:r>
-              <w:rPr>
-                <w:rFonts w:ascii="Times New Roman" w:eastAsia="宋体" w:hAnsi="Times New Roman" w:cs="Times New Roman"/>
-                <w:sz w:val="24"/>
-                <w:szCs w:val="24"/>
-              </w:rPr>
-              <w:t>CR</w:t>
-            </w:r>
-            <w:r>
-              <w:rPr>
-                <w:rFonts w:ascii="Times New Roman" w:eastAsia="宋体" w:hAnsi="Times New Roman" w:cs="Times New Roman" w:hint="eastAsia"/>
-                <w:sz w:val="24"/>
-                <w:szCs w:val="24"/>
-              </w:rPr>
-              <w:t>识别</w:t>
-            </w:r>
-            <w:r>
-              <w:rPr>
-                <w:rFonts w:ascii="Times New Roman" w:eastAsia="宋体" w:hAnsi="Times New Roman" w:cs="Times New Roman" w:hint="eastAsia"/>
-                <w:sz w:val="24"/>
-                <w:szCs w:val="24"/>
-              </w:rPr>
-              <w:t>*</w:t>
-            </w:r>
-          </w:p>
-        </w:tc>
-        <w:tc>
-          <w:tcPr>
-            <w:tcW w:w="3685" w:type="dxa"/>
-          </w:tcPr>
-          <w:p>
-            <w:pPr>
-              <w:rPr>
-                <w:rFonts w:ascii="Times New Roman" w:eastAsia="宋体" w:hAnsi="Times New Roman" w:cs="Times New Roman"/>
-                <w:sz w:val="24"/>
-                <w:szCs w:val="24"/>
-              </w:rPr>
-            </w:pPr>
+            <w:tcW w:w="5098" w:type="dxa"/>
+          </w:tcPr>
+          <w:p>
+            <w:pPr>
+              <w:rPr>
+                <w:rFonts w:ascii="Times New Roman" w:eastAsia="宋体" w:hAnsi="Times New Roman" w:cs="Times New Roman"/>
+                <w:sz w:val="24"/>
+                <w:szCs w:val="24"/>
+              </w:rPr>
+            </w:pPr>
+            <w:r>
+              <w:rPr>
+                <w:rFonts w:ascii="Times New Roman" w:eastAsia="宋体" w:hAnsi="Times New Roman" w:cs="Times New Roman" w:hint="eastAsia"/>
+                <w:sz w:val="24"/>
+                <w:szCs w:val="24"/>
+              </w:rPr>
+              <w:t>问答型批注一体化功能</w:t>
+            </w:r>
           </w:p>
         </w:tc>
         <w:tc>
@@ -2582,40 +2672,62 @@
           <w:p>
             <w:pPr>
               <w:rPr>
-                <w:rFonts w:ascii="Times New Roman" w:eastAsia="宋体" w:hAnsi="Times New Roman" w:cs="Times New Roman" w:hint="eastAsia"/>
-                <w:sz w:val="24"/>
-                <w:szCs w:val="24"/>
-              </w:rPr>
-            </w:pPr>
-            <w:r>
-              <w:rPr>
-                <w:rFonts w:ascii="Times New Roman" w:eastAsia="宋体" w:hAnsi="Times New Roman" w:cs="Times New Roman" w:hint="eastAsia"/>
-                <w:sz w:val="24"/>
-                <w:szCs w:val="24"/>
-              </w:rPr>
-              <w:t>惊喜型</w:t>
-            </w:r>
-          </w:p>
-        </w:tc>
-        <w:tc>
-          <w:tcPr>
-            <w:tcW w:w="992" w:type="dxa"/>
-          </w:tcPr>
-          <w:p>
-            <w:pPr>
-              <w:rPr>
-                <w:rFonts w:ascii="Times New Roman" w:eastAsia="宋体" w:hAnsi="Times New Roman" w:cs="Times New Roman" w:hint="eastAsia"/>
-                <w:sz w:val="24"/>
-                <w:szCs w:val="24"/>
-              </w:rPr>
-            </w:pPr>
-            <w:r>
-              <w:rPr>
-                <w:rFonts w:ascii="Times New Roman" w:eastAsia="宋体" w:hAnsi="Times New Roman" w:cs="Times New Roman" w:hint="eastAsia"/>
-                <w:sz w:val="24"/>
-                <w:szCs w:val="24"/>
-              </w:rPr>
-              <w:t>4</w:t>
+                <w:rFonts w:ascii="Times New Roman" w:eastAsia="宋体" w:hAnsi="Times New Roman" w:cs="Times New Roman"/>
+                <w:sz w:val="24"/>
+                <w:szCs w:val="24"/>
+              </w:rPr>
+            </w:pPr>
+            <w:r>
+              <w:rPr>
+                <w:rFonts w:ascii="Times New Roman" w:eastAsia="宋体" w:hAnsi="Times New Roman" w:cs="Times New Roman" w:hint="eastAsia"/>
+                <w:sz w:val="24"/>
+                <w:szCs w:val="24"/>
+              </w:rPr>
+              <w:t>期望型</w:t>
+            </w:r>
+          </w:p>
+        </w:tc>
+        <w:tc>
+          <w:tcPr>
+            <w:tcW w:w="708" w:type="dxa"/>
+          </w:tcPr>
+          <w:p>
+            <w:pPr>
+              <w:rPr>
+                <w:rFonts w:ascii="Times New Roman" w:eastAsia="宋体" w:hAnsi="Times New Roman" w:cs="Times New Roman"/>
+                <w:sz w:val="24"/>
+                <w:szCs w:val="24"/>
+              </w:rPr>
+            </w:pPr>
+            <w:r>
+              <w:rPr>
+                <w:rFonts w:ascii="Times New Roman" w:eastAsia="宋体" w:hAnsi="Times New Roman" w:cs="Times New Roman" w:hint="eastAsia"/>
+                <w:sz w:val="24"/>
+                <w:szCs w:val="24"/>
+              </w:rPr>
+              <w:t>2</w:t>
+            </w:r>
+          </w:p>
+        </w:tc>
+        <w:tc>
+          <w:tcPr>
+            <w:tcW w:w="1471" w:type="dxa"/>
+          </w:tcPr>
+          <w:p>
+            <w:pPr>
+              <w:rPr>
+                <w:rFonts w:ascii="Times New Roman" w:eastAsia="宋体" w:hAnsi="Times New Roman" w:cs="Times New Roman" w:hint="eastAsia"/>
+                <w:sz w:val="24"/>
+                <w:szCs w:val="24"/>
+              </w:rPr>
+            </w:pPr>
+            <w:r>
+              <w:rPr>
+                <w:rFonts w:ascii="Times New Roman" w:eastAsia="宋体" w:hAnsi="Times New Roman" w:cs="Times New Roman" w:hint="eastAsia"/>
+                <w:sz w:val="24"/>
+                <w:szCs w:val="24"/>
+              </w:rPr>
+              <w:t>1</w:t>
             </w:r>
           </w:p>
         </w:tc>
@@ -2623,38 +2735,24 @@
       <w:tr>
         <w:tc>
           <w:tcPr>
-            <w:tcW w:w="2547" w:type="dxa"/>
-          </w:tcPr>
-          <w:p>
-            <w:pPr>
-              <w:rPr>
-                <w:rFonts w:ascii="Times New Roman" w:eastAsia="宋体" w:hAnsi="Times New Roman" w:cs="Times New Roman" w:hint="eastAsia"/>
-                <w:sz w:val="24"/>
-                <w:szCs w:val="24"/>
-              </w:rPr>
-            </w:pPr>
-            <w:r>
-              <w:rPr>
-                <w:rFonts w:ascii="Times New Roman" w:eastAsia="宋体" w:hAnsi="Times New Roman" w:cs="Times New Roman" w:hint="eastAsia"/>
-                <w:sz w:val="24"/>
-                <w:szCs w:val="24"/>
-              </w:rPr>
-              <w:t>问答型批注一体功能</w:t>
-            </w:r>
-          </w:p>
-        </w:tc>
-        <w:tc>
-          <w:tcPr>
-            <w:tcW w:w="3685" w:type="dxa"/>
-          </w:tcPr>
-          <w:p>
-            <w:pPr>
-              <w:rPr>
-                <w:rFonts w:ascii="Times New Roman" w:eastAsia="宋体" w:hAnsi="Times New Roman" w:cs="Times New Roman"/>
-                <w:sz w:val="24"/>
-                <w:szCs w:val="24"/>
-              </w:rPr>
-            </w:pPr>
+            <w:tcW w:w="5098" w:type="dxa"/>
+          </w:tcPr>
+          <w:p>
+            <w:pPr>
+              <w:rPr>
+                <w:rFonts w:ascii="Times New Roman" w:eastAsia="宋体" w:hAnsi="Times New Roman" w:cs="Times New Roman"/>
+                <w:sz w:val="24"/>
+                <w:szCs w:val="24"/>
+              </w:rPr>
+            </w:pPr>
+            <w:r>
+              <w:rPr>
+                <w:rFonts w:ascii="Times New Roman" w:eastAsia="宋体" w:hAnsi="Times New Roman" w:cs="Times New Roman" w:hint="eastAsia"/>
+                <w:sz w:val="24"/>
+                <w:szCs w:val="24"/>
+              </w:rPr>
+              <w:t>选中文本翻译</w:t>
+            </w:r>
           </w:p>
         </w:tc>
         <w:tc>
@@ -2664,7 +2762,7 @@
           <w:p>
             <w:pPr>
               <w:rPr>
-                <w:rFonts w:ascii="Times New Roman" w:eastAsia="宋体" w:hAnsi="Times New Roman" w:cs="Times New Roman" w:hint="eastAsia"/>
+                <w:rFonts w:ascii="Times New Roman" w:eastAsia="宋体" w:hAnsi="Times New Roman" w:cs="Times New Roman"/>
                 <w:sz w:val="24"/>
                 <w:szCs w:val="24"/>
               </w:rPr>
@@ -2681,7 +2779,29 @@
         </w:tc>
         <w:tc>
           <w:tcPr>
-            <w:tcW w:w="992" w:type="dxa"/>
+            <w:tcW w:w="708" w:type="dxa"/>
+          </w:tcPr>
+          <w:p>
+            <w:pPr>
+              <w:rPr>
+                <w:rFonts w:ascii="Times New Roman" w:eastAsia="宋体" w:hAnsi="Times New Roman" w:cs="Times New Roman"/>
+                <w:sz w:val="24"/>
+                <w:szCs w:val="24"/>
+              </w:rPr>
+            </w:pPr>
+            <w:r>
+              <w:rPr>
+                <w:rFonts w:ascii="Times New Roman" w:eastAsia="宋体" w:hAnsi="Times New Roman" w:cs="Times New Roman" w:hint="eastAsia"/>
+                <w:sz w:val="24"/>
+                <w:szCs w:val="24"/>
+              </w:rPr>
+              <w:t>2</w:t>
+            </w:r>
+          </w:p>
+        </w:tc>
+        <w:tc>
+          <w:tcPr>
+            <w:tcW w:w="1471" w:type="dxa"/>
           </w:tcPr>
           <w:p>
             <w:pPr>
@@ -2705,38 +2825,24 @@
       <w:tr>
         <w:tc>
           <w:tcPr>
-            <w:tcW w:w="2547" w:type="dxa"/>
-          </w:tcPr>
-          <w:p>
-            <w:pPr>
-              <w:rPr>
-                <w:rFonts w:ascii="Times New Roman" w:eastAsia="宋体" w:hAnsi="Times New Roman" w:cs="Times New Roman" w:hint="eastAsia"/>
-                <w:sz w:val="24"/>
-                <w:szCs w:val="24"/>
-              </w:rPr>
-            </w:pPr>
-            <w:r>
-              <w:rPr>
-                <w:rFonts w:ascii="Times New Roman" w:eastAsia="宋体" w:hAnsi="Times New Roman" w:cs="Times New Roman" w:hint="eastAsia"/>
-                <w:sz w:val="24"/>
-                <w:szCs w:val="24"/>
-              </w:rPr>
-              <w:t>选中文本翻译</w:t>
-            </w:r>
-          </w:p>
-        </w:tc>
-        <w:tc>
-          <w:tcPr>
-            <w:tcW w:w="3685" w:type="dxa"/>
-          </w:tcPr>
-          <w:p>
-            <w:pPr>
-              <w:rPr>
-                <w:rFonts w:ascii="Times New Roman" w:eastAsia="宋体" w:hAnsi="Times New Roman" w:cs="Times New Roman"/>
-                <w:sz w:val="24"/>
-                <w:szCs w:val="24"/>
-              </w:rPr>
-            </w:pPr>
+            <w:tcW w:w="5098" w:type="dxa"/>
+          </w:tcPr>
+          <w:p>
+            <w:pPr>
+              <w:rPr>
+                <w:rFonts w:ascii="Times New Roman" w:eastAsia="宋体" w:hAnsi="Times New Roman" w:cs="Times New Roman"/>
+                <w:sz w:val="24"/>
+                <w:szCs w:val="24"/>
+              </w:rPr>
+            </w:pPr>
+            <w:r>
+              <w:rPr>
+                <w:rFonts w:ascii="Times New Roman" w:eastAsia="宋体" w:hAnsi="Times New Roman" w:cs="Times New Roman" w:hint="eastAsia"/>
+                <w:sz w:val="24"/>
+                <w:szCs w:val="24"/>
+              </w:rPr>
+              <w:t>选中文本搜索</w:t>
+            </w:r>
           </w:p>
         </w:tc>
         <w:tc>
@@ -2746,7 +2852,7 @@
           <w:p>
             <w:pPr>
               <w:rPr>
-                <w:rFonts w:ascii="Times New Roman" w:eastAsia="宋体" w:hAnsi="Times New Roman" w:cs="Times New Roman" w:hint="eastAsia"/>
+                <w:rFonts w:ascii="Times New Roman" w:eastAsia="宋体" w:hAnsi="Times New Roman" w:cs="Times New Roman"/>
                 <w:sz w:val="24"/>
                 <w:szCs w:val="24"/>
               </w:rPr>
@@ -2763,12 +2869,12 @@
         </w:tc>
         <w:tc>
           <w:tcPr>
-            <w:tcW w:w="992" w:type="dxa"/>
-          </w:tcPr>
-          <w:p>
-            <w:pPr>
-              <w:rPr>
-                <w:rFonts w:ascii="Times New Roman" w:eastAsia="宋体" w:hAnsi="Times New Roman" w:cs="Times New Roman" w:hint="eastAsia"/>
+            <w:tcW w:w="708" w:type="dxa"/>
+          </w:tcPr>
+          <w:p>
+            <w:pPr>
+              <w:rPr>
+                <w:rFonts w:ascii="Times New Roman" w:eastAsia="宋体" w:hAnsi="Times New Roman" w:cs="Times New Roman"/>
                 <w:sz w:val="24"/>
                 <w:szCs w:val="24"/>
               </w:rPr>
@@ -2780,6 +2886,28 @@
                 <w:szCs w:val="24"/>
               </w:rPr>
               <w:t>2</w:t>
+            </w:r>
+          </w:p>
+        </w:tc>
+        <w:tc>
+          <w:tcPr>
+            <w:tcW w:w="1471" w:type="dxa"/>
+          </w:tcPr>
+          <w:p>
+            <w:pPr>
+              <w:rPr>
+                <w:rFonts w:ascii="Times New Roman" w:eastAsia="宋体" w:hAnsi="Times New Roman" w:cs="Times New Roman" w:hint="eastAsia"/>
+                <w:sz w:val="24"/>
+                <w:szCs w:val="24"/>
+              </w:rPr>
+            </w:pPr>
+            <w:r>
+              <w:rPr>
+                <w:rFonts w:ascii="Times New Roman" w:eastAsia="宋体" w:hAnsi="Times New Roman" w:cs="Times New Roman" w:hint="eastAsia"/>
+                <w:sz w:val="24"/>
+                <w:szCs w:val="24"/>
+              </w:rPr>
+              <w:t>1</w:t>
             </w:r>
           </w:p>
         </w:tc>
@@ -2787,38 +2915,40 @@
       <w:tr>
         <w:tc>
           <w:tcPr>
-            <w:tcW w:w="2547" w:type="dxa"/>
-          </w:tcPr>
-          <w:p>
-            <w:pPr>
-              <w:rPr>
-                <w:rFonts w:ascii="Times New Roman" w:eastAsia="宋体" w:hAnsi="Times New Roman" w:cs="Times New Roman" w:hint="eastAsia"/>
-                <w:sz w:val="24"/>
-                <w:szCs w:val="24"/>
-              </w:rPr>
-            </w:pPr>
-            <w:r>
-              <w:rPr>
-                <w:rFonts w:ascii="Times New Roman" w:eastAsia="宋体" w:hAnsi="Times New Roman" w:cs="Times New Roman" w:hint="eastAsia"/>
-                <w:sz w:val="24"/>
-                <w:szCs w:val="24"/>
-              </w:rPr>
-              <w:t>选中文本搜索</w:t>
-            </w:r>
-          </w:p>
-        </w:tc>
-        <w:tc>
-          <w:tcPr>
-            <w:tcW w:w="3685" w:type="dxa"/>
-          </w:tcPr>
-          <w:p>
-            <w:pPr>
-              <w:rPr>
-                <w:rFonts w:ascii="Times New Roman" w:eastAsia="宋体" w:hAnsi="Times New Roman" w:cs="Times New Roman"/>
-                <w:sz w:val="24"/>
-                <w:szCs w:val="24"/>
-              </w:rPr>
-            </w:pPr>
+            <w:tcW w:w="5098" w:type="dxa"/>
+          </w:tcPr>
+          <w:p>
+            <w:pPr>
+              <w:rPr>
+                <w:rFonts w:ascii="Times New Roman" w:eastAsia="宋体" w:hAnsi="Times New Roman" w:cs="Times New Roman"/>
+                <w:sz w:val="24"/>
+                <w:szCs w:val="24"/>
+              </w:rPr>
+            </w:pPr>
+            <w:r>
+              <w:rPr>
+                <w:rFonts w:ascii="Times New Roman" w:eastAsia="宋体" w:hAnsi="Times New Roman" w:cs="Times New Roman" w:hint="eastAsia"/>
+                <w:sz w:val="24"/>
+                <w:szCs w:val="24"/>
+              </w:rPr>
+              <w:t>搜索参考文献（限定为搜索指向</w:t>
+            </w:r>
+            <w:r>
+              <w:rPr>
+                <w:rFonts w:ascii="Times New Roman" w:eastAsia="宋体" w:hAnsi="Times New Roman" w:cs="Times New Roman" w:hint="eastAsia"/>
+                <w:sz w:val="24"/>
+                <w:szCs w:val="24"/>
+              </w:rPr>
+              <w:t>pdf</w:t>
+            </w:r>
+            <w:r>
+              <w:rPr>
+                <w:rFonts w:ascii="Times New Roman" w:eastAsia="宋体" w:hAnsi="Times New Roman" w:cs="Times New Roman" w:hint="eastAsia"/>
+                <w:sz w:val="24"/>
+                <w:szCs w:val="24"/>
+              </w:rPr>
+              <w:t>的链接）</w:t>
+            </w:r>
           </w:p>
         </w:tc>
         <w:tc>
@@ -2828,7 +2958,7 @@
           <w:p>
             <w:pPr>
               <w:rPr>
-                <w:rFonts w:ascii="Times New Roman" w:eastAsia="宋体" w:hAnsi="Times New Roman" w:cs="Times New Roman" w:hint="eastAsia"/>
+                <w:rFonts w:ascii="Times New Roman" w:eastAsia="宋体" w:hAnsi="Times New Roman" w:cs="Times New Roman"/>
                 <w:sz w:val="24"/>
                 <w:szCs w:val="24"/>
               </w:rPr>
@@ -2845,7 +2975,29 @@
         </w:tc>
         <w:tc>
           <w:tcPr>
-            <w:tcW w:w="992" w:type="dxa"/>
+            <w:tcW w:w="708" w:type="dxa"/>
+          </w:tcPr>
+          <w:p>
+            <w:pPr>
+              <w:rPr>
+                <w:rFonts w:ascii="Times New Roman" w:eastAsia="宋体" w:hAnsi="Times New Roman" w:cs="Times New Roman"/>
+                <w:sz w:val="24"/>
+                <w:szCs w:val="24"/>
+              </w:rPr>
+            </w:pPr>
+            <w:r>
+              <w:rPr>
+                <w:rFonts w:ascii="Times New Roman" w:eastAsia="宋体" w:hAnsi="Times New Roman" w:cs="Times New Roman" w:hint="eastAsia"/>
+                <w:sz w:val="24"/>
+                <w:szCs w:val="24"/>
+              </w:rPr>
+              <w:t>3</w:t>
+            </w:r>
+          </w:p>
+        </w:tc>
+        <w:tc>
+          <w:tcPr>
+            <w:tcW w:w="1471" w:type="dxa"/>
           </w:tcPr>
           <w:p>
             <w:pPr>
@@ -2869,54 +3021,24 @@
       <w:tr>
         <w:tc>
           <w:tcPr>
-            <w:tcW w:w="2547" w:type="dxa"/>
-          </w:tcPr>
-          <w:p>
-            <w:pPr>
-              <w:rPr>
-                <w:rFonts w:ascii="Times New Roman" w:eastAsia="宋体" w:hAnsi="Times New Roman" w:cs="Times New Roman" w:hint="eastAsia"/>
-                <w:sz w:val="24"/>
-                <w:szCs w:val="24"/>
-              </w:rPr>
-            </w:pPr>
-            <w:r>
-              <w:rPr>
-                <w:rFonts w:ascii="Times New Roman" w:eastAsia="宋体" w:hAnsi="Times New Roman" w:cs="Times New Roman" w:hint="eastAsia"/>
-                <w:sz w:val="24"/>
-                <w:szCs w:val="24"/>
-              </w:rPr>
-              <w:t>搜索参考文献（限定为搜索指向</w:t>
-            </w:r>
-            <w:r>
-              <w:rPr>
-                <w:rFonts w:ascii="Times New Roman" w:eastAsia="宋体" w:hAnsi="Times New Roman" w:cs="Times New Roman" w:hint="eastAsia"/>
-                <w:sz w:val="24"/>
-                <w:szCs w:val="24"/>
-              </w:rPr>
-              <w:t>pdf</w:t>
-            </w:r>
-            <w:r>
-              <w:rPr>
-                <w:rFonts w:ascii="Times New Roman" w:eastAsia="宋体" w:hAnsi="Times New Roman" w:cs="Times New Roman" w:hint="eastAsia"/>
-                <w:sz w:val="24"/>
-                <w:szCs w:val="24"/>
-              </w:rPr>
-              <w:t>的链接）</w:t>
-            </w:r>
-          </w:p>
-        </w:tc>
-        <w:tc>
-          <w:tcPr>
-            <w:tcW w:w="3685" w:type="dxa"/>
-          </w:tcPr>
-          <w:p>
-            <w:pPr>
-              <w:rPr>
-                <w:rFonts w:ascii="Times New Roman" w:eastAsia="宋体" w:hAnsi="Times New Roman" w:cs="Times New Roman"/>
-                <w:sz w:val="24"/>
-                <w:szCs w:val="24"/>
-              </w:rPr>
-            </w:pPr>
+            <w:tcW w:w="5098" w:type="dxa"/>
+          </w:tcPr>
+          <w:p>
+            <w:pPr>
+              <w:rPr>
+                <w:rFonts w:ascii="Times New Roman" w:eastAsia="宋体" w:hAnsi="Times New Roman" w:cs="Times New Roman"/>
+                <w:sz w:val="24"/>
+                <w:szCs w:val="24"/>
+              </w:rPr>
+            </w:pPr>
+            <w:r>
+              <w:rPr>
+                <w:rFonts w:ascii="Times New Roman" w:eastAsia="宋体" w:hAnsi="Times New Roman" w:cs="Times New Roman" w:hint="eastAsia"/>
+                <w:sz w:val="24"/>
+                <w:szCs w:val="24"/>
+              </w:rPr>
+              <w:t>收藏夹管理</w:t>
+            </w:r>
           </w:p>
         </w:tc>
         <w:tc>
@@ -2926,40 +3048,62 @@
           <w:p>
             <w:pPr>
               <w:rPr>
-                <w:rFonts w:ascii="Times New Roman" w:eastAsia="宋体" w:hAnsi="Times New Roman" w:cs="Times New Roman" w:hint="eastAsia"/>
-                <w:sz w:val="24"/>
-                <w:szCs w:val="24"/>
-              </w:rPr>
-            </w:pPr>
-            <w:r>
-              <w:rPr>
-                <w:rFonts w:ascii="Times New Roman" w:eastAsia="宋体" w:hAnsi="Times New Roman" w:cs="Times New Roman" w:hint="eastAsia"/>
-                <w:sz w:val="24"/>
-                <w:szCs w:val="24"/>
-              </w:rPr>
-              <w:t>期望型</w:t>
-            </w:r>
-          </w:p>
-        </w:tc>
-        <w:tc>
-          <w:tcPr>
-            <w:tcW w:w="992" w:type="dxa"/>
-          </w:tcPr>
-          <w:p>
-            <w:pPr>
-              <w:rPr>
-                <w:rFonts w:ascii="Times New Roman" w:eastAsia="宋体" w:hAnsi="Times New Roman" w:cs="Times New Roman" w:hint="eastAsia"/>
-                <w:sz w:val="24"/>
-                <w:szCs w:val="24"/>
-              </w:rPr>
-            </w:pPr>
-            <w:r>
-              <w:rPr>
-                <w:rFonts w:ascii="Times New Roman" w:eastAsia="宋体" w:hAnsi="Times New Roman" w:cs="Times New Roman" w:hint="eastAsia"/>
-                <w:sz w:val="24"/>
-                <w:szCs w:val="24"/>
-              </w:rPr>
-              <w:t>3</w:t>
+                <w:rFonts w:ascii="Times New Roman" w:eastAsia="宋体" w:hAnsi="Times New Roman" w:cs="Times New Roman"/>
+                <w:sz w:val="24"/>
+                <w:szCs w:val="24"/>
+              </w:rPr>
+            </w:pPr>
+            <w:r>
+              <w:rPr>
+                <w:rFonts w:ascii="Times New Roman" w:eastAsia="宋体" w:hAnsi="Times New Roman" w:cs="Times New Roman" w:hint="eastAsia"/>
+                <w:sz w:val="24"/>
+                <w:szCs w:val="24"/>
+              </w:rPr>
+              <w:t>基本型</w:t>
+            </w:r>
+          </w:p>
+        </w:tc>
+        <w:tc>
+          <w:tcPr>
+            <w:tcW w:w="708" w:type="dxa"/>
+          </w:tcPr>
+          <w:p>
+            <w:pPr>
+              <w:rPr>
+                <w:rFonts w:ascii="Times New Roman" w:eastAsia="宋体" w:hAnsi="Times New Roman" w:cs="Times New Roman"/>
+                <w:sz w:val="24"/>
+                <w:szCs w:val="24"/>
+              </w:rPr>
+            </w:pPr>
+            <w:r>
+              <w:rPr>
+                <w:rFonts w:ascii="Times New Roman" w:eastAsia="宋体" w:hAnsi="Times New Roman" w:cs="Times New Roman" w:hint="eastAsia"/>
+                <w:sz w:val="24"/>
+                <w:szCs w:val="24"/>
+              </w:rPr>
+              <w:t>2</w:t>
+            </w:r>
+          </w:p>
+        </w:tc>
+        <w:tc>
+          <w:tcPr>
+            <w:tcW w:w="1471" w:type="dxa"/>
+          </w:tcPr>
+          <w:p>
+            <w:pPr>
+              <w:rPr>
+                <w:rFonts w:ascii="Times New Roman" w:eastAsia="宋体" w:hAnsi="Times New Roman" w:cs="Times New Roman" w:hint="eastAsia"/>
+                <w:sz w:val="24"/>
+                <w:szCs w:val="24"/>
+              </w:rPr>
+            </w:pPr>
+            <w:r>
+              <w:rPr>
+                <w:rFonts w:ascii="Times New Roman" w:eastAsia="宋体" w:hAnsi="Times New Roman" w:cs="Times New Roman" w:hint="eastAsia"/>
+                <w:sz w:val="24"/>
+                <w:szCs w:val="24"/>
+              </w:rPr>
+              <w:t>1</w:t>
             </w:r>
           </w:p>
         </w:tc>
@@ -2967,38 +3111,24 @@
       <w:tr>
         <w:tc>
           <w:tcPr>
-            <w:tcW w:w="2547" w:type="dxa"/>
-          </w:tcPr>
-          <w:p>
-            <w:pPr>
-              <w:rPr>
-                <w:rFonts w:ascii="Times New Roman" w:eastAsia="宋体" w:hAnsi="Times New Roman" w:cs="Times New Roman" w:hint="eastAsia"/>
-                <w:sz w:val="24"/>
-                <w:szCs w:val="24"/>
-              </w:rPr>
-            </w:pPr>
-            <w:r>
-              <w:rPr>
-                <w:rFonts w:ascii="Times New Roman" w:eastAsia="宋体" w:hAnsi="Times New Roman" w:cs="Times New Roman" w:hint="eastAsia"/>
-                <w:sz w:val="24"/>
-                <w:szCs w:val="24"/>
-              </w:rPr>
-              <w:t>收藏夹管理</w:t>
-            </w:r>
-          </w:p>
-        </w:tc>
-        <w:tc>
-          <w:tcPr>
-            <w:tcW w:w="3685" w:type="dxa"/>
-          </w:tcPr>
-          <w:p>
-            <w:pPr>
-              <w:rPr>
-                <w:rFonts w:ascii="Times New Roman" w:eastAsia="宋体" w:hAnsi="Times New Roman" w:cs="Times New Roman"/>
-                <w:sz w:val="24"/>
-                <w:szCs w:val="24"/>
-              </w:rPr>
-            </w:pPr>
+            <w:tcW w:w="5098" w:type="dxa"/>
+          </w:tcPr>
+          <w:p>
+            <w:pPr>
+              <w:rPr>
+                <w:rFonts w:ascii="Times New Roman" w:eastAsia="宋体" w:hAnsi="Times New Roman" w:cs="Times New Roman"/>
+                <w:sz w:val="24"/>
+                <w:szCs w:val="24"/>
+              </w:rPr>
+            </w:pPr>
+            <w:r>
+              <w:rPr>
+                <w:rFonts w:ascii="Times New Roman" w:eastAsia="宋体" w:hAnsi="Times New Roman" w:cs="Times New Roman" w:hint="eastAsia"/>
+                <w:sz w:val="24"/>
+                <w:szCs w:val="24"/>
+              </w:rPr>
+              <w:t>文件保存管理</w:t>
+            </w:r>
           </w:p>
         </w:tc>
         <w:tc>
@@ -3008,7 +3138,7 @@
           <w:p>
             <w:pPr>
               <w:rPr>
-                <w:rFonts w:ascii="Times New Roman" w:eastAsia="宋体" w:hAnsi="Times New Roman" w:cs="Times New Roman" w:hint="eastAsia"/>
+                <w:rFonts w:ascii="Times New Roman" w:eastAsia="宋体" w:hAnsi="Times New Roman" w:cs="Times New Roman"/>
                 <w:sz w:val="24"/>
                 <w:szCs w:val="24"/>
               </w:rPr>
@@ -3025,23 +3155,45 @@
         </w:tc>
         <w:tc>
           <w:tcPr>
-            <w:tcW w:w="992" w:type="dxa"/>
-          </w:tcPr>
-          <w:p>
-            <w:pPr>
-              <w:rPr>
-                <w:rFonts w:ascii="Times New Roman" w:eastAsia="宋体" w:hAnsi="Times New Roman" w:cs="Times New Roman" w:hint="eastAsia"/>
-                <w:sz w:val="24"/>
-                <w:szCs w:val="24"/>
-              </w:rPr>
-            </w:pPr>
-            <w:r>
-              <w:rPr>
-                <w:rFonts w:ascii="Times New Roman" w:eastAsia="宋体" w:hAnsi="Times New Roman" w:cs="Times New Roman" w:hint="eastAsia"/>
-                <w:sz w:val="24"/>
-                <w:szCs w:val="24"/>
-              </w:rPr>
-              <w:t>2</w:t>
+            <w:tcW w:w="708" w:type="dxa"/>
+          </w:tcPr>
+          <w:p>
+            <w:pPr>
+              <w:rPr>
+                <w:rFonts w:ascii="Times New Roman" w:eastAsia="宋体" w:hAnsi="Times New Roman" w:cs="Times New Roman"/>
+                <w:sz w:val="24"/>
+                <w:szCs w:val="24"/>
+              </w:rPr>
+            </w:pPr>
+            <w:r>
+              <w:rPr>
+                <w:rFonts w:ascii="Times New Roman" w:eastAsia="宋体" w:hAnsi="Times New Roman" w:cs="Times New Roman" w:hint="eastAsia"/>
+                <w:sz w:val="24"/>
+                <w:szCs w:val="24"/>
+              </w:rPr>
+              <w:t>1</w:t>
+            </w:r>
+          </w:p>
+        </w:tc>
+        <w:tc>
+          <w:tcPr>
+            <w:tcW w:w="1471" w:type="dxa"/>
+          </w:tcPr>
+          <w:p>
+            <w:pPr>
+              <w:rPr>
+                <w:rFonts w:ascii="Times New Roman" w:eastAsia="宋体" w:hAnsi="Times New Roman" w:cs="Times New Roman" w:hint="eastAsia"/>
+                <w:sz w:val="24"/>
+                <w:szCs w:val="24"/>
+              </w:rPr>
+            </w:pPr>
+            <w:r>
+              <w:rPr>
+                <w:rFonts w:ascii="Times New Roman" w:eastAsia="宋体" w:hAnsi="Times New Roman" w:cs="Times New Roman" w:hint="eastAsia"/>
+                <w:sz w:val="24"/>
+                <w:szCs w:val="24"/>
+              </w:rPr>
+              <w:t>1</w:t>
             </w:r>
           </w:p>
         </w:tc>
@@ -3049,38 +3201,24 @@
       <w:tr>
         <w:tc>
           <w:tcPr>
-            <w:tcW w:w="2547" w:type="dxa"/>
-          </w:tcPr>
-          <w:p>
-            <w:pPr>
-              <w:rPr>
-                <w:rFonts w:ascii="Times New Roman" w:eastAsia="宋体" w:hAnsi="Times New Roman" w:cs="Times New Roman" w:hint="eastAsia"/>
-                <w:sz w:val="24"/>
-                <w:szCs w:val="24"/>
-              </w:rPr>
-            </w:pPr>
-            <w:r>
-              <w:rPr>
-                <w:rFonts w:ascii="Times New Roman" w:eastAsia="宋体" w:hAnsi="Times New Roman" w:cs="Times New Roman" w:hint="eastAsia"/>
-                <w:sz w:val="24"/>
-                <w:szCs w:val="24"/>
-              </w:rPr>
-              <w:t>文件保存管理</w:t>
-            </w:r>
-          </w:p>
-        </w:tc>
-        <w:tc>
-          <w:tcPr>
-            <w:tcW w:w="3685" w:type="dxa"/>
-          </w:tcPr>
-          <w:p>
-            <w:pPr>
-              <w:rPr>
-                <w:rFonts w:ascii="Times New Roman" w:eastAsia="宋体" w:hAnsi="Times New Roman" w:cs="Times New Roman"/>
-                <w:sz w:val="24"/>
-                <w:szCs w:val="24"/>
-              </w:rPr>
-            </w:pPr>
+            <w:tcW w:w="5098" w:type="dxa"/>
+          </w:tcPr>
+          <w:p>
+            <w:pPr>
+              <w:rPr>
+                <w:rFonts w:ascii="Times New Roman" w:eastAsia="宋体" w:hAnsi="Times New Roman" w:cs="Times New Roman"/>
+                <w:sz w:val="24"/>
+                <w:szCs w:val="24"/>
+              </w:rPr>
+            </w:pPr>
+            <w:r>
+              <w:rPr>
+                <w:rFonts w:ascii="Times New Roman" w:eastAsia="宋体" w:hAnsi="Times New Roman" w:cs="Times New Roman" w:hint="eastAsia"/>
+                <w:sz w:val="24"/>
+                <w:szCs w:val="24"/>
+              </w:rPr>
+              <w:t>收藏夹内文件名搜索</w:t>
+            </w:r>
           </w:p>
         </w:tc>
         <w:tc>
@@ -3090,40 +3228,62 @@
           <w:p>
             <w:pPr>
               <w:rPr>
-                <w:rFonts w:ascii="Times New Roman" w:eastAsia="宋体" w:hAnsi="Times New Roman" w:cs="Times New Roman" w:hint="eastAsia"/>
-                <w:sz w:val="24"/>
-                <w:szCs w:val="24"/>
-              </w:rPr>
-            </w:pPr>
-            <w:r>
-              <w:rPr>
-                <w:rFonts w:ascii="Times New Roman" w:eastAsia="宋体" w:hAnsi="Times New Roman" w:cs="Times New Roman" w:hint="eastAsia"/>
-                <w:sz w:val="24"/>
-                <w:szCs w:val="24"/>
-              </w:rPr>
-              <w:t>基本型</w:t>
-            </w:r>
-          </w:p>
-        </w:tc>
-        <w:tc>
-          <w:tcPr>
-            <w:tcW w:w="992" w:type="dxa"/>
-          </w:tcPr>
-          <w:p>
-            <w:pPr>
-              <w:rPr>
-                <w:rFonts w:ascii="Times New Roman" w:eastAsia="宋体" w:hAnsi="Times New Roman" w:cs="Times New Roman" w:hint="eastAsia"/>
-                <w:sz w:val="24"/>
-                <w:szCs w:val="24"/>
-              </w:rPr>
-            </w:pPr>
-            <w:r>
-              <w:rPr>
-                <w:rFonts w:ascii="Times New Roman" w:eastAsia="宋体" w:hAnsi="Times New Roman" w:cs="Times New Roman" w:hint="eastAsia"/>
-                <w:sz w:val="24"/>
-                <w:szCs w:val="24"/>
-              </w:rPr>
-              <w:t>1</w:t>
+                <w:rFonts w:ascii="Times New Roman" w:eastAsia="宋体" w:hAnsi="Times New Roman" w:cs="Times New Roman"/>
+                <w:sz w:val="24"/>
+                <w:szCs w:val="24"/>
+              </w:rPr>
+            </w:pPr>
+            <w:r>
+              <w:rPr>
+                <w:rFonts w:ascii="Times New Roman" w:eastAsia="宋体" w:hAnsi="Times New Roman" w:cs="Times New Roman" w:hint="eastAsia"/>
+                <w:sz w:val="24"/>
+                <w:szCs w:val="24"/>
+              </w:rPr>
+              <w:t>期望型</w:t>
+            </w:r>
+          </w:p>
+        </w:tc>
+        <w:tc>
+          <w:tcPr>
+            <w:tcW w:w="708" w:type="dxa"/>
+          </w:tcPr>
+          <w:p>
+            <w:pPr>
+              <w:rPr>
+                <w:rFonts w:ascii="Times New Roman" w:eastAsia="宋体" w:hAnsi="Times New Roman" w:cs="Times New Roman"/>
+                <w:sz w:val="24"/>
+                <w:szCs w:val="24"/>
+              </w:rPr>
+            </w:pPr>
+            <w:r>
+              <w:rPr>
+                <w:rFonts w:ascii="Times New Roman" w:eastAsia="宋体" w:hAnsi="Times New Roman" w:cs="Times New Roman" w:hint="eastAsia"/>
+                <w:sz w:val="24"/>
+                <w:szCs w:val="24"/>
+              </w:rPr>
+              <w:t>3</w:t>
+            </w:r>
+          </w:p>
+        </w:tc>
+        <w:tc>
+          <w:tcPr>
+            <w:tcW w:w="1471" w:type="dxa"/>
+          </w:tcPr>
+          <w:p>
+            <w:pPr>
+              <w:rPr>
+                <w:rFonts w:ascii="Times New Roman" w:eastAsia="宋体" w:hAnsi="Times New Roman" w:cs="Times New Roman" w:hint="eastAsia"/>
+                <w:sz w:val="24"/>
+                <w:szCs w:val="24"/>
+              </w:rPr>
+            </w:pPr>
+            <w:r>
+              <w:rPr>
+                <w:rFonts w:ascii="Times New Roman" w:eastAsia="宋体" w:hAnsi="Times New Roman" w:cs="Times New Roman" w:hint="eastAsia"/>
+                <w:sz w:val="24"/>
+                <w:szCs w:val="24"/>
+              </w:rPr>
+              <w:t>2</w:t>
             </w:r>
           </w:p>
         </w:tc>
@@ -3131,38 +3291,24 @@
       <w:tr>
         <w:tc>
           <w:tcPr>
-            <w:tcW w:w="2547" w:type="dxa"/>
-          </w:tcPr>
-          <w:p>
-            <w:pPr>
-              <w:rPr>
-                <w:rFonts w:ascii="Times New Roman" w:eastAsia="宋体" w:hAnsi="Times New Roman" w:cs="Times New Roman" w:hint="eastAsia"/>
-                <w:sz w:val="24"/>
-                <w:szCs w:val="24"/>
-              </w:rPr>
-            </w:pPr>
-            <w:r>
-              <w:rPr>
-                <w:rFonts w:ascii="Times New Roman" w:eastAsia="宋体" w:hAnsi="Times New Roman" w:cs="Times New Roman" w:hint="eastAsia"/>
-                <w:sz w:val="24"/>
-                <w:szCs w:val="24"/>
-              </w:rPr>
-              <w:t>收藏夹内文件名搜索</w:t>
-            </w:r>
-          </w:p>
-        </w:tc>
-        <w:tc>
-          <w:tcPr>
-            <w:tcW w:w="3685" w:type="dxa"/>
-          </w:tcPr>
-          <w:p>
-            <w:pPr>
-              <w:rPr>
-                <w:rFonts w:ascii="Times New Roman" w:eastAsia="宋体" w:hAnsi="Times New Roman" w:cs="Times New Roman"/>
-                <w:sz w:val="24"/>
-                <w:szCs w:val="24"/>
-              </w:rPr>
-            </w:pPr>
+            <w:tcW w:w="5098" w:type="dxa"/>
+          </w:tcPr>
+          <w:p>
+            <w:pPr>
+              <w:rPr>
+                <w:rFonts w:ascii="Times New Roman" w:eastAsia="宋体" w:hAnsi="Times New Roman" w:cs="Times New Roman"/>
+                <w:sz w:val="24"/>
+                <w:szCs w:val="24"/>
+              </w:rPr>
+            </w:pPr>
+            <w:r>
+              <w:rPr>
+                <w:rFonts w:ascii="Times New Roman" w:eastAsia="宋体" w:hAnsi="Times New Roman" w:cs="Times New Roman" w:hint="eastAsia"/>
+                <w:sz w:val="24"/>
+                <w:szCs w:val="24"/>
+              </w:rPr>
+              <w:t>收藏夹内论文智能搜索（解析关键字）</w:t>
+            </w:r>
           </w:p>
         </w:tc>
         <w:tc>
@@ -3172,24 +3318,46 @@
           <w:p>
             <w:pPr>
               <w:rPr>
-                <w:rFonts w:ascii="Times New Roman" w:eastAsia="宋体" w:hAnsi="Times New Roman" w:cs="Times New Roman" w:hint="eastAsia"/>
-                <w:sz w:val="24"/>
-                <w:szCs w:val="24"/>
-              </w:rPr>
-            </w:pPr>
-            <w:r>
-              <w:rPr>
-                <w:rFonts w:ascii="Times New Roman" w:eastAsia="宋体" w:hAnsi="Times New Roman" w:cs="Times New Roman" w:hint="eastAsia"/>
-                <w:sz w:val="24"/>
-                <w:szCs w:val="24"/>
-              </w:rPr>
-              <w:t>期望型</w:t>
-            </w:r>
-          </w:p>
-        </w:tc>
-        <w:tc>
-          <w:tcPr>
-            <w:tcW w:w="992" w:type="dxa"/>
+                <w:rFonts w:ascii="Times New Roman" w:eastAsia="宋体" w:hAnsi="Times New Roman" w:cs="Times New Roman"/>
+                <w:sz w:val="24"/>
+                <w:szCs w:val="24"/>
+              </w:rPr>
+            </w:pPr>
+            <w:r>
+              <w:rPr>
+                <w:rFonts w:ascii="Times New Roman" w:eastAsia="宋体" w:hAnsi="Times New Roman" w:cs="Times New Roman" w:hint="eastAsia"/>
+                <w:sz w:val="24"/>
+                <w:szCs w:val="24"/>
+              </w:rPr>
+              <w:t>惊喜型</w:t>
+            </w:r>
+          </w:p>
+        </w:tc>
+        <w:tc>
+          <w:tcPr>
+            <w:tcW w:w="708" w:type="dxa"/>
+          </w:tcPr>
+          <w:p>
+            <w:pPr>
+              <w:rPr>
+                <w:rFonts w:ascii="Times New Roman" w:eastAsia="宋体" w:hAnsi="Times New Roman" w:cs="Times New Roman"/>
+                <w:sz w:val="24"/>
+                <w:szCs w:val="24"/>
+              </w:rPr>
+            </w:pPr>
+            <w:r>
+              <w:rPr>
+                <w:rFonts w:ascii="Times New Roman" w:eastAsia="宋体" w:hAnsi="Times New Roman" w:cs="Times New Roman" w:hint="eastAsia"/>
+                <w:sz w:val="24"/>
+                <w:szCs w:val="24"/>
+              </w:rPr>
+              <w:t>4</w:t>
+            </w:r>
+          </w:p>
+        </w:tc>
+        <w:tc>
+          <w:tcPr>
+            <w:tcW w:w="1471" w:type="dxa"/>
           </w:tcPr>
           <w:p>
             <w:pPr>
@@ -3213,38 +3381,24 @@
       <w:tr>
         <w:tc>
           <w:tcPr>
-            <w:tcW w:w="2547" w:type="dxa"/>
-          </w:tcPr>
-          <w:p>
-            <w:pPr>
-              <w:rPr>
-                <w:rFonts w:ascii="Times New Roman" w:eastAsia="宋体" w:hAnsi="Times New Roman" w:cs="Times New Roman" w:hint="eastAsia"/>
-                <w:sz w:val="24"/>
-                <w:szCs w:val="24"/>
-              </w:rPr>
-            </w:pPr>
-            <w:r>
-              <w:rPr>
-                <w:rFonts w:ascii="Times New Roman" w:eastAsia="宋体" w:hAnsi="Times New Roman" w:cs="Times New Roman" w:hint="eastAsia"/>
-                <w:sz w:val="24"/>
-                <w:szCs w:val="24"/>
-              </w:rPr>
-              <w:t>收藏夹内论文智能搜索（介入解析关键字）</w:t>
-            </w:r>
-          </w:p>
-        </w:tc>
-        <w:tc>
-          <w:tcPr>
-            <w:tcW w:w="3685" w:type="dxa"/>
-          </w:tcPr>
-          <w:p>
-            <w:pPr>
-              <w:rPr>
-                <w:rFonts w:ascii="Times New Roman" w:eastAsia="宋体" w:hAnsi="Times New Roman" w:cs="Times New Roman"/>
-                <w:sz w:val="24"/>
-                <w:szCs w:val="24"/>
-              </w:rPr>
-            </w:pPr>
+            <w:tcW w:w="5098" w:type="dxa"/>
+          </w:tcPr>
+          <w:p>
+            <w:pPr>
+              <w:rPr>
+                <w:rFonts w:ascii="Times New Roman" w:eastAsia="宋体" w:hAnsi="Times New Roman" w:cs="Times New Roman"/>
+                <w:sz w:val="24"/>
+                <w:szCs w:val="24"/>
+              </w:rPr>
+            </w:pPr>
+            <w:r>
+              <w:rPr>
+                <w:rFonts w:ascii="Times New Roman" w:eastAsia="宋体" w:hAnsi="Times New Roman" w:cs="Times New Roman" w:hint="eastAsia"/>
+                <w:sz w:val="24"/>
+                <w:szCs w:val="24"/>
+              </w:rPr>
+              <w:t>收藏夹内搜索结果按某顺序排序（如年份）</w:t>
+            </w:r>
           </w:p>
         </w:tc>
         <w:tc>
@@ -3254,40 +3408,62 @@
           <w:p>
             <w:pPr>
               <w:rPr>
-                <w:rFonts w:ascii="Times New Roman" w:eastAsia="宋体" w:hAnsi="Times New Roman" w:cs="Times New Roman" w:hint="eastAsia"/>
-                <w:sz w:val="24"/>
-                <w:szCs w:val="24"/>
-              </w:rPr>
-            </w:pPr>
-            <w:r>
-              <w:rPr>
-                <w:rFonts w:ascii="Times New Roman" w:eastAsia="宋体" w:hAnsi="Times New Roman" w:cs="Times New Roman" w:hint="eastAsia"/>
-                <w:sz w:val="24"/>
-                <w:szCs w:val="24"/>
-              </w:rPr>
-              <w:t>惊喜型</w:t>
-            </w:r>
-          </w:p>
-        </w:tc>
-        <w:tc>
-          <w:tcPr>
-            <w:tcW w:w="992" w:type="dxa"/>
-          </w:tcPr>
-          <w:p>
-            <w:pPr>
-              <w:rPr>
-                <w:rFonts w:ascii="Times New Roman" w:eastAsia="宋体" w:hAnsi="Times New Roman" w:cs="Times New Roman" w:hint="eastAsia"/>
-                <w:sz w:val="24"/>
-                <w:szCs w:val="24"/>
-              </w:rPr>
-            </w:pPr>
-            <w:r>
-              <w:rPr>
-                <w:rFonts w:ascii="Times New Roman" w:eastAsia="宋体" w:hAnsi="Times New Roman" w:cs="Times New Roman" w:hint="eastAsia"/>
-                <w:sz w:val="24"/>
-                <w:szCs w:val="24"/>
-              </w:rPr>
-              <w:t>4</w:t>
+                <w:rFonts w:ascii="Times New Roman" w:eastAsia="宋体" w:hAnsi="Times New Roman" w:cs="Times New Roman"/>
+                <w:sz w:val="24"/>
+                <w:szCs w:val="24"/>
+              </w:rPr>
+            </w:pPr>
+            <w:r>
+              <w:rPr>
+                <w:rFonts w:ascii="Times New Roman" w:eastAsia="宋体" w:hAnsi="Times New Roman" w:cs="Times New Roman" w:hint="eastAsia"/>
+                <w:sz w:val="24"/>
+                <w:szCs w:val="24"/>
+              </w:rPr>
+              <w:t>期望型</w:t>
+            </w:r>
+          </w:p>
+        </w:tc>
+        <w:tc>
+          <w:tcPr>
+            <w:tcW w:w="708" w:type="dxa"/>
+          </w:tcPr>
+          <w:p>
+            <w:pPr>
+              <w:rPr>
+                <w:rFonts w:ascii="Times New Roman" w:eastAsia="宋体" w:hAnsi="Times New Roman" w:cs="Times New Roman"/>
+                <w:sz w:val="24"/>
+                <w:szCs w:val="24"/>
+              </w:rPr>
+            </w:pPr>
+            <w:r>
+              <w:rPr>
+                <w:rFonts w:ascii="Times New Roman" w:eastAsia="宋体" w:hAnsi="Times New Roman" w:cs="Times New Roman" w:hint="eastAsia"/>
+                <w:sz w:val="24"/>
+                <w:szCs w:val="24"/>
+              </w:rPr>
+              <w:t>3</w:t>
+            </w:r>
+          </w:p>
+        </w:tc>
+        <w:tc>
+          <w:tcPr>
+            <w:tcW w:w="1471" w:type="dxa"/>
+          </w:tcPr>
+          <w:p>
+            <w:pPr>
+              <w:rPr>
+                <w:rFonts w:ascii="Times New Roman" w:eastAsia="宋体" w:hAnsi="Times New Roman" w:cs="Times New Roman" w:hint="eastAsia"/>
+                <w:sz w:val="24"/>
+                <w:szCs w:val="24"/>
+              </w:rPr>
+            </w:pPr>
+            <w:r>
+              <w:rPr>
+                <w:rFonts w:ascii="Times New Roman" w:eastAsia="宋体" w:hAnsi="Times New Roman" w:cs="Times New Roman" w:hint="eastAsia"/>
+                <w:sz w:val="24"/>
+                <w:szCs w:val="24"/>
+              </w:rPr>
+              <w:t>3</w:t>
             </w:r>
           </w:p>
         </w:tc>
@@ -3295,38 +3471,24 @@
       <w:tr>
         <w:tc>
           <w:tcPr>
-            <w:tcW w:w="2547" w:type="dxa"/>
-          </w:tcPr>
-          <w:p>
-            <w:pPr>
-              <w:rPr>
-                <w:rFonts w:ascii="Times New Roman" w:eastAsia="宋体" w:hAnsi="Times New Roman" w:cs="Times New Roman" w:hint="eastAsia"/>
-                <w:sz w:val="24"/>
-                <w:szCs w:val="24"/>
-              </w:rPr>
-            </w:pPr>
-            <w:r>
-              <w:rPr>
-                <w:rFonts w:ascii="Times New Roman" w:eastAsia="宋体" w:hAnsi="Times New Roman" w:cs="Times New Roman" w:hint="eastAsia"/>
-                <w:sz w:val="24"/>
-                <w:szCs w:val="24"/>
-              </w:rPr>
-              <w:t>收藏夹内搜索结果按某顺序排序（如年份）</w:t>
-            </w:r>
-          </w:p>
-        </w:tc>
-        <w:tc>
-          <w:tcPr>
-            <w:tcW w:w="3685" w:type="dxa"/>
-          </w:tcPr>
-          <w:p>
-            <w:pPr>
-              <w:rPr>
-                <w:rFonts w:ascii="Times New Roman" w:eastAsia="宋体" w:hAnsi="Times New Roman" w:cs="Times New Roman"/>
-                <w:sz w:val="24"/>
-                <w:szCs w:val="24"/>
-              </w:rPr>
-            </w:pPr>
+            <w:tcW w:w="5098" w:type="dxa"/>
+          </w:tcPr>
+          <w:p>
+            <w:pPr>
+              <w:rPr>
+                <w:rFonts w:ascii="Times New Roman" w:eastAsia="宋体" w:hAnsi="Times New Roman" w:cs="Times New Roman"/>
+                <w:sz w:val="24"/>
+                <w:szCs w:val="24"/>
+              </w:rPr>
+            </w:pPr>
+            <w:r>
+              <w:rPr>
+                <w:rFonts w:ascii="Times New Roman" w:eastAsia="宋体" w:hAnsi="Times New Roman" w:cs="Times New Roman" w:hint="eastAsia"/>
+                <w:sz w:val="24"/>
+                <w:szCs w:val="24"/>
+              </w:rPr>
+              <w:t>收藏夹内搜索结果新建归档</w:t>
+            </w:r>
           </w:p>
         </w:tc>
         <w:tc>
@@ -3336,7 +3498,7 @@
           <w:p>
             <w:pPr>
               <w:rPr>
-                <w:rFonts w:ascii="Times New Roman" w:eastAsia="宋体" w:hAnsi="Times New Roman" w:cs="Times New Roman" w:hint="eastAsia"/>
+                <w:rFonts w:ascii="Times New Roman" w:eastAsia="宋体" w:hAnsi="Times New Roman" w:cs="Times New Roman"/>
                 <w:sz w:val="24"/>
                 <w:szCs w:val="24"/>
               </w:rPr>
@@ -3353,7 +3515,29 @@
         </w:tc>
         <w:tc>
           <w:tcPr>
-            <w:tcW w:w="992" w:type="dxa"/>
+            <w:tcW w:w="708" w:type="dxa"/>
+          </w:tcPr>
+          <w:p>
+            <w:pPr>
+              <w:rPr>
+                <w:rFonts w:ascii="Times New Roman" w:eastAsia="宋体" w:hAnsi="Times New Roman" w:cs="Times New Roman"/>
+                <w:sz w:val="24"/>
+                <w:szCs w:val="24"/>
+              </w:rPr>
+            </w:pPr>
+            <w:r>
+              <w:rPr>
+                <w:rFonts w:ascii="Times New Roman" w:eastAsia="宋体" w:hAnsi="Times New Roman" w:cs="Times New Roman" w:hint="eastAsia"/>
+                <w:sz w:val="24"/>
+                <w:szCs w:val="24"/>
+              </w:rPr>
+              <w:t>4</w:t>
+            </w:r>
+          </w:p>
+        </w:tc>
+        <w:tc>
+          <w:tcPr>
+            <w:tcW w:w="1471" w:type="dxa"/>
           </w:tcPr>
           <w:p>
             <w:pPr>
@@ -3377,38 +3561,24 @@
       <w:tr>
         <w:tc>
           <w:tcPr>
-            <w:tcW w:w="2547" w:type="dxa"/>
-          </w:tcPr>
-          <w:p>
-            <w:pPr>
-              <w:rPr>
-                <w:rFonts w:ascii="Times New Roman" w:eastAsia="宋体" w:hAnsi="Times New Roman" w:cs="Times New Roman" w:hint="eastAsia"/>
-                <w:sz w:val="24"/>
-                <w:szCs w:val="24"/>
-              </w:rPr>
-            </w:pPr>
-            <w:r>
-              <w:rPr>
-                <w:rFonts w:ascii="Times New Roman" w:eastAsia="宋体" w:hAnsi="Times New Roman" w:cs="Times New Roman" w:hint="eastAsia"/>
-                <w:sz w:val="24"/>
-                <w:szCs w:val="24"/>
-              </w:rPr>
-              <w:t>收藏夹内搜索结果一键新类归档</w:t>
-            </w:r>
-          </w:p>
-        </w:tc>
-        <w:tc>
-          <w:tcPr>
-            <w:tcW w:w="3685" w:type="dxa"/>
-          </w:tcPr>
-          <w:p>
-            <w:pPr>
-              <w:rPr>
-                <w:rFonts w:ascii="Times New Roman" w:eastAsia="宋体" w:hAnsi="Times New Roman" w:cs="Times New Roman"/>
-                <w:sz w:val="24"/>
-                <w:szCs w:val="24"/>
-              </w:rPr>
-            </w:pPr>
+            <w:tcW w:w="5098" w:type="dxa"/>
+          </w:tcPr>
+          <w:p>
+            <w:pPr>
+              <w:rPr>
+                <w:rFonts w:ascii="Times New Roman" w:eastAsia="宋体" w:hAnsi="Times New Roman" w:cs="Times New Roman"/>
+                <w:sz w:val="24"/>
+                <w:szCs w:val="24"/>
+              </w:rPr>
+            </w:pPr>
+            <w:r>
+              <w:rPr>
+                <w:rFonts w:ascii="Times New Roman" w:eastAsia="宋体" w:hAnsi="Times New Roman" w:cs="Times New Roman" w:hint="eastAsia"/>
+                <w:sz w:val="24"/>
+                <w:szCs w:val="24"/>
+              </w:rPr>
+              <w:t>自动标题、摘要、介绍一键翻译</w:t>
+            </w:r>
           </w:p>
         </w:tc>
         <w:tc>
@@ -3418,7 +3588,7 @@
           <w:p>
             <w:pPr>
               <w:rPr>
-                <w:rFonts w:ascii="Times New Roman" w:eastAsia="宋体" w:hAnsi="Times New Roman" w:cs="Times New Roman" w:hint="eastAsia"/>
+                <w:rFonts w:ascii="Times New Roman" w:eastAsia="宋体" w:hAnsi="Times New Roman" w:cs="Times New Roman"/>
                 <w:sz w:val="24"/>
                 <w:szCs w:val="24"/>
               </w:rPr>
@@ -3435,23 +3605,45 @@
         </w:tc>
         <w:tc>
           <w:tcPr>
-            <w:tcW w:w="992" w:type="dxa"/>
-          </w:tcPr>
-          <w:p>
-            <w:pPr>
-              <w:rPr>
-                <w:rFonts w:ascii="Times New Roman" w:eastAsia="宋体" w:hAnsi="Times New Roman" w:cs="Times New Roman" w:hint="eastAsia"/>
-                <w:sz w:val="24"/>
-                <w:szCs w:val="24"/>
-              </w:rPr>
-            </w:pPr>
-            <w:r>
-              <w:rPr>
-                <w:rFonts w:ascii="Times New Roman" w:eastAsia="宋体" w:hAnsi="Times New Roman" w:cs="Times New Roman" w:hint="eastAsia"/>
-                <w:sz w:val="24"/>
-                <w:szCs w:val="24"/>
-              </w:rPr>
-              <w:t>4</w:t>
+            <w:tcW w:w="708" w:type="dxa"/>
+          </w:tcPr>
+          <w:p>
+            <w:pPr>
+              <w:rPr>
+                <w:rFonts w:ascii="Times New Roman" w:eastAsia="宋体" w:hAnsi="Times New Roman" w:cs="Times New Roman"/>
+                <w:sz w:val="24"/>
+                <w:szCs w:val="24"/>
+              </w:rPr>
+            </w:pPr>
+            <w:r>
+              <w:rPr>
+                <w:rFonts w:ascii="Times New Roman" w:eastAsia="宋体" w:hAnsi="Times New Roman" w:cs="Times New Roman" w:hint="eastAsia"/>
+                <w:sz w:val="24"/>
+                <w:szCs w:val="24"/>
+              </w:rPr>
+              <w:t>3</w:t>
+            </w:r>
+          </w:p>
+        </w:tc>
+        <w:tc>
+          <w:tcPr>
+            <w:tcW w:w="1471" w:type="dxa"/>
+          </w:tcPr>
+          <w:p>
+            <w:pPr>
+              <w:rPr>
+                <w:rFonts w:ascii="Times New Roman" w:eastAsia="宋体" w:hAnsi="Times New Roman" w:cs="Times New Roman" w:hint="eastAsia"/>
+                <w:sz w:val="24"/>
+                <w:szCs w:val="24"/>
+              </w:rPr>
+            </w:pPr>
+            <w:r>
+              <w:rPr>
+                <w:rFonts w:ascii="Times New Roman" w:eastAsia="宋体" w:hAnsi="Times New Roman" w:cs="Times New Roman" w:hint="eastAsia"/>
+                <w:sz w:val="24"/>
+                <w:szCs w:val="24"/>
+              </w:rPr>
+              <w:t>3</w:t>
             </w:r>
           </w:p>
         </w:tc>
@@ -3459,38 +3651,24 @@
       <w:tr>
         <w:tc>
           <w:tcPr>
-            <w:tcW w:w="2547" w:type="dxa"/>
-          </w:tcPr>
-          <w:p>
-            <w:pPr>
-              <w:rPr>
-                <w:rFonts w:ascii="Times New Roman" w:eastAsia="宋体" w:hAnsi="Times New Roman" w:cs="Times New Roman" w:hint="eastAsia"/>
-                <w:sz w:val="24"/>
-                <w:szCs w:val="24"/>
-              </w:rPr>
-            </w:pPr>
-            <w:r>
-              <w:rPr>
-                <w:rFonts w:ascii="Times New Roman" w:eastAsia="宋体" w:hAnsi="Times New Roman" w:cs="Times New Roman" w:hint="eastAsia"/>
-                <w:sz w:val="24"/>
-                <w:szCs w:val="24"/>
-              </w:rPr>
-              <w:t>自动标题、摘要、介绍一键翻译</w:t>
-            </w:r>
-          </w:p>
-        </w:tc>
-        <w:tc>
-          <w:tcPr>
-            <w:tcW w:w="3685" w:type="dxa"/>
-          </w:tcPr>
-          <w:p>
-            <w:pPr>
-              <w:rPr>
-                <w:rFonts w:ascii="Times New Roman" w:eastAsia="宋体" w:hAnsi="Times New Roman" w:cs="Times New Roman"/>
-                <w:sz w:val="24"/>
-                <w:szCs w:val="24"/>
-              </w:rPr>
-            </w:pPr>
+            <w:tcW w:w="5098" w:type="dxa"/>
+          </w:tcPr>
+          <w:p>
+            <w:pPr>
+              <w:rPr>
+                <w:rFonts w:ascii="Times New Roman" w:eastAsia="宋体" w:hAnsi="Times New Roman" w:cs="Times New Roman"/>
+                <w:sz w:val="24"/>
+                <w:szCs w:val="24"/>
+              </w:rPr>
+            </w:pPr>
+            <w:r>
+              <w:rPr>
+                <w:rFonts w:ascii="Times New Roman" w:eastAsia="宋体" w:hAnsi="Times New Roman" w:cs="Times New Roman" w:hint="eastAsia"/>
+                <w:sz w:val="24"/>
+                <w:szCs w:val="24"/>
+              </w:rPr>
+              <w:t>标题、摘要、介绍一键智能提炼</w:t>
+            </w:r>
           </w:p>
         </w:tc>
         <w:tc>
@@ -3500,40 +3678,62 @@
           <w:p>
             <w:pPr>
               <w:rPr>
-                <w:rFonts w:ascii="Times New Roman" w:eastAsia="宋体" w:hAnsi="Times New Roman" w:cs="Times New Roman" w:hint="eastAsia"/>
-                <w:sz w:val="24"/>
-                <w:szCs w:val="24"/>
-              </w:rPr>
-            </w:pPr>
-            <w:r>
-              <w:rPr>
-                <w:rFonts w:ascii="Times New Roman" w:eastAsia="宋体" w:hAnsi="Times New Roman" w:cs="Times New Roman" w:hint="eastAsia"/>
-                <w:sz w:val="24"/>
-                <w:szCs w:val="24"/>
-              </w:rPr>
-              <w:t>期望型</w:t>
-            </w:r>
-          </w:p>
-        </w:tc>
-        <w:tc>
-          <w:tcPr>
-            <w:tcW w:w="992" w:type="dxa"/>
-          </w:tcPr>
-          <w:p>
-            <w:pPr>
-              <w:rPr>
-                <w:rFonts w:ascii="Times New Roman" w:eastAsia="宋体" w:hAnsi="Times New Roman" w:cs="Times New Roman" w:hint="eastAsia"/>
-                <w:sz w:val="24"/>
-                <w:szCs w:val="24"/>
-              </w:rPr>
-            </w:pPr>
-            <w:r>
-              <w:rPr>
-                <w:rFonts w:ascii="Times New Roman" w:eastAsia="宋体" w:hAnsi="Times New Roman" w:cs="Times New Roman" w:hint="eastAsia"/>
-                <w:sz w:val="24"/>
-                <w:szCs w:val="24"/>
-              </w:rPr>
-              <w:t>3</w:t>
+                <w:rFonts w:ascii="Times New Roman" w:eastAsia="宋体" w:hAnsi="Times New Roman" w:cs="Times New Roman"/>
+                <w:sz w:val="24"/>
+                <w:szCs w:val="24"/>
+              </w:rPr>
+            </w:pPr>
+            <w:r>
+              <w:rPr>
+                <w:rFonts w:ascii="Times New Roman" w:eastAsia="宋体" w:hAnsi="Times New Roman" w:cs="Times New Roman" w:hint="eastAsia"/>
+                <w:sz w:val="24"/>
+                <w:szCs w:val="24"/>
+              </w:rPr>
+              <w:t>惊喜型</w:t>
+            </w:r>
+          </w:p>
+        </w:tc>
+        <w:tc>
+          <w:tcPr>
+            <w:tcW w:w="708" w:type="dxa"/>
+          </w:tcPr>
+          <w:p>
+            <w:pPr>
+              <w:rPr>
+                <w:rFonts w:ascii="Times New Roman" w:eastAsia="宋体" w:hAnsi="Times New Roman" w:cs="Times New Roman"/>
+                <w:sz w:val="24"/>
+                <w:szCs w:val="24"/>
+              </w:rPr>
+            </w:pPr>
+            <w:r>
+              <w:rPr>
+                <w:rFonts w:ascii="Times New Roman" w:eastAsia="宋体" w:hAnsi="Times New Roman" w:cs="Times New Roman" w:hint="eastAsia"/>
+                <w:sz w:val="24"/>
+                <w:szCs w:val="24"/>
+              </w:rPr>
+              <w:t>4</w:t>
+            </w:r>
+          </w:p>
+        </w:tc>
+        <w:tc>
+          <w:tcPr>
+            <w:tcW w:w="1471" w:type="dxa"/>
+          </w:tcPr>
+          <w:p>
+            <w:pPr>
+              <w:rPr>
+                <w:rFonts w:ascii="Times New Roman" w:eastAsia="宋体" w:hAnsi="Times New Roman" w:cs="Times New Roman" w:hint="eastAsia"/>
+                <w:sz w:val="24"/>
+                <w:szCs w:val="24"/>
+              </w:rPr>
+            </w:pPr>
+            <w:r>
+              <w:rPr>
+                <w:rFonts w:ascii="Times New Roman" w:eastAsia="宋体" w:hAnsi="Times New Roman" w:cs="Times New Roman" w:hint="eastAsia"/>
+                <w:sz w:val="24"/>
+                <w:szCs w:val="24"/>
+              </w:rPr>
+              <w:t>4</w:t>
             </w:r>
           </w:p>
         </w:tc>
@@ -3541,46 +3741,24 @@
       <w:tr>
         <w:tc>
           <w:tcPr>
-            <w:tcW w:w="2547" w:type="dxa"/>
-          </w:tcPr>
-          <w:p>
-            <w:pPr>
-              <w:rPr>
-                <w:rFonts w:ascii="Times New Roman" w:eastAsia="宋体" w:hAnsi="Times New Roman" w:cs="Times New Roman" w:hint="eastAsia"/>
-                <w:sz w:val="24"/>
-                <w:szCs w:val="24"/>
-              </w:rPr>
-            </w:pPr>
-            <w:r>
-              <w:rPr>
-                <w:rFonts w:ascii="Times New Roman" w:eastAsia="宋体" w:hAnsi="Times New Roman" w:cs="Times New Roman" w:hint="eastAsia"/>
-                <w:sz w:val="24"/>
-                <w:szCs w:val="24"/>
-              </w:rPr>
-              <w:t>标题、摘要、介绍一键</w:t>
-            </w:r>
-            <w:r>
-              <w:rPr>
-                <w:rFonts w:ascii="Times New Roman" w:eastAsia="宋体" w:hAnsi="Times New Roman" w:cs="Times New Roman" w:hint="eastAsia"/>
-                <w:sz w:val="24"/>
-                <w:szCs w:val="24"/>
-              </w:rPr>
-              <w:t>智能提炼</w:t>
-            </w:r>
-          </w:p>
-        </w:tc>
-        <w:tc>
-          <w:tcPr>
-            <w:tcW w:w="3685" w:type="dxa"/>
-          </w:tcPr>
-          <w:p>
-            <w:pPr>
-              <w:rPr>
-                <w:rFonts w:ascii="Times New Roman" w:eastAsia="宋体" w:hAnsi="Times New Roman" w:cs="Times New Roman"/>
-                <w:sz w:val="24"/>
-                <w:szCs w:val="24"/>
-              </w:rPr>
-            </w:pPr>
+            <w:tcW w:w="5098" w:type="dxa"/>
+          </w:tcPr>
+          <w:p>
+            <w:pPr>
+              <w:rPr>
+                <w:rFonts w:ascii="Times New Roman" w:eastAsia="宋体" w:hAnsi="Times New Roman" w:cs="Times New Roman"/>
+                <w:sz w:val="24"/>
+                <w:szCs w:val="24"/>
+              </w:rPr>
+            </w:pPr>
+            <w:r>
+              <w:rPr>
+                <w:rFonts w:ascii="Times New Roman" w:eastAsia="宋体" w:hAnsi="Times New Roman" w:cs="Times New Roman" w:hint="eastAsia"/>
+                <w:sz w:val="24"/>
+                <w:szCs w:val="24"/>
+              </w:rPr>
+              <w:t>论文保存时归档智能建议</w:t>
+            </w:r>
           </w:p>
         </w:tc>
         <w:tc>
@@ -3590,7 +3768,7 @@
           <w:p>
             <w:pPr>
               <w:rPr>
-                <w:rFonts w:ascii="Times New Roman" w:eastAsia="宋体" w:hAnsi="Times New Roman" w:cs="Times New Roman" w:hint="eastAsia"/>
+                <w:rFonts w:ascii="Times New Roman" w:eastAsia="宋体" w:hAnsi="Times New Roman" w:cs="Times New Roman"/>
                 <w:sz w:val="24"/>
                 <w:szCs w:val="24"/>
               </w:rPr>
@@ -3607,23 +3785,45 @@
         </w:tc>
         <w:tc>
           <w:tcPr>
-            <w:tcW w:w="992" w:type="dxa"/>
-          </w:tcPr>
-          <w:p>
-            <w:pPr>
-              <w:rPr>
-                <w:rFonts w:ascii="Times New Roman" w:eastAsia="宋体" w:hAnsi="Times New Roman" w:cs="Times New Roman" w:hint="eastAsia"/>
-                <w:sz w:val="24"/>
-                <w:szCs w:val="24"/>
-              </w:rPr>
-            </w:pPr>
-            <w:r>
-              <w:rPr>
-                <w:rFonts w:ascii="Times New Roman" w:eastAsia="宋体" w:hAnsi="Times New Roman" w:cs="Times New Roman" w:hint="eastAsia"/>
-                <w:sz w:val="24"/>
-                <w:szCs w:val="24"/>
-              </w:rPr>
-              <w:t>4</w:t>
+            <w:tcW w:w="708" w:type="dxa"/>
+          </w:tcPr>
+          <w:p>
+            <w:pPr>
+              <w:rPr>
+                <w:rFonts w:ascii="Times New Roman" w:eastAsia="宋体" w:hAnsi="Times New Roman" w:cs="Times New Roman"/>
+                <w:sz w:val="24"/>
+                <w:szCs w:val="24"/>
+              </w:rPr>
+            </w:pPr>
+            <w:r>
+              <w:rPr>
+                <w:rFonts w:ascii="Times New Roman" w:eastAsia="宋体" w:hAnsi="Times New Roman" w:cs="Times New Roman" w:hint="eastAsia"/>
+                <w:sz w:val="24"/>
+                <w:szCs w:val="24"/>
+              </w:rPr>
+              <w:t>3</w:t>
+            </w:r>
+          </w:p>
+        </w:tc>
+        <w:tc>
+          <w:tcPr>
+            <w:tcW w:w="1471" w:type="dxa"/>
+          </w:tcPr>
+          <w:p>
+            <w:pPr>
+              <w:rPr>
+                <w:rFonts w:ascii="Times New Roman" w:eastAsia="宋体" w:hAnsi="Times New Roman" w:cs="Times New Roman" w:hint="eastAsia"/>
+                <w:sz w:val="24"/>
+                <w:szCs w:val="24"/>
+              </w:rPr>
+            </w:pPr>
+            <w:r>
+              <w:rPr>
+                <w:rFonts w:ascii="Times New Roman" w:eastAsia="宋体" w:hAnsi="Times New Roman" w:cs="Times New Roman" w:hint="eastAsia"/>
+                <w:sz w:val="24"/>
+                <w:szCs w:val="24"/>
+              </w:rPr>
+              <w:t>3</w:t>
             </w:r>
           </w:p>
         </w:tc>
@@ -3631,38 +3831,24 @@
       <w:tr>
         <w:tc>
           <w:tcPr>
-            <w:tcW w:w="2547" w:type="dxa"/>
-          </w:tcPr>
-          <w:p>
-            <w:pPr>
-              <w:rPr>
-                <w:rFonts w:ascii="Times New Roman" w:eastAsia="宋体" w:hAnsi="Times New Roman" w:cs="Times New Roman" w:hint="eastAsia"/>
-                <w:sz w:val="24"/>
-                <w:szCs w:val="24"/>
-              </w:rPr>
-            </w:pPr>
-            <w:r>
-              <w:rPr>
-                <w:rFonts w:ascii="Times New Roman" w:eastAsia="宋体" w:hAnsi="Times New Roman" w:cs="Times New Roman" w:hint="eastAsia"/>
-                <w:sz w:val="24"/>
-                <w:szCs w:val="24"/>
-              </w:rPr>
-              <w:t>论文保存时归档智能建议</w:t>
-            </w:r>
-          </w:p>
-        </w:tc>
-        <w:tc>
-          <w:tcPr>
-            <w:tcW w:w="3685" w:type="dxa"/>
-          </w:tcPr>
-          <w:p>
-            <w:pPr>
-              <w:rPr>
-                <w:rFonts w:ascii="Times New Roman" w:eastAsia="宋体" w:hAnsi="Times New Roman" w:cs="Times New Roman"/>
-                <w:sz w:val="24"/>
-                <w:szCs w:val="24"/>
-              </w:rPr>
-            </w:pPr>
+            <w:tcW w:w="5098" w:type="dxa"/>
+          </w:tcPr>
+          <w:p>
+            <w:pPr>
+              <w:rPr>
+                <w:rFonts w:ascii="Times New Roman" w:eastAsia="宋体" w:hAnsi="Times New Roman" w:cs="Times New Roman"/>
+                <w:sz w:val="24"/>
+                <w:szCs w:val="24"/>
+              </w:rPr>
+            </w:pPr>
+            <w:r>
+              <w:rPr>
+                <w:rFonts w:ascii="Times New Roman" w:eastAsia="宋体" w:hAnsi="Times New Roman" w:cs="Times New Roman" w:hint="eastAsia"/>
+                <w:sz w:val="24"/>
+                <w:szCs w:val="24"/>
+              </w:rPr>
+              <w:t>分享评论区</w:t>
+            </w:r>
           </w:p>
         </w:tc>
         <w:tc>
@@ -3672,89 +3858,7 @@
           <w:p>
             <w:pPr>
               <w:rPr>
-                <w:rFonts w:ascii="Times New Roman" w:eastAsia="宋体" w:hAnsi="Times New Roman" w:cs="Times New Roman" w:hint="eastAsia"/>
-                <w:sz w:val="24"/>
-                <w:szCs w:val="24"/>
-              </w:rPr>
-            </w:pPr>
-            <w:r>
-              <w:rPr>
-                <w:rFonts w:ascii="Times New Roman" w:eastAsia="宋体" w:hAnsi="Times New Roman" w:cs="Times New Roman" w:hint="eastAsia"/>
-                <w:sz w:val="24"/>
-                <w:szCs w:val="24"/>
-              </w:rPr>
-              <w:t>惊喜型</w:t>
-            </w:r>
-          </w:p>
-        </w:tc>
-        <w:tc>
-          <w:tcPr>
-            <w:tcW w:w="992" w:type="dxa"/>
-          </w:tcPr>
-          <w:p>
-            <w:pPr>
-              <w:rPr>
-                <w:rFonts w:ascii="Times New Roman" w:eastAsia="宋体" w:hAnsi="Times New Roman" w:cs="Times New Roman" w:hint="eastAsia"/>
-                <w:sz w:val="24"/>
-                <w:szCs w:val="24"/>
-              </w:rPr>
-            </w:pPr>
-            <w:r>
-              <w:rPr>
-                <w:rFonts w:ascii="Times New Roman" w:eastAsia="宋体" w:hAnsi="Times New Roman" w:cs="Times New Roman" w:hint="eastAsia"/>
-                <w:sz w:val="24"/>
-                <w:szCs w:val="24"/>
-              </w:rPr>
-              <w:t>3</w:t>
-            </w:r>
-          </w:p>
-        </w:tc>
-      </w:tr>
-      <w:tr>
-        <w:tc>
-          <w:tcPr>
-            <w:tcW w:w="2547" w:type="dxa"/>
-          </w:tcPr>
-          <w:p>
-            <w:pPr>
-              <w:rPr>
-                <w:rFonts w:ascii="Times New Roman" w:eastAsia="宋体" w:hAnsi="Times New Roman" w:cs="Times New Roman" w:hint="eastAsia"/>
-                <w:sz w:val="24"/>
-                <w:szCs w:val="24"/>
-              </w:rPr>
-            </w:pPr>
-            <w:r>
-              <w:rPr>
-                <w:rFonts w:ascii="Times New Roman" w:eastAsia="宋体" w:hAnsi="Times New Roman" w:cs="Times New Roman" w:hint="eastAsia"/>
-                <w:sz w:val="24"/>
-                <w:szCs w:val="24"/>
-              </w:rPr>
-              <w:t>分享评论区</w:t>
-            </w:r>
-          </w:p>
-        </w:tc>
-        <w:tc>
-          <w:tcPr>
-            <w:tcW w:w="3685" w:type="dxa"/>
-          </w:tcPr>
-          <w:p>
-            <w:pPr>
-              <w:rPr>
-                <w:rFonts w:ascii="Times New Roman" w:eastAsia="宋体" w:hAnsi="Times New Roman" w:cs="Times New Roman"/>
-                <w:sz w:val="24"/>
-                <w:szCs w:val="24"/>
-              </w:rPr>
-            </w:pPr>
-          </w:p>
-        </w:tc>
-        <w:tc>
-          <w:tcPr>
-            <w:tcW w:w="993" w:type="dxa"/>
-          </w:tcPr>
-          <w:p>
-            <w:pPr>
-              <w:rPr>
-                <w:rFonts w:ascii="Times New Roman" w:eastAsia="宋体" w:hAnsi="Times New Roman" w:cs="Times New Roman" w:hint="eastAsia"/>
+                <w:rFonts w:ascii="Times New Roman" w:eastAsia="宋体" w:hAnsi="Times New Roman" w:cs="Times New Roman"/>
                 <w:sz w:val="24"/>
                 <w:szCs w:val="24"/>
               </w:rPr>
@@ -3771,7 +3875,29 @@
         </w:tc>
         <w:tc>
           <w:tcPr>
-            <w:tcW w:w="992" w:type="dxa"/>
+            <w:tcW w:w="708" w:type="dxa"/>
+          </w:tcPr>
+          <w:p>
+            <w:pPr>
+              <w:rPr>
+                <w:rFonts w:ascii="Times New Roman" w:eastAsia="宋体" w:hAnsi="Times New Roman" w:cs="Times New Roman"/>
+                <w:sz w:val="24"/>
+                <w:szCs w:val="24"/>
+              </w:rPr>
+            </w:pPr>
+            <w:r>
+              <w:rPr>
+                <w:rFonts w:ascii="Times New Roman" w:eastAsia="宋体" w:hAnsi="Times New Roman" w:cs="Times New Roman" w:hint="eastAsia"/>
+                <w:sz w:val="24"/>
+                <w:szCs w:val="24"/>
+              </w:rPr>
+              <w:t>4</w:t>
+            </w:r>
+          </w:p>
+        </w:tc>
+        <w:tc>
+          <w:tcPr>
+            <w:tcW w:w="1471" w:type="dxa"/>
           </w:tcPr>
           <w:p>
             <w:pPr>
@@ -3844,7 +3970,7 @@
         <w:spacing w:afterLines="50" w:after="156"/>
         <w:ind w:firstLine="420"/>
         <w:rPr>
-          <w:rFonts w:ascii="Times New Roman" w:eastAsia="宋体" w:hAnsi="Times New Roman" w:cs="Times New Roman" w:hint="eastAsia"/>
+          <w:rFonts w:ascii="Times New Roman" w:eastAsia="宋体" w:hAnsi="Times New Roman" w:cs="Times New Roman"/>
           <w:sz w:val="24"/>
           <w:szCs w:val="24"/>
         </w:rPr>
@@ -3938,7 +4064,6 @@
           <w:sz w:val="28"/>
           <w:szCs w:val="28"/>
         </w:rPr>
-        <w:lastRenderedPageBreak/>
         <w:t>用户界面与交互</w:t>
       </w:r>
     </w:p>
@@ -4092,6 +4217,7 @@
           <w:sz w:val="24"/>
           <w:szCs w:val="24"/>
         </w:rPr>
+        <w:lastRenderedPageBreak/>
         <w:drawing>
           <wp:inline distT="0" distB="0" distL="0" distR="0" wp14:anchorId="242A0724" wp14:editId="4BFAEED3">
             <wp:extent cx="5505086" cy="2636520"/>
@@ -4316,7 +4442,7 @@
         <w:spacing w:afterLines="50" w:after="156"/>
         <w:ind w:firstLine="420"/>
         <w:rPr>
-          <w:rFonts w:ascii="Times New Roman" w:eastAsia="宋体" w:hAnsi="Times New Roman" w:cs="Times New Roman" w:hint="eastAsia"/>
+          <w:rFonts w:ascii="Times New Roman" w:eastAsia="宋体" w:hAnsi="Times New Roman" w:cs="Times New Roman"/>
           <w:sz w:val="24"/>
           <w:szCs w:val="24"/>
         </w:rPr>
@@ -4460,7 +4586,7 @@
       <w:pPr>
         <w:spacing w:afterLines="50" w:after="156"/>
         <w:rPr>
-          <w:rFonts w:ascii="Times New Roman" w:eastAsia="宋体" w:hAnsi="Times New Roman" w:cs="Times New Roman" w:hint="eastAsia"/>
+          <w:rFonts w:ascii="Times New Roman" w:eastAsia="宋体" w:hAnsi="Times New Roman" w:cs="Times New Roman"/>
           <w:sz w:val="24"/>
           <w:szCs w:val="24"/>
         </w:rPr>
@@ -4571,21 +4697,21 @@
             <w:pPr>
               <w:jc w:val="center"/>
               <w:rPr>
+                <w:rFonts w:ascii="Times New Roman" w:eastAsia="楷体" w:hAnsi="Times New Roman" w:cs="Times New Roman"/>
+                <w:b/>
+                <w:bCs/>
+                <w:sz w:val="24"/>
+                <w:szCs w:val="24"/>
+              </w:rPr>
+            </w:pPr>
+            <w:r>
+              <w:rPr>
                 <w:rFonts w:ascii="Times New Roman" w:eastAsia="楷体" w:hAnsi="Times New Roman" w:cs="Times New Roman" w:hint="eastAsia"/>
                 <w:b/>
                 <w:bCs/>
                 <w:sz w:val="24"/>
                 <w:szCs w:val="24"/>
               </w:rPr>
-            </w:pPr>
-            <w:r>
-              <w:rPr>
-                <w:rFonts w:ascii="Times New Roman" w:eastAsia="楷体" w:hAnsi="Times New Roman" w:cs="Times New Roman" w:hint="eastAsia"/>
-                <w:b/>
-                <w:bCs/>
-                <w:sz w:val="24"/>
-                <w:szCs w:val="24"/>
-              </w:rPr>
               <w:t>时间</w:t>
             </w:r>
           </w:p>
@@ -4599,7 +4725,7 @@
             <w:pPr>
               <w:jc w:val="center"/>
               <w:rPr>
-                <w:rFonts w:ascii="Times New Roman" w:eastAsia="楷体" w:hAnsi="Times New Roman" w:cs="Times New Roman" w:hint="eastAsia"/>
+                <w:rFonts w:ascii="Times New Roman" w:eastAsia="楷体" w:hAnsi="Times New Roman" w:cs="Times New Roman"/>
                 <w:b/>
                 <w:bCs/>
                 <w:sz w:val="24"/>
@@ -4630,17 +4756,17 @@
           <w:p>
             <w:pPr>
               <w:rPr>
+                <w:rFonts w:ascii="宋体" w:eastAsia="宋体" w:hAnsi="宋体" w:cs="Times New Roman"/>
+                <w:sz w:val="24"/>
+                <w:szCs w:val="24"/>
+              </w:rPr>
+            </w:pPr>
+            <w:r>
+              <w:rPr>
                 <w:rFonts w:ascii="宋体" w:eastAsia="宋体" w:hAnsi="宋体" w:cs="Times New Roman" w:hint="eastAsia"/>
                 <w:sz w:val="24"/>
                 <w:szCs w:val="24"/>
               </w:rPr>
-            </w:pPr>
-            <w:r>
-              <w:rPr>
-                <w:rFonts w:ascii="宋体" w:eastAsia="宋体" w:hAnsi="宋体" w:cs="Times New Roman" w:hint="eastAsia"/>
-                <w:sz w:val="24"/>
-                <w:szCs w:val="24"/>
-              </w:rPr>
               <w:t>第二周</w:t>
             </w:r>
           </w:p>
@@ -4652,7 +4778,7 @@
           <w:p>
             <w:pPr>
               <w:rPr>
-                <w:rFonts w:ascii="宋体" w:eastAsia="宋体" w:hAnsi="宋体" w:cs="Times New Roman" w:hint="eastAsia"/>
+                <w:rFonts w:ascii="宋体" w:eastAsia="宋体" w:hAnsi="宋体" w:cs="Times New Roman"/>
                 <w:sz w:val="24"/>
                 <w:szCs w:val="24"/>
               </w:rPr>
@@ -4679,17 +4805,17 @@
           <w:p>
             <w:pPr>
               <w:rPr>
+                <w:rFonts w:ascii="宋体" w:eastAsia="宋体" w:hAnsi="宋体" w:cs="Times New Roman"/>
+                <w:sz w:val="24"/>
+                <w:szCs w:val="24"/>
+              </w:rPr>
+            </w:pPr>
+            <w:r>
+              <w:rPr>
                 <w:rFonts w:ascii="宋体" w:eastAsia="宋体" w:hAnsi="宋体" w:cs="Times New Roman" w:hint="eastAsia"/>
                 <w:sz w:val="24"/>
                 <w:szCs w:val="24"/>
               </w:rPr>
-            </w:pPr>
-            <w:r>
-              <w:rPr>
-                <w:rFonts w:ascii="宋体" w:eastAsia="宋体" w:hAnsi="宋体" w:cs="Times New Roman" w:hint="eastAsia"/>
-                <w:sz w:val="24"/>
-                <w:szCs w:val="24"/>
-              </w:rPr>
               <w:t>第四周</w:t>
             </w:r>
           </w:p>
@@ -4701,7 +4827,7 @@
           <w:p>
             <w:pPr>
               <w:rPr>
-                <w:rFonts w:ascii="宋体" w:eastAsia="宋体" w:hAnsi="宋体" w:cs="Times New Roman" w:hint="eastAsia"/>
+                <w:rFonts w:ascii="宋体" w:eastAsia="宋体" w:hAnsi="宋体" w:cs="Times New Roman"/>
                 <w:sz w:val="24"/>
                 <w:szCs w:val="24"/>
               </w:rPr>
@@ -4728,17 +4854,17 @@
           <w:p>
             <w:pPr>
               <w:rPr>
+                <w:rFonts w:ascii="宋体" w:eastAsia="宋体" w:hAnsi="宋体" w:cs="Times New Roman"/>
+                <w:sz w:val="24"/>
+                <w:szCs w:val="24"/>
+              </w:rPr>
+            </w:pPr>
+            <w:r>
+              <w:rPr>
                 <w:rFonts w:ascii="宋体" w:eastAsia="宋体" w:hAnsi="宋体" w:cs="Times New Roman" w:hint="eastAsia"/>
                 <w:sz w:val="24"/>
                 <w:szCs w:val="24"/>
               </w:rPr>
-            </w:pPr>
-            <w:r>
-              <w:rPr>
-                <w:rFonts w:ascii="宋体" w:eastAsia="宋体" w:hAnsi="宋体" w:cs="Times New Roman" w:hint="eastAsia"/>
-                <w:sz w:val="24"/>
-                <w:szCs w:val="24"/>
-              </w:rPr>
               <w:t>第九周</w:t>
             </w:r>
           </w:p>
@@ -4750,7 +4876,7 @@
           <w:p>
             <w:pPr>
               <w:rPr>
-                <w:rFonts w:ascii="宋体" w:eastAsia="宋体" w:hAnsi="宋体" w:cs="Times New Roman" w:hint="eastAsia"/>
+                <w:rFonts w:ascii="宋体" w:eastAsia="宋体" w:hAnsi="宋体" w:cs="Times New Roman"/>
                 <w:sz w:val="24"/>
                 <w:szCs w:val="24"/>
               </w:rPr>
@@ -4777,17 +4903,17 @@
           <w:p>
             <w:pPr>
               <w:rPr>
+                <w:rFonts w:ascii="宋体" w:eastAsia="宋体" w:hAnsi="宋体" w:cs="Times New Roman"/>
+                <w:sz w:val="24"/>
+                <w:szCs w:val="24"/>
+              </w:rPr>
+            </w:pPr>
+            <w:r>
+              <w:rPr>
                 <w:rFonts w:ascii="宋体" w:eastAsia="宋体" w:hAnsi="宋体" w:cs="Times New Roman" w:hint="eastAsia"/>
                 <w:sz w:val="24"/>
                 <w:szCs w:val="24"/>
               </w:rPr>
-            </w:pPr>
-            <w:r>
-              <w:rPr>
-                <w:rFonts w:ascii="宋体" w:eastAsia="宋体" w:hAnsi="宋体" w:cs="Times New Roman" w:hint="eastAsia"/>
-                <w:sz w:val="24"/>
-                <w:szCs w:val="24"/>
-              </w:rPr>
               <w:t>第十周</w:t>
             </w:r>
           </w:p>
@@ -4799,7 +4925,7 @@
           <w:p>
             <w:pPr>
               <w:rPr>
-                <w:rFonts w:ascii="宋体" w:eastAsia="宋体" w:hAnsi="宋体" w:cs="Times New Roman" w:hint="eastAsia"/>
+                <w:rFonts w:ascii="宋体" w:eastAsia="宋体" w:hAnsi="宋体" w:cs="Times New Roman"/>
                 <w:sz w:val="24"/>
                 <w:szCs w:val="24"/>
               </w:rPr>
@@ -4834,17 +4960,17 @@
           <w:p>
             <w:pPr>
               <w:rPr>
+                <w:rFonts w:ascii="宋体" w:eastAsia="宋体" w:hAnsi="宋体" w:cs="Times New Roman"/>
+                <w:sz w:val="24"/>
+                <w:szCs w:val="24"/>
+              </w:rPr>
+            </w:pPr>
+            <w:r>
+              <w:rPr>
                 <w:rFonts w:ascii="宋体" w:eastAsia="宋体" w:hAnsi="宋体" w:cs="Times New Roman" w:hint="eastAsia"/>
                 <w:sz w:val="24"/>
                 <w:szCs w:val="24"/>
               </w:rPr>
-            </w:pPr>
-            <w:r>
-              <w:rPr>
-                <w:rFonts w:ascii="宋体" w:eastAsia="宋体" w:hAnsi="宋体" w:cs="Times New Roman" w:hint="eastAsia"/>
-                <w:sz w:val="24"/>
-                <w:szCs w:val="24"/>
-              </w:rPr>
               <w:t>第十二周</w:t>
             </w:r>
           </w:p>
@@ -4856,7 +4982,7 @@
           <w:p>
             <w:pPr>
               <w:rPr>
-                <w:rFonts w:ascii="宋体" w:eastAsia="宋体" w:hAnsi="宋体" w:cs="Times New Roman" w:hint="eastAsia"/>
+                <w:rFonts w:ascii="宋体" w:eastAsia="宋体" w:hAnsi="宋体" w:cs="Times New Roman"/>
                 <w:sz w:val="24"/>
                 <w:szCs w:val="24"/>
               </w:rPr>
@@ -4877,7 +5003,7 @@
       <w:pPr>
         <w:spacing w:afterLines="50" w:after="156"/>
         <w:rPr>
-          <w:rFonts w:ascii="Times New Roman" w:eastAsia="楷体" w:hAnsi="Times New Roman" w:cs="Times New Roman" w:hint="eastAsia"/>
+          <w:rFonts w:ascii="Times New Roman" w:eastAsia="楷体" w:hAnsi="Times New Roman" w:cs="Times New Roman"/>
           <w:b/>
           <w:bCs/>
           <w:sz w:val="24"/>
@@ -5604,6 +5730,7 @@
   <w:style w:type="character" w:default="1" w:styleId="a0">
     <w:name w:val="Default Paragraph Font"/>
     <w:uiPriority w:val="1"/>
+    <w:semiHidden/>
     <w:unhideWhenUsed/>
   </w:style>
   <w:style w:type="table" w:default="1" w:styleId="a1">

</xml_diff>

<commit_message>
Reordered Feature/Function/UI part, waiting further UI pictures
</commit_message>
<xml_diff>
--- a/docs/PM Spec.docx
+++ b/docs/PM Spec.docx
@@ -13,6 +13,7 @@
           <w:szCs w:val="30"/>
         </w:rPr>
       </w:pPr>
+      <w:proofErr w:type="spellStart"/>
       <w:r>
         <w:rPr>
           <w:rFonts w:ascii="Times New Roman" w:eastAsia="楷体" w:hAnsi="Times New Roman" w:cs="Times New Roman"/>
@@ -33,6 +34,7 @@
         </w:rPr>
         <w:t>apera</w:t>
       </w:r>
+      <w:proofErr w:type="spellEnd"/>
       <w:r>
         <w:rPr>
           <w:rFonts w:ascii="Times New Roman" w:eastAsia="楷体" w:hAnsi="Times New Roman" w:cs="Times New Roman"/>
@@ -1128,6 +1130,7 @@
         </w:rPr>
         <w:t>（本项目软件下述为</w:t>
       </w:r>
+      <w:proofErr w:type="spellStart"/>
       <w:r>
         <w:rPr>
           <w:rFonts w:ascii="Times New Roman" w:eastAsia="宋体" w:hAnsi="Times New Roman" w:cs="Times New Roman"/>
@@ -1136,6 +1139,7 @@
         </w:rPr>
         <w:t>Papera</w:t>
       </w:r>
+      <w:proofErr w:type="spellEnd"/>
       <w:r>
         <w:rPr>
           <w:rFonts w:ascii="楷体" w:eastAsia="楷体" w:hAnsi="楷体" w:cs="Times New Roman" w:hint="eastAsia"/>
@@ -1231,6 +1235,7 @@
         </w:rPr>
         <w:t>，便在</w:t>
       </w:r>
+      <w:proofErr w:type="spellStart"/>
       <w:r>
         <w:rPr>
           <w:rFonts w:ascii="Times New Roman" w:eastAsia="宋体" w:hAnsi="Times New Roman" w:cs="Times New Roman" w:hint="eastAsia"/>
@@ -1247,6 +1252,7 @@
         </w:rPr>
         <w:t>apera</w:t>
       </w:r>
+      <w:proofErr w:type="spellEnd"/>
       <w:r>
         <w:rPr>
           <w:rFonts w:ascii="Times New Roman" w:eastAsia="宋体" w:hAnsi="Times New Roman" w:cs="Times New Roman" w:hint="eastAsia"/>
@@ -1436,6 +1442,7 @@
         </w:rPr>
         <w:t>加速器很感兴趣，所以他在</w:t>
       </w:r>
+      <w:proofErr w:type="spellStart"/>
       <w:r>
         <w:rPr>
           <w:rFonts w:ascii="Times New Roman" w:eastAsia="宋体" w:hAnsi="Times New Roman" w:cs="Times New Roman" w:hint="eastAsia"/>
@@ -1444,6 +1451,7 @@
         </w:rPr>
         <w:t>Papera</w:t>
       </w:r>
+      <w:proofErr w:type="spellEnd"/>
       <w:r>
         <w:rPr>
           <w:rFonts w:ascii="Times New Roman" w:eastAsia="宋体" w:hAnsi="Times New Roman" w:cs="Times New Roman" w:hint="eastAsia"/>
@@ -1484,6 +1492,7 @@
         </w:rPr>
         <w:t>”为关键词搜索了这个收藏夹，找到了不少文章。按照时间顺序对搜索结果排序之后，首先映入眼帘的就是那几篇知名的“</w:t>
       </w:r>
+      <w:proofErr w:type="spellStart"/>
       <w:r>
         <w:rPr>
           <w:rFonts w:ascii="Times New Roman" w:eastAsia="宋体" w:hAnsi="Times New Roman" w:cs="Times New Roman" w:hint="eastAsia"/>
@@ -1492,6 +1501,7 @@
         </w:rPr>
         <w:t>Diannao</w:t>
       </w:r>
+      <w:proofErr w:type="spellEnd"/>
       <w:r>
         <w:rPr>
           <w:rFonts w:ascii="Times New Roman" w:eastAsia="宋体" w:hAnsi="Times New Roman" w:cs="Times New Roman" w:hint="eastAsia"/>
@@ -1500,6 +1510,7 @@
         </w:rPr>
         <w:t>”，“</w:t>
       </w:r>
+      <w:proofErr w:type="spellStart"/>
       <w:r>
         <w:rPr>
           <w:rFonts w:ascii="Times New Roman" w:eastAsia="宋体" w:hAnsi="Times New Roman" w:cs="Times New Roman" w:hint="eastAsia"/>
@@ -1508,6 +1519,7 @@
         </w:rPr>
         <w:t>DaDiannao</w:t>
       </w:r>
+      <w:proofErr w:type="spellEnd"/>
       <w:r>
         <w:rPr>
           <w:rFonts w:ascii="Times New Roman" w:eastAsia="宋体" w:hAnsi="Times New Roman" w:cs="Times New Roman" w:hint="eastAsia"/>
@@ -1516,6 +1528,7 @@
         </w:rPr>
         <w:t>”和“</w:t>
       </w:r>
+      <w:proofErr w:type="spellStart"/>
       <w:r>
         <w:rPr>
           <w:rFonts w:ascii="Times New Roman" w:eastAsia="宋体" w:hAnsi="Times New Roman" w:cs="Times New Roman" w:hint="eastAsia"/>
@@ -1540,6 +1553,7 @@
         </w:rPr>
         <w:t>iannao</w:t>
       </w:r>
+      <w:proofErr w:type="spellEnd"/>
       <w:r>
         <w:rPr>
           <w:rFonts w:ascii="Times New Roman" w:eastAsia="宋体" w:hAnsi="Times New Roman" w:cs="Times New Roman" w:hint="eastAsia"/>
@@ -1591,6 +1605,7 @@
         </w:rPr>
         <w:t>几个小时之后，“</w:t>
       </w:r>
+      <w:proofErr w:type="spellStart"/>
       <w:r>
         <w:rPr>
           <w:rFonts w:ascii="Times New Roman" w:eastAsia="宋体" w:hAnsi="Times New Roman" w:cs="Times New Roman"/>
@@ -1607,6 +1622,7 @@
         </w:rPr>
         <w:t>iannao</w:t>
       </w:r>
+      <w:proofErr w:type="spellEnd"/>
       <w:r>
         <w:rPr>
           <w:rFonts w:ascii="Times New Roman" w:eastAsia="宋体" w:hAnsi="Times New Roman" w:cs="Times New Roman" w:hint="eastAsia"/>
@@ -1705,6 +1721,7 @@
         </w:rPr>
         <w:t>大佬的论文阅读方法，于是在</w:t>
       </w:r>
+      <w:proofErr w:type="spellStart"/>
       <w:r>
         <w:rPr>
           <w:rFonts w:ascii="Times New Roman" w:eastAsia="宋体" w:hAnsi="Times New Roman" w:cs="Times New Roman" w:hint="eastAsia"/>
@@ -1721,6 +1738,7 @@
         </w:rPr>
         <w:t>apera</w:t>
       </w:r>
+      <w:proofErr w:type="spellEnd"/>
       <w:r>
         <w:rPr>
           <w:rFonts w:ascii="Times New Roman" w:eastAsia="宋体" w:hAnsi="Times New Roman" w:cs="Times New Roman" w:hint="eastAsia"/>
@@ -1945,6 +1963,7 @@
         </w:rPr>
         <w:t>年的论文，概览了</w:t>
       </w:r>
+      <w:proofErr w:type="spellStart"/>
       <w:r>
         <w:rPr>
           <w:rFonts w:ascii="Times New Roman" w:eastAsia="宋体" w:hAnsi="Times New Roman" w:cs="Times New Roman" w:hint="eastAsia"/>
@@ -1961,6 +1980,7 @@
         </w:rPr>
         <w:t>apera</w:t>
       </w:r>
+      <w:proofErr w:type="spellEnd"/>
       <w:r>
         <w:rPr>
           <w:rFonts w:ascii="Times New Roman" w:eastAsia="宋体" w:hAnsi="Times New Roman" w:cs="Times New Roman" w:hint="eastAsia"/>
@@ -2039,6 +2059,7 @@
         </w:rPr>
         <w:t>电脑上，并且给出了</w:t>
       </w:r>
+      <w:proofErr w:type="spellStart"/>
       <w:r>
         <w:rPr>
           <w:rFonts w:ascii="Times New Roman" w:eastAsia="宋体" w:hAnsi="Times New Roman" w:cs="Times New Roman"/>
@@ -2055,6 +2076,7 @@
         </w:rPr>
         <w:t>apera</w:t>
       </w:r>
+      <w:proofErr w:type="spellEnd"/>
       <w:r>
         <w:rPr>
           <w:rFonts w:ascii="Times New Roman" w:eastAsia="宋体" w:hAnsi="Times New Roman" w:cs="Times New Roman" w:hint="eastAsia"/>
@@ -2231,7 +2253,7 @@
           <w:sz w:val="28"/>
           <w:szCs w:val="28"/>
         </w:rPr>
-        <w:t>特性与功能列表</w:t>
+        <w:t>功能列表</w:t>
       </w:r>
     </w:p>
     <w:p>
@@ -2252,6 +2274,25 @@
         </w:rPr>
         <w:lastRenderedPageBreak/>
         <w:t>（注：本部分尚待讨论与完善）</w:t>
+      </w:r>
+    </w:p>
+    <w:p>
+      <w:pPr>
+        <w:spacing w:afterLines="50" w:after="156"/>
+        <w:ind w:firstLine="420"/>
+        <w:rPr>
+          <w:rFonts w:ascii="Times New Roman" w:eastAsia="楷体" w:hAnsi="Times New Roman" w:cs="Times New Roman" w:hint="eastAsia"/>
+          <w:sz w:val="24"/>
+          <w:szCs w:val="24"/>
+        </w:rPr>
+      </w:pPr>
+      <w:r>
+        <w:rPr>
+          <w:rFonts w:ascii="Times New Roman" w:eastAsia="楷体" w:hAnsi="Times New Roman" w:cs="Times New Roman" w:hint="eastAsia"/>
+          <w:sz w:val="24"/>
+          <w:szCs w:val="24"/>
+        </w:rPr>
+        <w:t>注：“层次”数值越小的，其功能越基本。</w:t>
       </w:r>
     </w:p>
     <w:tbl>
@@ -2261,15 +2302,42 @@
         <w:tblLook w:val="04A0" w:firstRow="1" w:lastRow="0" w:firstColumn="1" w:lastColumn="0" w:noHBand="0" w:noVBand="1"/>
       </w:tblPr>
       <w:tblGrid>
-        <w:gridCol w:w="5098"/>
+        <w:gridCol w:w="704"/>
+        <w:gridCol w:w="4394"/>
         <w:gridCol w:w="993"/>
         <w:gridCol w:w="708"/>
-        <w:gridCol w:w="1471"/>
+        <w:gridCol w:w="1497"/>
       </w:tblGrid>
       <w:tr>
         <w:tc>
           <w:tcPr>
-            <w:tcW w:w="5098" w:type="dxa"/>
+            <w:tcW w:w="704" w:type="dxa"/>
+          </w:tcPr>
+          <w:p>
+            <w:pPr>
+              <w:rPr>
+                <w:rFonts w:ascii="Times New Roman" w:eastAsia="楷体" w:hAnsi="Times New Roman" w:cs="Times New Roman" w:hint="eastAsia"/>
+                <w:b/>
+                <w:bCs/>
+                <w:sz w:val="24"/>
+                <w:szCs w:val="24"/>
+              </w:rPr>
+            </w:pPr>
+            <w:r>
+              <w:rPr>
+                <w:rFonts w:ascii="Times New Roman" w:eastAsia="楷体" w:hAnsi="Times New Roman" w:cs="Times New Roman" w:hint="eastAsia"/>
+                <w:b/>
+                <w:bCs/>
+                <w:sz w:val="24"/>
+                <w:szCs w:val="24"/>
+              </w:rPr>
+              <w:t>编号</w:t>
+            </w:r>
+          </w:p>
+        </w:tc>
+        <w:tc>
+          <w:tcPr>
+            <w:tcW w:w="4394" w:type="dxa"/>
           </w:tcPr>
           <w:p>
             <w:pPr>
@@ -2347,7 +2415,7 @@
         </w:tc>
         <w:tc>
           <w:tcPr>
-            <w:tcW w:w="1471" w:type="dxa"/>
+            <w:tcW w:w="1497" w:type="dxa"/>
           </w:tcPr>
           <w:p>
             <w:pPr>
@@ -2375,7 +2443,29 @@
       <w:tr>
         <w:tc>
           <w:tcPr>
-            <w:tcW w:w="5098" w:type="dxa"/>
+            <w:tcW w:w="704" w:type="dxa"/>
+          </w:tcPr>
+          <w:p>
+            <w:pPr>
+              <w:rPr>
+                <w:rFonts w:ascii="Times New Roman" w:eastAsia="宋体" w:hAnsi="Times New Roman" w:cs="Times New Roman" w:hint="eastAsia"/>
+                <w:sz w:val="24"/>
+                <w:szCs w:val="24"/>
+              </w:rPr>
+            </w:pPr>
+            <w:r>
+              <w:rPr>
+                <w:rFonts w:ascii="Times New Roman" w:eastAsia="宋体" w:hAnsi="Times New Roman" w:cs="Times New Roman" w:hint="eastAsia"/>
+                <w:sz w:val="24"/>
+                <w:szCs w:val="24"/>
+              </w:rPr>
+              <w:t>1</w:t>
+            </w:r>
+          </w:p>
+        </w:tc>
+        <w:tc>
+          <w:tcPr>
+            <w:tcW w:w="4394" w:type="dxa"/>
           </w:tcPr>
           <w:p>
             <w:pPr>
@@ -2481,7 +2571,7 @@
         </w:tc>
         <w:tc>
           <w:tcPr>
-            <w:tcW w:w="1471" w:type="dxa"/>
+            <w:tcW w:w="1497" w:type="dxa"/>
           </w:tcPr>
           <w:p>
             <w:pPr>
@@ -2505,7 +2595,29 @@
       <w:tr>
         <w:tc>
           <w:tcPr>
-            <w:tcW w:w="5098" w:type="dxa"/>
+            <w:tcW w:w="704" w:type="dxa"/>
+          </w:tcPr>
+          <w:p>
+            <w:pPr>
+              <w:rPr>
+                <w:rFonts w:ascii="Times New Roman" w:eastAsia="宋体" w:hAnsi="Times New Roman" w:cs="Times New Roman" w:hint="eastAsia"/>
+                <w:sz w:val="24"/>
+                <w:szCs w:val="24"/>
+              </w:rPr>
+            </w:pPr>
+            <w:r>
+              <w:rPr>
+                <w:rFonts w:ascii="Times New Roman" w:eastAsia="宋体" w:hAnsi="Times New Roman" w:cs="Times New Roman" w:hint="eastAsia"/>
+                <w:sz w:val="24"/>
+                <w:szCs w:val="24"/>
+              </w:rPr>
+              <w:t>2</w:t>
+            </w:r>
+          </w:p>
+        </w:tc>
+        <w:tc>
+          <w:tcPr>
+            <w:tcW w:w="4394" w:type="dxa"/>
           </w:tcPr>
           <w:p>
             <w:pPr>
@@ -2579,7 +2691,7 @@
         </w:tc>
         <w:tc>
           <w:tcPr>
-            <w:tcW w:w="1471" w:type="dxa"/>
+            <w:tcW w:w="1497" w:type="dxa"/>
           </w:tcPr>
           <w:p>
             <w:pPr>
@@ -2603,7 +2715,29 @@
       <w:tr>
         <w:tc>
           <w:tcPr>
-            <w:tcW w:w="5098" w:type="dxa"/>
+            <w:tcW w:w="704" w:type="dxa"/>
+          </w:tcPr>
+          <w:p>
+            <w:pPr>
+              <w:rPr>
+                <w:rFonts w:ascii="Times New Roman" w:eastAsia="宋体" w:hAnsi="Times New Roman" w:cs="Times New Roman" w:hint="eastAsia"/>
+                <w:sz w:val="24"/>
+                <w:szCs w:val="24"/>
+              </w:rPr>
+            </w:pPr>
+            <w:r>
+              <w:rPr>
+                <w:rFonts w:ascii="Times New Roman" w:eastAsia="宋体" w:hAnsi="Times New Roman" w:cs="Times New Roman" w:hint="eastAsia"/>
+                <w:sz w:val="24"/>
+                <w:szCs w:val="24"/>
+              </w:rPr>
+              <w:t>3</w:t>
+            </w:r>
+          </w:p>
+        </w:tc>
+        <w:tc>
+          <w:tcPr>
+            <w:tcW w:w="4394" w:type="dxa"/>
           </w:tcPr>
           <w:p>
             <w:pPr>
@@ -2719,7 +2853,7 @@
         </w:tc>
         <w:tc>
           <w:tcPr>
-            <w:tcW w:w="1471" w:type="dxa"/>
+            <w:tcW w:w="1497" w:type="dxa"/>
           </w:tcPr>
           <w:p>
             <w:pPr>
@@ -2743,7 +2877,29 @@
       <w:tr>
         <w:tc>
           <w:tcPr>
-            <w:tcW w:w="5098" w:type="dxa"/>
+            <w:tcW w:w="704" w:type="dxa"/>
+          </w:tcPr>
+          <w:p>
+            <w:pPr>
+              <w:rPr>
+                <w:rFonts w:ascii="Times New Roman" w:eastAsia="宋体" w:hAnsi="Times New Roman" w:cs="Times New Roman" w:hint="eastAsia"/>
+                <w:sz w:val="24"/>
+                <w:szCs w:val="24"/>
+              </w:rPr>
+            </w:pPr>
+            <w:r>
+              <w:rPr>
+                <w:rFonts w:ascii="Times New Roman" w:eastAsia="宋体" w:hAnsi="Times New Roman" w:cs="Times New Roman" w:hint="eastAsia"/>
+                <w:sz w:val="24"/>
+                <w:szCs w:val="24"/>
+              </w:rPr>
+              <w:t>4</w:t>
+            </w:r>
+          </w:p>
+        </w:tc>
+        <w:tc>
+          <w:tcPr>
+            <w:tcW w:w="4394" w:type="dxa"/>
           </w:tcPr>
           <w:p>
             <w:pPr>
@@ -2841,7 +2997,7 @@
         </w:tc>
         <w:tc>
           <w:tcPr>
-            <w:tcW w:w="1471" w:type="dxa"/>
+            <w:tcW w:w="1497" w:type="dxa"/>
           </w:tcPr>
           <w:p>
             <w:pPr>
@@ -2865,7 +3021,29 @@
       <w:tr>
         <w:tc>
           <w:tcPr>
-            <w:tcW w:w="5098" w:type="dxa"/>
+            <w:tcW w:w="704" w:type="dxa"/>
+          </w:tcPr>
+          <w:p>
+            <w:pPr>
+              <w:rPr>
+                <w:rFonts w:ascii="Times New Roman" w:eastAsia="宋体" w:hAnsi="Times New Roman" w:cs="Times New Roman" w:hint="eastAsia"/>
+                <w:sz w:val="24"/>
+                <w:szCs w:val="24"/>
+              </w:rPr>
+            </w:pPr>
+            <w:r>
+              <w:rPr>
+                <w:rFonts w:ascii="Times New Roman" w:eastAsia="宋体" w:hAnsi="Times New Roman" w:cs="Times New Roman" w:hint="eastAsia"/>
+                <w:sz w:val="24"/>
+                <w:szCs w:val="24"/>
+              </w:rPr>
+              <w:t>5</w:t>
+            </w:r>
+          </w:p>
+        </w:tc>
+        <w:tc>
+          <w:tcPr>
+            <w:tcW w:w="4394" w:type="dxa"/>
           </w:tcPr>
           <w:p>
             <w:pPr>
@@ -2949,7 +3127,7 @@
         </w:tc>
         <w:tc>
           <w:tcPr>
-            <w:tcW w:w="1471" w:type="dxa"/>
+            <w:tcW w:w="1497" w:type="dxa"/>
           </w:tcPr>
           <w:p>
             <w:pPr>
@@ -2973,7 +3151,29 @@
       <w:tr>
         <w:tc>
           <w:tcPr>
-            <w:tcW w:w="5098" w:type="dxa"/>
+            <w:tcW w:w="704" w:type="dxa"/>
+          </w:tcPr>
+          <w:p>
+            <w:pPr>
+              <w:rPr>
+                <w:rFonts w:ascii="Times New Roman" w:eastAsia="宋体" w:hAnsi="Times New Roman" w:cs="Times New Roman" w:hint="eastAsia"/>
+                <w:sz w:val="24"/>
+                <w:szCs w:val="24"/>
+              </w:rPr>
+            </w:pPr>
+            <w:r>
+              <w:rPr>
+                <w:rFonts w:ascii="Times New Roman" w:eastAsia="宋体" w:hAnsi="Times New Roman" w:cs="Times New Roman" w:hint="eastAsia"/>
+                <w:sz w:val="24"/>
+                <w:szCs w:val="24"/>
+              </w:rPr>
+              <w:t>6</w:t>
+            </w:r>
+          </w:p>
+        </w:tc>
+        <w:tc>
+          <w:tcPr>
+            <w:tcW w:w="4394" w:type="dxa"/>
           </w:tcPr>
           <w:p>
             <w:pPr>
@@ -3055,7 +3255,7 @@
         </w:tc>
         <w:tc>
           <w:tcPr>
-            <w:tcW w:w="1471" w:type="dxa"/>
+            <w:tcW w:w="1497" w:type="dxa"/>
           </w:tcPr>
           <w:p>
             <w:pPr>
@@ -3079,7 +3279,29 @@
       <w:tr>
         <w:tc>
           <w:tcPr>
-            <w:tcW w:w="5098" w:type="dxa"/>
+            <w:tcW w:w="704" w:type="dxa"/>
+          </w:tcPr>
+          <w:p>
+            <w:pPr>
+              <w:rPr>
+                <w:rFonts w:ascii="Times New Roman" w:eastAsia="宋体" w:hAnsi="Times New Roman" w:cs="Times New Roman" w:hint="eastAsia"/>
+                <w:sz w:val="24"/>
+                <w:szCs w:val="24"/>
+              </w:rPr>
+            </w:pPr>
+            <w:r>
+              <w:rPr>
+                <w:rFonts w:ascii="Times New Roman" w:eastAsia="宋体" w:hAnsi="Times New Roman" w:cs="Times New Roman" w:hint="eastAsia"/>
+                <w:sz w:val="24"/>
+                <w:szCs w:val="24"/>
+              </w:rPr>
+              <w:t>7</w:t>
+            </w:r>
+          </w:p>
+        </w:tc>
+        <w:tc>
+          <w:tcPr>
+            <w:tcW w:w="4394" w:type="dxa"/>
           </w:tcPr>
           <w:p>
             <w:pPr>
@@ -3161,7 +3383,7 @@
         </w:tc>
         <w:tc>
           <w:tcPr>
-            <w:tcW w:w="1471" w:type="dxa"/>
+            <w:tcW w:w="1497" w:type="dxa"/>
           </w:tcPr>
           <w:p>
             <w:pPr>
@@ -3185,7 +3407,29 @@
       <w:tr>
         <w:tc>
           <w:tcPr>
-            <w:tcW w:w="5098" w:type="dxa"/>
+            <w:tcW w:w="704" w:type="dxa"/>
+          </w:tcPr>
+          <w:p>
+            <w:pPr>
+              <w:rPr>
+                <w:rFonts w:ascii="Times New Roman" w:eastAsia="宋体" w:hAnsi="Times New Roman" w:cs="Times New Roman" w:hint="eastAsia"/>
+                <w:sz w:val="24"/>
+                <w:szCs w:val="24"/>
+              </w:rPr>
+            </w:pPr>
+            <w:r>
+              <w:rPr>
+                <w:rFonts w:ascii="Times New Roman" w:eastAsia="宋体" w:hAnsi="Times New Roman" w:cs="Times New Roman" w:hint="eastAsia"/>
+                <w:sz w:val="24"/>
+                <w:szCs w:val="24"/>
+              </w:rPr>
+              <w:t>8</w:t>
+            </w:r>
+          </w:p>
+        </w:tc>
+        <w:tc>
+          <w:tcPr>
+            <w:tcW w:w="4394" w:type="dxa"/>
           </w:tcPr>
           <w:p>
             <w:pPr>
@@ -3251,7 +3495,7 @@
         </w:tc>
         <w:tc>
           <w:tcPr>
-            <w:tcW w:w="1471" w:type="dxa"/>
+            <w:tcW w:w="1497" w:type="dxa"/>
           </w:tcPr>
           <w:p>
             <w:pPr>
@@ -3275,7 +3519,29 @@
       <w:tr>
         <w:tc>
           <w:tcPr>
-            <w:tcW w:w="5098" w:type="dxa"/>
+            <w:tcW w:w="704" w:type="dxa"/>
+          </w:tcPr>
+          <w:p>
+            <w:pPr>
+              <w:rPr>
+                <w:rFonts w:ascii="Times New Roman" w:eastAsia="宋体" w:hAnsi="Times New Roman" w:cs="Times New Roman" w:hint="eastAsia"/>
+                <w:sz w:val="24"/>
+                <w:szCs w:val="24"/>
+              </w:rPr>
+            </w:pPr>
+            <w:r>
+              <w:rPr>
+                <w:rFonts w:ascii="Times New Roman" w:eastAsia="宋体" w:hAnsi="Times New Roman" w:cs="Times New Roman" w:hint="eastAsia"/>
+                <w:sz w:val="24"/>
+                <w:szCs w:val="24"/>
+              </w:rPr>
+              <w:t>9</w:t>
+            </w:r>
+          </w:p>
+        </w:tc>
+        <w:tc>
+          <w:tcPr>
+            <w:tcW w:w="4394" w:type="dxa"/>
           </w:tcPr>
           <w:p>
             <w:pPr>
@@ -3341,7 +3607,7 @@
         </w:tc>
         <w:tc>
           <w:tcPr>
-            <w:tcW w:w="1471" w:type="dxa"/>
+            <w:tcW w:w="1497" w:type="dxa"/>
           </w:tcPr>
           <w:p>
             <w:pPr>
@@ -3365,7 +3631,29 @@
       <w:tr>
         <w:tc>
           <w:tcPr>
-            <w:tcW w:w="5098" w:type="dxa"/>
+            <w:tcW w:w="704" w:type="dxa"/>
+          </w:tcPr>
+          <w:p>
+            <w:pPr>
+              <w:rPr>
+                <w:rFonts w:ascii="Times New Roman" w:eastAsia="宋体" w:hAnsi="Times New Roman" w:cs="Times New Roman" w:hint="eastAsia"/>
+                <w:sz w:val="24"/>
+                <w:szCs w:val="24"/>
+              </w:rPr>
+            </w:pPr>
+            <w:r>
+              <w:rPr>
+                <w:rFonts w:ascii="Times New Roman" w:eastAsia="宋体" w:hAnsi="Times New Roman" w:cs="Times New Roman" w:hint="eastAsia"/>
+                <w:sz w:val="24"/>
+                <w:szCs w:val="24"/>
+              </w:rPr>
+              <w:t>10</w:t>
+            </w:r>
+          </w:p>
+        </w:tc>
+        <w:tc>
+          <w:tcPr>
+            <w:tcW w:w="4394" w:type="dxa"/>
           </w:tcPr>
           <w:p>
             <w:pPr>
@@ -3431,7 +3719,7 @@
         </w:tc>
         <w:tc>
           <w:tcPr>
-            <w:tcW w:w="1471" w:type="dxa"/>
+            <w:tcW w:w="1497" w:type="dxa"/>
           </w:tcPr>
           <w:p>
             <w:pPr>
@@ -3455,7 +3743,29 @@
       <w:tr>
         <w:tc>
           <w:tcPr>
-            <w:tcW w:w="5098" w:type="dxa"/>
+            <w:tcW w:w="704" w:type="dxa"/>
+          </w:tcPr>
+          <w:p>
+            <w:pPr>
+              <w:rPr>
+                <w:rFonts w:ascii="Times New Roman" w:eastAsia="宋体" w:hAnsi="Times New Roman" w:cs="Times New Roman" w:hint="eastAsia"/>
+                <w:sz w:val="24"/>
+                <w:szCs w:val="24"/>
+              </w:rPr>
+            </w:pPr>
+            <w:r>
+              <w:rPr>
+                <w:rFonts w:ascii="Times New Roman" w:eastAsia="宋体" w:hAnsi="Times New Roman" w:cs="Times New Roman" w:hint="eastAsia"/>
+                <w:sz w:val="24"/>
+                <w:szCs w:val="24"/>
+              </w:rPr>
+              <w:t>11</w:t>
+            </w:r>
+          </w:p>
+        </w:tc>
+        <w:tc>
+          <w:tcPr>
+            <w:tcW w:w="4394" w:type="dxa"/>
           </w:tcPr>
           <w:p>
             <w:pPr>
@@ -3537,7 +3847,7 @@
         </w:tc>
         <w:tc>
           <w:tcPr>
-            <w:tcW w:w="1471" w:type="dxa"/>
+            <w:tcW w:w="1497" w:type="dxa"/>
           </w:tcPr>
           <w:p>
             <w:pPr>
@@ -3561,7 +3871,29 @@
       <w:tr>
         <w:tc>
           <w:tcPr>
-            <w:tcW w:w="5098" w:type="dxa"/>
+            <w:tcW w:w="704" w:type="dxa"/>
+          </w:tcPr>
+          <w:p>
+            <w:pPr>
+              <w:rPr>
+                <w:rFonts w:ascii="Times New Roman" w:eastAsia="宋体" w:hAnsi="Times New Roman" w:cs="Times New Roman" w:hint="eastAsia"/>
+                <w:sz w:val="24"/>
+                <w:szCs w:val="24"/>
+              </w:rPr>
+            </w:pPr>
+            <w:r>
+              <w:rPr>
+                <w:rFonts w:ascii="Times New Roman" w:eastAsia="宋体" w:hAnsi="Times New Roman" w:cs="Times New Roman" w:hint="eastAsia"/>
+                <w:sz w:val="24"/>
+                <w:szCs w:val="24"/>
+              </w:rPr>
+              <w:t>12</w:t>
+            </w:r>
+          </w:p>
+        </w:tc>
+        <w:tc>
+          <w:tcPr>
+            <w:tcW w:w="4394" w:type="dxa"/>
           </w:tcPr>
           <w:p>
             <w:pPr>
@@ -3637,7 +3969,7 @@
         </w:tc>
         <w:tc>
           <w:tcPr>
-            <w:tcW w:w="1471" w:type="dxa"/>
+            <w:tcW w:w="1497" w:type="dxa"/>
           </w:tcPr>
           <w:p>
             <w:pPr>
@@ -3661,7 +3993,29 @@
       <w:tr>
         <w:tc>
           <w:tcPr>
-            <w:tcW w:w="5098" w:type="dxa"/>
+            <w:tcW w:w="704" w:type="dxa"/>
+          </w:tcPr>
+          <w:p>
+            <w:pPr>
+              <w:rPr>
+                <w:rFonts w:ascii="Times New Roman" w:eastAsia="宋体" w:hAnsi="Times New Roman" w:cs="Times New Roman" w:hint="eastAsia"/>
+                <w:sz w:val="24"/>
+                <w:szCs w:val="24"/>
+              </w:rPr>
+            </w:pPr>
+            <w:r>
+              <w:rPr>
+                <w:rFonts w:ascii="Times New Roman" w:eastAsia="宋体" w:hAnsi="Times New Roman" w:cs="Times New Roman" w:hint="eastAsia"/>
+                <w:sz w:val="24"/>
+                <w:szCs w:val="24"/>
+              </w:rPr>
+              <w:t>13</w:t>
+            </w:r>
+          </w:p>
+        </w:tc>
+        <w:tc>
+          <w:tcPr>
+            <w:tcW w:w="4394" w:type="dxa"/>
           </w:tcPr>
           <w:p>
             <w:pPr>
@@ -3727,7 +4081,7 @@
         </w:tc>
         <w:tc>
           <w:tcPr>
-            <w:tcW w:w="1471" w:type="dxa"/>
+            <w:tcW w:w="1497" w:type="dxa"/>
           </w:tcPr>
           <w:p>
             <w:pPr>
@@ -3751,7 +4105,29 @@
       <w:tr>
         <w:tc>
           <w:tcPr>
-            <w:tcW w:w="5098" w:type="dxa"/>
+            <w:tcW w:w="704" w:type="dxa"/>
+          </w:tcPr>
+          <w:p>
+            <w:pPr>
+              <w:rPr>
+                <w:rFonts w:ascii="Times New Roman" w:eastAsia="宋体" w:hAnsi="Times New Roman" w:cs="Times New Roman" w:hint="eastAsia"/>
+                <w:sz w:val="24"/>
+                <w:szCs w:val="24"/>
+              </w:rPr>
+            </w:pPr>
+            <w:r>
+              <w:rPr>
+                <w:rFonts w:ascii="Times New Roman" w:eastAsia="宋体" w:hAnsi="Times New Roman" w:cs="Times New Roman" w:hint="eastAsia"/>
+                <w:sz w:val="24"/>
+                <w:szCs w:val="24"/>
+              </w:rPr>
+              <w:t>14</w:t>
+            </w:r>
+          </w:p>
+        </w:tc>
+        <w:tc>
+          <w:tcPr>
+            <w:tcW w:w="4394" w:type="dxa"/>
           </w:tcPr>
           <w:p>
             <w:pPr>
@@ -3817,7 +4193,7 @@
         </w:tc>
         <w:tc>
           <w:tcPr>
-            <w:tcW w:w="1471" w:type="dxa"/>
+            <w:tcW w:w="1497" w:type="dxa"/>
           </w:tcPr>
           <w:p>
             <w:pPr>
@@ -3841,7 +4217,29 @@
       <w:tr>
         <w:tc>
           <w:tcPr>
-            <w:tcW w:w="5098" w:type="dxa"/>
+            <w:tcW w:w="704" w:type="dxa"/>
+          </w:tcPr>
+          <w:p>
+            <w:pPr>
+              <w:rPr>
+                <w:rFonts w:ascii="Times New Roman" w:eastAsia="宋体" w:hAnsi="Times New Roman" w:cs="Times New Roman" w:hint="eastAsia"/>
+                <w:sz w:val="24"/>
+                <w:szCs w:val="24"/>
+              </w:rPr>
+            </w:pPr>
+            <w:r>
+              <w:rPr>
+                <w:rFonts w:ascii="Times New Roman" w:eastAsia="宋体" w:hAnsi="Times New Roman" w:cs="Times New Roman" w:hint="eastAsia"/>
+                <w:sz w:val="24"/>
+                <w:szCs w:val="24"/>
+              </w:rPr>
+              <w:t>15</w:t>
+            </w:r>
+          </w:p>
+        </w:tc>
+        <w:tc>
+          <w:tcPr>
+            <w:tcW w:w="4394" w:type="dxa"/>
           </w:tcPr>
           <w:p>
             <w:pPr>
@@ -3907,7 +4305,7 @@
         </w:tc>
         <w:tc>
           <w:tcPr>
-            <w:tcW w:w="1471" w:type="dxa"/>
+            <w:tcW w:w="1497" w:type="dxa"/>
           </w:tcPr>
           <w:p>
             <w:pPr>
@@ -3931,7 +4329,29 @@
       <w:tr>
         <w:tc>
           <w:tcPr>
-            <w:tcW w:w="5098" w:type="dxa"/>
+            <w:tcW w:w="704" w:type="dxa"/>
+          </w:tcPr>
+          <w:p>
+            <w:pPr>
+              <w:rPr>
+                <w:rFonts w:ascii="Times New Roman" w:eastAsia="宋体" w:hAnsi="Times New Roman" w:cs="Times New Roman" w:hint="eastAsia"/>
+                <w:sz w:val="24"/>
+                <w:szCs w:val="24"/>
+              </w:rPr>
+            </w:pPr>
+            <w:r>
+              <w:rPr>
+                <w:rFonts w:ascii="Times New Roman" w:eastAsia="宋体" w:hAnsi="Times New Roman" w:cs="Times New Roman" w:hint="eastAsia"/>
+                <w:sz w:val="24"/>
+                <w:szCs w:val="24"/>
+              </w:rPr>
+              <w:t>16</w:t>
+            </w:r>
+          </w:p>
+        </w:tc>
+        <w:tc>
+          <w:tcPr>
+            <w:tcW w:w="4394" w:type="dxa"/>
           </w:tcPr>
           <w:p>
             <w:pPr>
@@ -3997,7 +4417,7 @@
         </w:tc>
         <w:tc>
           <w:tcPr>
-            <w:tcW w:w="1471" w:type="dxa"/>
+            <w:tcW w:w="1497" w:type="dxa"/>
           </w:tcPr>
           <w:p>
             <w:pPr>
@@ -4021,7 +4441,29 @@
       <w:tr>
         <w:tc>
           <w:tcPr>
-            <w:tcW w:w="5098" w:type="dxa"/>
+            <w:tcW w:w="704" w:type="dxa"/>
+          </w:tcPr>
+          <w:p>
+            <w:pPr>
+              <w:rPr>
+                <w:rFonts w:ascii="Times New Roman" w:eastAsia="宋体" w:hAnsi="Times New Roman" w:cs="Times New Roman" w:hint="eastAsia"/>
+                <w:sz w:val="24"/>
+                <w:szCs w:val="24"/>
+              </w:rPr>
+            </w:pPr>
+            <w:r>
+              <w:rPr>
+                <w:rFonts w:ascii="Times New Roman" w:eastAsia="宋体" w:hAnsi="Times New Roman" w:cs="Times New Roman" w:hint="eastAsia"/>
+                <w:sz w:val="24"/>
+                <w:szCs w:val="24"/>
+              </w:rPr>
+              <w:t>17</w:t>
+            </w:r>
+          </w:p>
+        </w:tc>
+        <w:tc>
+          <w:tcPr>
+            <w:tcW w:w="4394" w:type="dxa"/>
           </w:tcPr>
           <w:p>
             <w:pPr>
@@ -4087,7 +4529,7 @@
         </w:tc>
         <w:tc>
           <w:tcPr>
-            <w:tcW w:w="1471" w:type="dxa"/>
+            <w:tcW w:w="1497" w:type="dxa"/>
           </w:tcPr>
           <w:p>
             <w:pPr>
@@ -4111,7 +4553,29 @@
       <w:tr>
         <w:tc>
           <w:tcPr>
-            <w:tcW w:w="5098" w:type="dxa"/>
+            <w:tcW w:w="704" w:type="dxa"/>
+          </w:tcPr>
+          <w:p>
+            <w:pPr>
+              <w:rPr>
+                <w:rFonts w:ascii="Times New Roman" w:eastAsia="宋体" w:hAnsi="Times New Roman" w:cs="Times New Roman" w:hint="eastAsia"/>
+                <w:sz w:val="24"/>
+                <w:szCs w:val="24"/>
+              </w:rPr>
+            </w:pPr>
+            <w:r>
+              <w:rPr>
+                <w:rFonts w:ascii="Times New Roman" w:eastAsia="宋体" w:hAnsi="Times New Roman" w:cs="Times New Roman" w:hint="eastAsia"/>
+                <w:sz w:val="24"/>
+                <w:szCs w:val="24"/>
+              </w:rPr>
+              <w:t>18</w:t>
+            </w:r>
+          </w:p>
+        </w:tc>
+        <w:tc>
+          <w:tcPr>
+            <w:tcW w:w="4394" w:type="dxa"/>
           </w:tcPr>
           <w:p>
             <w:pPr>
@@ -4177,7 +4641,7 @@
         </w:tc>
         <w:tc>
           <w:tcPr>
-            <w:tcW w:w="1471" w:type="dxa"/>
+            <w:tcW w:w="1497" w:type="dxa"/>
           </w:tcPr>
           <w:p>
             <w:pPr>
@@ -4201,7 +4665,29 @@
       <w:tr>
         <w:tc>
           <w:tcPr>
-            <w:tcW w:w="5098" w:type="dxa"/>
+            <w:tcW w:w="704" w:type="dxa"/>
+          </w:tcPr>
+          <w:p>
+            <w:pPr>
+              <w:rPr>
+                <w:rFonts w:ascii="Times New Roman" w:eastAsia="宋体" w:hAnsi="Times New Roman" w:cs="Times New Roman" w:hint="eastAsia"/>
+                <w:sz w:val="24"/>
+                <w:szCs w:val="24"/>
+              </w:rPr>
+            </w:pPr>
+            <w:r>
+              <w:rPr>
+                <w:rFonts w:ascii="Times New Roman" w:eastAsia="宋体" w:hAnsi="Times New Roman" w:cs="Times New Roman" w:hint="eastAsia"/>
+                <w:sz w:val="24"/>
+                <w:szCs w:val="24"/>
+              </w:rPr>
+              <w:t>19</w:t>
+            </w:r>
+          </w:p>
+        </w:tc>
+        <w:tc>
+          <w:tcPr>
+            <w:tcW w:w="4394" w:type="dxa"/>
           </w:tcPr>
           <w:p>
             <w:pPr>
@@ -4267,7 +4753,7 @@
         </w:tc>
         <w:tc>
           <w:tcPr>
-            <w:tcW w:w="1471" w:type="dxa"/>
+            <w:tcW w:w="1497" w:type="dxa"/>
           </w:tcPr>
           <w:p>
             <w:pPr>
@@ -4291,7 +4777,29 @@
       <w:tr>
         <w:tc>
           <w:tcPr>
-            <w:tcW w:w="5098" w:type="dxa"/>
+            <w:tcW w:w="704" w:type="dxa"/>
+          </w:tcPr>
+          <w:p>
+            <w:pPr>
+              <w:rPr>
+                <w:rFonts w:ascii="Times New Roman" w:eastAsia="宋体" w:hAnsi="Times New Roman" w:cs="Times New Roman" w:hint="eastAsia"/>
+                <w:sz w:val="24"/>
+                <w:szCs w:val="24"/>
+              </w:rPr>
+            </w:pPr>
+            <w:r>
+              <w:rPr>
+                <w:rFonts w:ascii="Times New Roman" w:eastAsia="宋体" w:hAnsi="Times New Roman" w:cs="Times New Roman" w:hint="eastAsia"/>
+                <w:sz w:val="24"/>
+                <w:szCs w:val="24"/>
+              </w:rPr>
+              <w:t>20</w:t>
+            </w:r>
+          </w:p>
+        </w:tc>
+        <w:tc>
+          <w:tcPr>
+            <w:tcW w:w="4394" w:type="dxa"/>
           </w:tcPr>
           <w:p>
             <w:pPr>
@@ -4357,7 +4865,7 @@
         </w:tc>
         <w:tc>
           <w:tcPr>
-            <w:tcW w:w="1471" w:type="dxa"/>
+            <w:tcW w:w="1497" w:type="dxa"/>
           </w:tcPr>
           <w:p>
             <w:pPr>
@@ -4381,7 +4889,29 @@
       <w:tr>
         <w:tc>
           <w:tcPr>
-            <w:tcW w:w="5098" w:type="dxa"/>
+            <w:tcW w:w="704" w:type="dxa"/>
+          </w:tcPr>
+          <w:p>
+            <w:pPr>
+              <w:rPr>
+                <w:rFonts w:ascii="Times New Roman" w:eastAsia="宋体" w:hAnsi="Times New Roman" w:cs="Times New Roman" w:hint="eastAsia"/>
+                <w:sz w:val="24"/>
+                <w:szCs w:val="24"/>
+              </w:rPr>
+            </w:pPr>
+            <w:r>
+              <w:rPr>
+                <w:rFonts w:ascii="Times New Roman" w:eastAsia="宋体" w:hAnsi="Times New Roman" w:cs="Times New Roman" w:hint="eastAsia"/>
+                <w:sz w:val="24"/>
+                <w:szCs w:val="24"/>
+              </w:rPr>
+              <w:t>21</w:t>
+            </w:r>
+          </w:p>
+        </w:tc>
+        <w:tc>
+          <w:tcPr>
+            <w:tcW w:w="4394" w:type="dxa"/>
           </w:tcPr>
           <w:p>
             <w:pPr>
@@ -4457,7 +4987,7 @@
         </w:tc>
         <w:tc>
           <w:tcPr>
-            <w:tcW w:w="1471" w:type="dxa"/>
+            <w:tcW w:w="1497" w:type="dxa"/>
           </w:tcPr>
           <w:p>
             <w:pPr>
@@ -4624,7 +5154,7 @@
           <w:sz w:val="28"/>
           <w:szCs w:val="28"/>
         </w:rPr>
-        <w:t>用户界面与交互</w:t>
+        <w:t>用户界面</w:t>
       </w:r>
     </w:p>
     <w:p>
@@ -4658,107 +5188,59 @@
       </w:pPr>
       <w:r>
         <w:rPr>
-          <w:rFonts w:ascii="Times New Roman" w:eastAsia="宋体" w:hAnsi="Times New Roman" w:cs="Times New Roman"/>
-          <w:sz w:val="24"/>
-          <w:szCs w:val="24"/>
-        </w:rPr>
-        <w:t>UI</w:t>
-      </w:r>
-      <w:r>
-        <w:rPr>
-          <w:rFonts w:ascii="Times New Roman" w:eastAsia="宋体" w:hAnsi="Times New Roman" w:cs="Times New Roman"/>
-          <w:sz w:val="24"/>
-          <w:szCs w:val="24"/>
-        </w:rPr>
-        <w:t>分成三个部分</w:t>
-      </w:r>
-      <w:r>
-        <w:rPr>
-          <w:rFonts w:ascii="Times New Roman" w:eastAsia="宋体" w:hAnsi="Times New Roman" w:cs="Times New Roman" w:hint="eastAsia"/>
-          <w:sz w:val="24"/>
-          <w:szCs w:val="24"/>
-        </w:rPr>
-        <w:t>：</w:t>
-      </w:r>
-      <w:r>
-        <w:rPr>
-          <w:rFonts w:ascii="Times New Roman" w:eastAsia="宋体" w:hAnsi="Times New Roman" w:cs="Times New Roman"/>
-          <w:sz w:val="24"/>
-          <w:szCs w:val="24"/>
-        </w:rPr>
-        <w:t>左中右</w:t>
-      </w:r>
-      <w:r>
-        <w:rPr>
-          <w:rFonts w:ascii="Times New Roman" w:eastAsia="宋体" w:hAnsi="Times New Roman" w:cs="Times New Roman" w:hint="eastAsia"/>
-          <w:sz w:val="24"/>
-          <w:szCs w:val="24"/>
-        </w:rPr>
-        <w:t>。分别是菜单栏（</w:t>
-      </w:r>
-      <w:r>
-        <w:rPr>
-          <w:rFonts w:ascii="Times New Roman" w:eastAsia="宋体" w:hAnsi="Times New Roman" w:cs="Times New Roman"/>
-          <w:sz w:val="24"/>
-          <w:szCs w:val="24"/>
-        </w:rPr>
-        <w:t>menu bar</w:t>
-      </w:r>
-      <w:r>
-        <w:rPr>
-          <w:rFonts w:ascii="Times New Roman" w:eastAsia="宋体" w:hAnsi="Times New Roman" w:cs="Times New Roman" w:hint="eastAsia"/>
-          <w:sz w:val="24"/>
-          <w:szCs w:val="24"/>
-        </w:rPr>
-        <w:t>），阅读区（</w:t>
-      </w:r>
-      <w:r>
-        <w:rPr>
-          <w:rFonts w:ascii="Times New Roman" w:eastAsia="宋体" w:hAnsi="Times New Roman" w:cs="Times New Roman"/>
-          <w:sz w:val="24"/>
-          <w:szCs w:val="24"/>
-        </w:rPr>
-        <w:t>paper reading area</w:t>
-      </w:r>
-      <w:r>
-        <w:rPr>
-          <w:rFonts w:ascii="Times New Roman" w:eastAsia="宋体" w:hAnsi="Times New Roman" w:cs="Times New Roman" w:hint="eastAsia"/>
-          <w:sz w:val="24"/>
-          <w:szCs w:val="24"/>
-        </w:rPr>
-        <w:t>）和注释区（</w:t>
-      </w:r>
-      <w:r>
-        <w:rPr>
-          <w:rFonts w:ascii="Times New Roman" w:eastAsia="宋体" w:hAnsi="Times New Roman" w:cs="Times New Roman"/>
-          <w:sz w:val="24"/>
-          <w:szCs w:val="24"/>
-        </w:rPr>
-        <w:t>comments and notes area</w:t>
-      </w:r>
-      <w:r>
-        <w:rPr>
-          <w:rFonts w:ascii="Times New Roman" w:eastAsia="宋体" w:hAnsi="Times New Roman" w:cs="Times New Roman" w:hint="eastAsia"/>
-          <w:sz w:val="24"/>
-          <w:szCs w:val="24"/>
-        </w:rPr>
-        <w:t>）。十分适合像</w:t>
-      </w:r>
-      <w:r>
-        <w:rPr>
-          <w:rFonts w:ascii="Times New Roman" w:eastAsia="宋体" w:hAnsi="Times New Roman" w:cs="Times New Roman" w:hint="eastAsia"/>
-          <w:sz w:val="24"/>
-          <w:szCs w:val="24"/>
-        </w:rPr>
-        <w:t>Surface</w:t>
-      </w:r>
-      <w:r>
-        <w:rPr>
-          <w:rFonts w:ascii="Times New Roman" w:eastAsia="宋体" w:hAnsi="Times New Roman" w:cs="Times New Roman" w:hint="eastAsia"/>
-          <w:sz w:val="24"/>
-          <w:szCs w:val="24"/>
-        </w:rPr>
-        <w:t>这样的电脑。</w:t>
+          <w:rFonts w:ascii="Times New Roman" w:eastAsia="宋体" w:hAnsi="Times New Roman" w:cs="Times New Roman" w:hint="eastAsia"/>
+          <w:sz w:val="24"/>
+          <w:szCs w:val="24"/>
+        </w:rPr>
+        <w:t>基本</w:t>
+      </w:r>
+      <w:r>
+        <w:rPr>
+          <w:rFonts w:ascii="Times New Roman" w:eastAsia="宋体" w:hAnsi="Times New Roman" w:cs="Times New Roman" w:hint="eastAsia"/>
+          <w:sz w:val="24"/>
+          <w:szCs w:val="24"/>
+        </w:rPr>
+        <w:t>U</w:t>
+      </w:r>
+      <w:r>
+        <w:rPr>
+          <w:rFonts w:ascii="Times New Roman" w:eastAsia="宋体" w:hAnsi="Times New Roman" w:cs="Times New Roman"/>
+          <w:sz w:val="24"/>
+          <w:szCs w:val="24"/>
+        </w:rPr>
+        <w:t>I</w:t>
+      </w:r>
+      <w:r>
+        <w:rPr>
+          <w:rFonts w:ascii="Times New Roman" w:eastAsia="宋体" w:hAnsi="Times New Roman" w:cs="Times New Roman" w:hint="eastAsia"/>
+          <w:sz w:val="24"/>
+          <w:szCs w:val="24"/>
+        </w:rPr>
+        <w:t>分成两个部分：功能栏和</w:t>
+      </w:r>
+      <w:r>
+        <w:rPr>
+          <w:rFonts w:ascii="Times New Roman" w:eastAsia="宋体" w:hAnsi="Times New Roman" w:cs="Times New Roman" w:hint="eastAsia"/>
+          <w:sz w:val="24"/>
+          <w:szCs w:val="24"/>
+        </w:rPr>
+        <w:t>阅读</w:t>
+      </w:r>
+      <w:r>
+        <w:rPr>
+          <w:rFonts w:ascii="Times New Roman" w:eastAsia="宋体" w:hAnsi="Times New Roman" w:cs="Times New Roman" w:hint="eastAsia"/>
+          <w:sz w:val="24"/>
+          <w:szCs w:val="24"/>
+        </w:rPr>
+        <w:t>区。功能栏列出如下数个可切换的页面选项卡，对应于几个基本的软件功能分区。“可切换”意味着，如，当用户在</w:t>
+      </w:r>
+      <w:r>
+        <w:rPr>
+          <w:rFonts w:ascii="Times New Roman" w:eastAsia="宋体" w:hAnsi="Times New Roman" w:cs="Times New Roman" w:hint="eastAsia"/>
+          <w:sz w:val="24"/>
+          <w:szCs w:val="24"/>
+        </w:rPr>
+        <w:t>论文阅读（文件区）已经打开了某个论文，后点击“工作区”选项卡后再点击回来时，论文应还在原处。</w:t>
       </w:r>
     </w:p>
     <w:p>
@@ -4770,78 +5252,97 @@
           <w:szCs w:val="24"/>
         </w:rPr>
       </w:pPr>
-      <w:r>
-        <w:rPr>
-          <w:rFonts w:ascii="Times New Roman" w:eastAsia="宋体" w:hAnsi="Times New Roman" w:cs="Times New Roman"/>
-          <w:noProof/>
-          <w:sz w:val="24"/>
-          <w:szCs w:val="24"/>
-        </w:rPr>
-        <w:lastRenderedPageBreak/>
-        <w:drawing>
-          <wp:inline distT="0" distB="0" distL="0" distR="0" wp14:anchorId="242A0724" wp14:editId="4BFAEED3">
-            <wp:extent cx="5505086" cy="2636520"/>
-            <wp:effectExtent l="0" t="0" r="635" b="0"/>
-            <wp:docPr id="1" name="图片 1"/>
-            <wp:cNvGraphicFramePr>
-              <a:graphicFrameLocks xmlns:a="http://schemas.openxmlformats.org/drawingml/2006/main" noChangeAspect="1"/>
-            </wp:cNvGraphicFramePr>
-            <a:graphic xmlns:a="http://schemas.openxmlformats.org/drawingml/2006/main">
-              <a:graphicData uri="http://schemas.openxmlformats.org/drawingml/2006/picture">
-                <pic:pic xmlns:pic="http://schemas.openxmlformats.org/drawingml/2006/picture">
-                  <pic:nvPicPr>
-                    <pic:cNvPr id="0" name="Picture 2"/>
-                    <pic:cNvPicPr>
-                      <a:picLocks noChangeAspect="1" noChangeArrowheads="1"/>
-                    </pic:cNvPicPr>
-                  </pic:nvPicPr>
-                  <pic:blipFill>
-                    <a:blip r:embed="rId5" cstate="print">
-                      <a:extLst>
-                        <a:ext uri="{28A0092B-C50C-407E-A947-70E740481C1C}">
-                          <a14:useLocalDpi xmlns:a14="http://schemas.microsoft.com/office/drawing/2010/main" val="0"/>
-                        </a:ext>
-                      </a:extLst>
-                    </a:blip>
-                    <a:srcRect/>
-                    <a:stretch>
-                      <a:fillRect/>
-                    </a:stretch>
-                  </pic:blipFill>
-                  <pic:spPr bwMode="auto">
-                    <a:xfrm>
-                      <a:off x="0" y="0"/>
-                      <a:ext cx="5531167" cy="2649011"/>
-                    </a:xfrm>
-                    <a:prstGeom prst="rect">
-                      <a:avLst/>
-                    </a:prstGeom>
-                    <a:noFill/>
-                  </pic:spPr>
-                </pic:pic>
-              </a:graphicData>
-            </a:graphic>
-          </wp:inline>
-        </w:drawing>
-      </w:r>
     </w:p>
     <w:p>
       <w:pPr>
         <w:spacing w:afterLines="50" w:after="156"/>
         <w:ind w:firstLine="420"/>
         <w:rPr>
-          <w:rFonts w:ascii="Times New Roman" w:eastAsia="宋体" w:hAnsi="Times New Roman" w:cs="Times New Roman"/>
+          <w:rFonts w:ascii="Times New Roman" w:eastAsia="宋体" w:hAnsi="Times New Roman" w:cs="Times New Roman" w:hint="eastAsia"/>
           <w:sz w:val="24"/>
           <w:szCs w:val="24"/>
         </w:rPr>
       </w:pPr>
       <w:r>
         <w:rPr>
-          <w:rFonts w:ascii="Times New Roman" w:eastAsia="宋体" w:hAnsi="Times New Roman" w:cs="Times New Roman"/>
-          <w:sz w:val="24"/>
-          <w:szCs w:val="24"/>
-        </w:rPr>
-        <w:t>Load a paper into reading area by input/paste the paper URL which point to a PDF file</w:t>
+          <w:rFonts w:ascii="Times New Roman" w:eastAsia="宋体" w:hAnsi="Times New Roman" w:cs="Times New Roman" w:hint="eastAsia"/>
+          <w:sz w:val="24"/>
+          <w:szCs w:val="24"/>
+        </w:rPr>
+        <w:t>当用户使用某几种特定的功能时（功能编号</w:t>
+      </w:r>
+      <w:r>
+        <w:rPr>
+          <w:rFonts w:ascii="Times New Roman" w:eastAsia="宋体" w:hAnsi="Times New Roman" w:cs="Times New Roman" w:hint="eastAsia"/>
+          <w:sz w:val="24"/>
+          <w:szCs w:val="24"/>
+        </w:rPr>
+        <w:t>8</w:t>
+      </w:r>
+      <w:r>
+        <w:rPr>
+          <w:rFonts w:ascii="Times New Roman" w:eastAsia="宋体" w:hAnsi="Times New Roman" w:cs="Times New Roman" w:hint="eastAsia"/>
+          <w:sz w:val="24"/>
+          <w:szCs w:val="24"/>
+        </w:rPr>
+        <w:t>，</w:t>
+      </w:r>
+      <w:r>
+        <w:rPr>
+          <w:rFonts w:ascii="Times New Roman" w:eastAsia="宋体" w:hAnsi="Times New Roman" w:cs="Times New Roman" w:hint="eastAsia"/>
+          <w:sz w:val="24"/>
+          <w:szCs w:val="24"/>
+        </w:rPr>
+        <w:t>9</w:t>
+      </w:r>
+      <w:r>
+        <w:rPr>
+          <w:rFonts w:ascii="Times New Roman" w:eastAsia="宋体" w:hAnsi="Times New Roman" w:cs="Times New Roman" w:hint="eastAsia"/>
+          <w:sz w:val="24"/>
+          <w:szCs w:val="24"/>
+        </w:rPr>
+        <w:t>，</w:t>
+      </w:r>
+      <w:r>
+        <w:rPr>
+          <w:rFonts w:ascii="Times New Roman" w:eastAsia="宋体" w:hAnsi="Times New Roman" w:cs="Times New Roman" w:hint="eastAsia"/>
+          <w:sz w:val="24"/>
+          <w:szCs w:val="24"/>
+        </w:rPr>
+        <w:t>10</w:t>
+      </w:r>
+      <w:r>
+        <w:rPr>
+          <w:rFonts w:ascii="Times New Roman" w:eastAsia="宋体" w:hAnsi="Times New Roman" w:cs="Times New Roman" w:hint="eastAsia"/>
+          <w:sz w:val="24"/>
+          <w:szCs w:val="24"/>
+        </w:rPr>
+        <w:t>，</w:t>
+      </w:r>
+      <w:r>
+        <w:rPr>
+          <w:rFonts w:ascii="Times New Roman" w:eastAsia="宋体" w:hAnsi="Times New Roman" w:cs="Times New Roman" w:hint="eastAsia"/>
+          <w:sz w:val="24"/>
+          <w:szCs w:val="24"/>
+        </w:rPr>
+        <w:t>11</w:t>
+      </w:r>
+      <w:r>
+        <w:rPr>
+          <w:rFonts w:ascii="Times New Roman" w:eastAsia="宋体" w:hAnsi="Times New Roman" w:cs="Times New Roman" w:hint="eastAsia"/>
+          <w:sz w:val="24"/>
+          <w:szCs w:val="24"/>
+        </w:rPr>
+        <w:t>），界面右侧将弹</w:t>
+      </w:r>
+      <w:r>
+        <w:rPr>
+          <w:rFonts w:ascii="Times New Roman" w:eastAsia="宋体" w:hAnsi="Times New Roman" w:cs="Times New Roman" w:hint="eastAsia"/>
+          <w:sz w:val="24"/>
+          <w:szCs w:val="24"/>
+        </w:rPr>
+        <w:lastRenderedPageBreak/>
+        <w:t>出或显示“辅助区”。</w:t>
       </w:r>
     </w:p>
     <w:p>
@@ -4853,59 +5354,6 @@
           <w:szCs w:val="24"/>
         </w:rPr>
       </w:pPr>
-      <w:r>
-        <w:rPr>
-          <w:rFonts w:ascii="Times New Roman" w:eastAsia="宋体" w:hAnsi="Times New Roman" w:cs="Times New Roman"/>
-          <w:noProof/>
-          <w:sz w:val="24"/>
-          <w:szCs w:val="24"/>
-        </w:rPr>
-        <w:drawing>
-          <wp:inline distT="0" distB="0" distL="0" distR="0" wp14:anchorId="7860CF41" wp14:editId="03553709">
-            <wp:extent cx="5633352" cy="2651760"/>
-            <wp:effectExtent l="0" t="0" r="5715" b="0"/>
-            <wp:docPr id="13" name="图片 13"/>
-            <wp:cNvGraphicFramePr>
-              <a:graphicFrameLocks xmlns:a="http://schemas.openxmlformats.org/drawingml/2006/main" noChangeAspect="1"/>
-            </wp:cNvGraphicFramePr>
-            <a:graphic xmlns:a="http://schemas.openxmlformats.org/drawingml/2006/main">
-              <a:graphicData uri="http://schemas.openxmlformats.org/drawingml/2006/picture">
-                <pic:pic xmlns:pic="http://schemas.openxmlformats.org/drawingml/2006/picture">
-                  <pic:nvPicPr>
-                    <pic:cNvPr id="0" name="Picture 3"/>
-                    <pic:cNvPicPr>
-                      <a:picLocks noChangeAspect="1" noChangeArrowheads="1"/>
-                    </pic:cNvPicPr>
-                  </pic:nvPicPr>
-                  <pic:blipFill>
-                    <a:blip r:embed="rId6" cstate="print">
-                      <a:extLst>
-                        <a:ext uri="{28A0092B-C50C-407E-A947-70E740481C1C}">
-                          <a14:useLocalDpi xmlns:a14="http://schemas.microsoft.com/office/drawing/2010/main" val="0"/>
-                        </a:ext>
-                      </a:extLst>
-                    </a:blip>
-                    <a:srcRect/>
-                    <a:stretch>
-                      <a:fillRect/>
-                    </a:stretch>
-                  </pic:blipFill>
-                  <pic:spPr bwMode="auto">
-                    <a:xfrm>
-                      <a:off x="0" y="0"/>
-                      <a:ext cx="5683126" cy="2675190"/>
-                    </a:xfrm>
-                    <a:prstGeom prst="rect">
-                      <a:avLst/>
-                    </a:prstGeom>
-                    <a:noFill/>
-                  </pic:spPr>
-                </pic:pic>
-              </a:graphicData>
-            </a:graphic>
-          </wp:inline>
-        </w:drawing>
-      </w:r>
     </w:p>
     <w:p>
       <w:pPr>
@@ -4916,21 +5364,42 @@
           <w:szCs w:val="24"/>
         </w:rPr>
       </w:pPr>
-      <w:r>
-        <w:rPr>
-          <w:rFonts w:ascii="Times New Roman" w:eastAsia="宋体" w:hAnsi="Times New Roman" w:cs="Times New Roman"/>
-          <w:sz w:val="24"/>
-          <w:szCs w:val="24"/>
-        </w:rPr>
-        <w:tab/>
-      </w:r>
-      <w:r>
-        <w:rPr>
-          <w:rFonts w:ascii="Times New Roman" w:eastAsia="宋体" w:hAnsi="Times New Roman" w:cs="Times New Roman" w:hint="eastAsia"/>
-          <w:sz w:val="24"/>
-          <w:szCs w:val="24"/>
-        </w:rPr>
-        <w:t>注释不局限于“注释区”。</w:t>
+    </w:p>
+    <w:p>
+      <w:pPr>
+        <w:pStyle w:val="a3"/>
+        <w:numPr>
+          <w:ilvl w:val="0"/>
+          <w:numId w:val="1"/>
+        </w:numPr>
+        <w:ind w:firstLineChars="0"/>
+        <w:rPr>
+          <w:rFonts w:ascii="Times New Roman" w:eastAsia="楷体" w:hAnsi="Times New Roman" w:cs="Times New Roman"/>
+          <w:b/>
+          <w:bCs/>
+          <w:sz w:val="26"/>
+          <w:szCs w:val="26"/>
+        </w:rPr>
+      </w:pPr>
+      <w:r>
+        <w:rPr>
+          <w:rFonts w:ascii="Times New Roman" w:eastAsia="楷体" w:hAnsi="Times New Roman" w:cs="Times New Roman" w:hint="eastAsia"/>
+          <w:b/>
+          <w:bCs/>
+          <w:sz w:val="26"/>
+          <w:szCs w:val="26"/>
+        </w:rPr>
+        <w:t>功能特性与用户</w:t>
+      </w:r>
+      <w:r>
+        <w:rPr>
+          <w:rFonts w:ascii="Times New Roman" w:eastAsia="楷体" w:hAnsi="Times New Roman" w:cs="Times New Roman" w:hint="eastAsia"/>
+          <w:b/>
+          <w:bCs/>
+          <w:sz w:val="26"/>
+          <w:szCs w:val="26"/>
+        </w:rPr>
+        <w:t>交互</w:t>
       </w:r>
     </w:p>
     <w:p>
@@ -4942,269 +5411,16 @@
           <w:szCs w:val="24"/>
         </w:rPr>
       </w:pPr>
-      <w:r>
-        <w:rPr>
-          <w:rFonts w:ascii="Times New Roman" w:eastAsia="宋体" w:hAnsi="Times New Roman" w:cs="Times New Roman"/>
-          <w:noProof/>
-          <w:sz w:val="24"/>
-          <w:szCs w:val="24"/>
-        </w:rPr>
-        <w:lastRenderedPageBreak/>
-        <w:drawing>
-          <wp:inline distT="0" distB="0" distL="0" distR="0" wp14:anchorId="0E4B3B09" wp14:editId="433E8CBA">
-            <wp:extent cx="4671060" cy="2612813"/>
-            <wp:effectExtent l="0" t="0" r="0" b="0"/>
-            <wp:docPr id="15" name="图片 15"/>
-            <wp:cNvGraphicFramePr>
-              <a:graphicFrameLocks xmlns:a="http://schemas.openxmlformats.org/drawingml/2006/main" noChangeAspect="1"/>
-            </wp:cNvGraphicFramePr>
-            <a:graphic xmlns:a="http://schemas.openxmlformats.org/drawingml/2006/main">
-              <a:graphicData uri="http://schemas.openxmlformats.org/drawingml/2006/picture">
-                <pic:pic xmlns:pic="http://schemas.openxmlformats.org/drawingml/2006/picture">
-                  <pic:nvPicPr>
-                    <pic:cNvPr id="0" name="Picture 5"/>
-                    <pic:cNvPicPr>
-                      <a:picLocks noChangeAspect="1" noChangeArrowheads="1"/>
-                    </pic:cNvPicPr>
-                  </pic:nvPicPr>
-                  <pic:blipFill>
-                    <a:blip r:embed="rId7" cstate="print">
-                      <a:extLst>
-                        <a:ext uri="{28A0092B-C50C-407E-A947-70E740481C1C}">
-                          <a14:useLocalDpi xmlns:a14="http://schemas.microsoft.com/office/drawing/2010/main" val="0"/>
-                        </a:ext>
-                      </a:extLst>
-                    </a:blip>
-                    <a:srcRect/>
-                    <a:stretch>
-                      <a:fillRect/>
-                    </a:stretch>
-                  </pic:blipFill>
-                  <pic:spPr bwMode="auto">
-                    <a:xfrm>
-                      <a:off x="0" y="0"/>
-                      <a:ext cx="4691485" cy="2624238"/>
-                    </a:xfrm>
-                    <a:prstGeom prst="rect">
-                      <a:avLst/>
-                    </a:prstGeom>
-                    <a:noFill/>
-                  </pic:spPr>
-                </pic:pic>
-              </a:graphicData>
-            </a:graphic>
-          </wp:inline>
-        </w:drawing>
-      </w:r>
     </w:p>
     <w:p>
       <w:pPr>
         <w:spacing w:afterLines="50" w:after="156"/>
-        <w:ind w:firstLine="420"/>
         <w:rPr>
           <w:rFonts w:ascii="Times New Roman" w:eastAsia="宋体" w:hAnsi="Times New Roman" w:cs="Times New Roman"/>
           <w:sz w:val="24"/>
           <w:szCs w:val="24"/>
         </w:rPr>
       </w:pPr>
-      <w:r>
-        <w:rPr>
-          <w:rFonts w:ascii="Times New Roman" w:eastAsia="宋体" w:hAnsi="Times New Roman" w:cs="Times New Roman" w:hint="eastAsia"/>
-          <w:sz w:val="24"/>
-          <w:szCs w:val="24"/>
-        </w:rPr>
-        <w:t>选中文本并右键可进行搜索。</w:t>
-      </w:r>
-    </w:p>
-    <w:p>
-      <w:pPr>
-        <w:spacing w:afterLines="50" w:after="156"/>
-        <w:rPr>
-          <w:rFonts w:ascii="Times New Roman" w:eastAsia="宋体" w:hAnsi="Times New Roman" w:cs="Times New Roman"/>
-          <w:sz w:val="24"/>
-          <w:szCs w:val="24"/>
-        </w:rPr>
-      </w:pPr>
-      <w:r>
-        <w:rPr>
-          <w:rFonts w:ascii="Times New Roman" w:eastAsia="宋体" w:hAnsi="Times New Roman" w:cs="Times New Roman"/>
-          <w:noProof/>
-          <w:sz w:val="24"/>
-          <w:szCs w:val="24"/>
-        </w:rPr>
-        <w:drawing>
-          <wp:inline distT="0" distB="0" distL="0" distR="0" wp14:anchorId="33793789" wp14:editId="54729E9A">
-            <wp:extent cx="4655820" cy="2604288"/>
-            <wp:effectExtent l="0" t="0" r="0" b="5715"/>
-            <wp:docPr id="40" name="图片 40"/>
-            <wp:cNvGraphicFramePr>
-              <a:graphicFrameLocks xmlns:a="http://schemas.openxmlformats.org/drawingml/2006/main" noChangeAspect="1"/>
-            </wp:cNvGraphicFramePr>
-            <a:graphic xmlns:a="http://schemas.openxmlformats.org/drawingml/2006/main">
-              <a:graphicData uri="http://schemas.openxmlformats.org/drawingml/2006/picture">
-                <pic:pic xmlns:pic="http://schemas.openxmlformats.org/drawingml/2006/picture">
-                  <pic:nvPicPr>
-                    <pic:cNvPr id="0" name="Picture 6"/>
-                    <pic:cNvPicPr>
-                      <a:picLocks noChangeAspect="1" noChangeArrowheads="1"/>
-                    </pic:cNvPicPr>
-                  </pic:nvPicPr>
-                  <pic:blipFill>
-                    <a:blip r:embed="rId8" cstate="print">
-                      <a:extLst>
-                        <a:ext uri="{28A0092B-C50C-407E-A947-70E740481C1C}">
-                          <a14:useLocalDpi xmlns:a14="http://schemas.microsoft.com/office/drawing/2010/main" val="0"/>
-                        </a:ext>
-                      </a:extLst>
-                    </a:blip>
-                    <a:srcRect/>
-                    <a:stretch>
-                      <a:fillRect/>
-                    </a:stretch>
-                  </pic:blipFill>
-                  <pic:spPr bwMode="auto">
-                    <a:xfrm>
-                      <a:off x="0" y="0"/>
-                      <a:ext cx="4696463" cy="2627022"/>
-                    </a:xfrm>
-                    <a:prstGeom prst="rect">
-                      <a:avLst/>
-                    </a:prstGeom>
-                    <a:noFill/>
-                  </pic:spPr>
-                </pic:pic>
-              </a:graphicData>
-            </a:graphic>
-          </wp:inline>
-        </w:drawing>
-      </w:r>
-    </w:p>
-    <w:p>
-      <w:pPr>
-        <w:spacing w:afterLines="50" w:after="156"/>
-        <w:rPr>
-          <w:rFonts w:ascii="Times New Roman" w:eastAsia="宋体" w:hAnsi="Times New Roman" w:cs="Times New Roman"/>
-          <w:sz w:val="24"/>
-          <w:szCs w:val="24"/>
-        </w:rPr>
-      </w:pPr>
-      <w:r>
-        <w:rPr>
-          <w:rFonts w:ascii="Times New Roman" w:eastAsia="宋体" w:hAnsi="Times New Roman" w:cs="Times New Roman"/>
-          <w:noProof/>
-          <w:sz w:val="24"/>
-          <w:szCs w:val="24"/>
-        </w:rPr>
-        <w:drawing>
-          <wp:inline distT="0" distB="0" distL="0" distR="0" wp14:anchorId="7E5C6C19" wp14:editId="70EEDD2E">
-            <wp:extent cx="5074920" cy="2318710"/>
-            <wp:effectExtent l="0" t="0" r="0" b="5715"/>
-            <wp:docPr id="41" name="图片 41"/>
-            <wp:cNvGraphicFramePr>
-              <a:graphicFrameLocks xmlns:a="http://schemas.openxmlformats.org/drawingml/2006/main" noChangeAspect="1"/>
-            </wp:cNvGraphicFramePr>
-            <a:graphic xmlns:a="http://schemas.openxmlformats.org/drawingml/2006/main">
-              <a:graphicData uri="http://schemas.openxmlformats.org/drawingml/2006/picture">
-                <pic:pic xmlns:pic="http://schemas.openxmlformats.org/drawingml/2006/picture">
-                  <pic:nvPicPr>
-                    <pic:cNvPr id="0" name="Picture 7"/>
-                    <pic:cNvPicPr>
-                      <a:picLocks noChangeAspect="1" noChangeArrowheads="1"/>
-                    </pic:cNvPicPr>
-                  </pic:nvPicPr>
-                  <pic:blipFill>
-                    <a:blip r:embed="rId9" cstate="print">
-                      <a:extLst>
-                        <a:ext uri="{28A0092B-C50C-407E-A947-70E740481C1C}">
-                          <a14:useLocalDpi xmlns:a14="http://schemas.microsoft.com/office/drawing/2010/main" val="0"/>
-                        </a:ext>
-                      </a:extLst>
-                    </a:blip>
-                    <a:srcRect/>
-                    <a:stretch>
-                      <a:fillRect/>
-                    </a:stretch>
-                  </pic:blipFill>
-                  <pic:spPr bwMode="auto">
-                    <a:xfrm>
-                      <a:off x="0" y="0"/>
-                      <a:ext cx="5120998" cy="2339763"/>
-                    </a:xfrm>
-                    <a:prstGeom prst="rect">
-                      <a:avLst/>
-                    </a:prstGeom>
-                    <a:noFill/>
-                  </pic:spPr>
-                </pic:pic>
-              </a:graphicData>
-            </a:graphic>
-          </wp:inline>
-        </w:drawing>
-      </w:r>
-    </w:p>
-    <w:p>
-      <w:pPr>
-        <w:spacing w:afterLines="50" w:after="156"/>
-        <w:rPr>
-          <w:rFonts w:ascii="Times New Roman" w:eastAsia="宋体" w:hAnsi="Times New Roman" w:cs="Times New Roman"/>
-          <w:sz w:val="24"/>
-          <w:szCs w:val="24"/>
-        </w:rPr>
-      </w:pPr>
-      <w:r>
-        <w:rPr>
-          <w:rFonts w:ascii="Times New Roman" w:eastAsia="宋体" w:hAnsi="Times New Roman" w:cs="Times New Roman"/>
-          <w:noProof/>
-          <w:sz w:val="24"/>
-          <w:szCs w:val="24"/>
-        </w:rPr>
-        <w:lastRenderedPageBreak/>
-        <w:drawing>
-          <wp:inline distT="0" distB="0" distL="0" distR="0" wp14:anchorId="658F690A" wp14:editId="4CDFA35F">
-            <wp:extent cx="5065395" cy="2314359"/>
-            <wp:effectExtent l="0" t="0" r="1905" b="0"/>
-            <wp:docPr id="42" name="图片 42"/>
-            <wp:cNvGraphicFramePr>
-              <a:graphicFrameLocks xmlns:a="http://schemas.openxmlformats.org/drawingml/2006/main" noChangeAspect="1"/>
-            </wp:cNvGraphicFramePr>
-            <a:graphic xmlns:a="http://schemas.openxmlformats.org/drawingml/2006/main">
-              <a:graphicData uri="http://schemas.openxmlformats.org/drawingml/2006/picture">
-                <pic:pic xmlns:pic="http://schemas.openxmlformats.org/drawingml/2006/picture">
-                  <pic:nvPicPr>
-                    <pic:cNvPr id="0" name="Picture 8"/>
-                    <pic:cNvPicPr>
-                      <a:picLocks noChangeAspect="1" noChangeArrowheads="1"/>
-                    </pic:cNvPicPr>
-                  </pic:nvPicPr>
-                  <pic:blipFill>
-                    <a:blip r:embed="rId10" cstate="print">
-                      <a:extLst>
-                        <a:ext uri="{28A0092B-C50C-407E-A947-70E740481C1C}">
-                          <a14:useLocalDpi xmlns:a14="http://schemas.microsoft.com/office/drawing/2010/main" val="0"/>
-                        </a:ext>
-                      </a:extLst>
-                    </a:blip>
-                    <a:srcRect/>
-                    <a:stretch>
-                      <a:fillRect/>
-                    </a:stretch>
-                  </pic:blipFill>
-                  <pic:spPr bwMode="auto">
-                    <a:xfrm>
-                      <a:off x="0" y="0"/>
-                      <a:ext cx="5091629" cy="2326345"/>
-                    </a:xfrm>
-                    <a:prstGeom prst="rect">
-                      <a:avLst/>
-                    </a:prstGeom>
-                    <a:noFill/>
-                  </pic:spPr>
-                </pic:pic>
-              </a:graphicData>
-            </a:graphic>
-          </wp:inline>
-        </w:drawing>
-      </w:r>
     </w:p>
     <w:p>
       <w:pPr>
@@ -5600,7 +5816,7 @@
         <w:lang w:val="en-US"/>
       </w:rPr>
     </w:lvl>
-    <w:lvl w:ilvl="1" w:tplc="04090019" w:tentative="1">
+    <w:lvl w:ilvl="1" w:tplc="04090019">
       <w:start w:val="1"/>
       <w:numFmt w:val="lowerLetter"/>
       <w:lvlText w:val="%2)"/>

</xml_diff>